<commit_message>
Doc and minor changes
</commit_message>
<xml_diff>
--- a/Documentations/Τεχνικό Εγχειρίδιο.docx
+++ b/Documentations/Τεχνικό Εγχειρίδιο.docx
@@ -29,7 +29,7 @@
                     <pic:cNvPicPr/>
                   </pic:nvPicPr>
                   <pic:blipFill>
-                    <a:blip r:embed="rId4"/>
+                    <a:blip r:embed="rId5"/>
                     <a:stretch>
                       <a:fillRect/>
                     </a:stretch>
@@ -864,7 +864,3786 @@
         </w:rPr>
       </w:pPr>
     </w:p>
-    <w:p/>
+    <w:p>
+      <w:pPr>
+        <w:jc w:val="center"/>
+        <w:rPr>
+          <w:rFonts w:asciiTheme="minorHAnsi" w:hAnsiTheme="minorHAnsi" w:cstheme="minorHAnsi"/>
+          <w:sz w:val="36"/>
+          <w:szCs w:val="36"/>
+        </w:rPr>
+      </w:pPr>
+      <w:r>
+        <w:rPr>
+          <w:rFonts w:asciiTheme="minorHAnsi" w:hAnsiTheme="minorHAnsi" w:cstheme="minorHAnsi"/>
+          <w:noProof/>
+          <w:sz w:val="24"/>
+          <w:szCs w:val="24"/>
+          <w:lang w:val="en-150"/>
+        </w:rPr>
+        <w:lastRenderedPageBreak/>
+        <w:drawing>
+          <wp:anchor distT="0" distB="0" distL="114300" distR="114300" simplePos="0" relativeHeight="251660288" behindDoc="0" locked="0" layoutInCell="1" allowOverlap="1" wp14:anchorId="142E44E4" wp14:editId="0AD99056">
+            <wp:simplePos x="0" y="0"/>
+            <wp:positionH relativeFrom="column">
+              <wp:posOffset>-220980</wp:posOffset>
+            </wp:positionH>
+            <wp:positionV relativeFrom="paragraph">
+              <wp:posOffset>678180</wp:posOffset>
+            </wp:positionV>
+            <wp:extent cx="5638800" cy="4430395"/>
+            <wp:effectExtent l="0" t="0" r="0" b="8255"/>
+            <wp:wrapTopAndBottom/>
+            <wp:docPr id="2" name="Picture 2"/>
+            <wp:cNvGraphicFramePr>
+              <a:graphicFrameLocks xmlns:a="http://schemas.openxmlformats.org/drawingml/2006/main" noChangeAspect="1"/>
+            </wp:cNvGraphicFramePr>
+            <a:graphic xmlns:a="http://schemas.openxmlformats.org/drawingml/2006/main">
+              <a:graphicData uri="http://schemas.openxmlformats.org/drawingml/2006/picture">
+                <pic:pic xmlns:pic="http://schemas.openxmlformats.org/drawingml/2006/picture">
+                  <pic:nvPicPr>
+                    <pic:cNvPr id="0" name="Picture 1"/>
+                    <pic:cNvPicPr>
+                      <a:picLocks noChangeAspect="1" noChangeArrowheads="1"/>
+                    </pic:cNvPicPr>
+                  </pic:nvPicPr>
+                  <pic:blipFill>
+                    <a:blip r:embed="rId6" cstate="print">
+                      <a:extLst>
+                        <a:ext uri="{28A0092B-C50C-407E-A947-70E740481C1C}">
+                          <a14:useLocalDpi xmlns:a14="http://schemas.microsoft.com/office/drawing/2010/main" val="0"/>
+                        </a:ext>
+                      </a:extLst>
+                    </a:blip>
+                    <a:srcRect/>
+                    <a:stretch>
+                      <a:fillRect/>
+                    </a:stretch>
+                  </pic:blipFill>
+                  <pic:spPr bwMode="auto">
+                    <a:xfrm>
+                      <a:off x="0" y="0"/>
+                      <a:ext cx="5638800" cy="4430395"/>
+                    </a:xfrm>
+                    <a:prstGeom prst="rect">
+                      <a:avLst/>
+                    </a:prstGeom>
+                    <a:noFill/>
+                    <a:ln>
+                      <a:noFill/>
+                    </a:ln>
+                  </pic:spPr>
+                </pic:pic>
+              </a:graphicData>
+            </a:graphic>
+            <wp14:sizeRelH relativeFrom="margin">
+              <wp14:pctWidth>0</wp14:pctWidth>
+            </wp14:sizeRelH>
+            <wp14:sizeRelV relativeFrom="margin">
+              <wp14:pctHeight>0</wp14:pctHeight>
+            </wp14:sizeRelV>
+          </wp:anchor>
+        </w:drawing>
+      </w:r>
+      <w:r>
+        <w:rPr>
+          <w:rFonts w:asciiTheme="minorHAnsi" w:hAnsiTheme="minorHAnsi" w:cstheme="minorHAnsi"/>
+          <w:sz w:val="36"/>
+          <w:szCs w:val="36"/>
+        </w:rPr>
+        <w:t>Διάγραμμα Βάσης Δεδομένων</w:t>
+      </w:r>
+    </w:p>
+    <w:p>
+      <w:pPr>
+        <w:jc w:val="center"/>
+        <w:rPr>
+          <w:rFonts w:asciiTheme="minorHAnsi" w:hAnsiTheme="minorHAnsi" w:cstheme="minorHAnsi"/>
+          <w:sz w:val="36"/>
+          <w:szCs w:val="36"/>
+        </w:rPr>
+      </w:pPr>
+    </w:p>
+    <w:p>
+      <w:pPr>
+        <w:jc w:val="center"/>
+        <w:rPr>
+          <w:rFonts w:asciiTheme="minorHAnsi" w:hAnsiTheme="minorHAnsi" w:cstheme="minorHAnsi"/>
+          <w:sz w:val="36"/>
+          <w:szCs w:val="36"/>
+        </w:rPr>
+      </w:pPr>
+    </w:p>
+    <w:p>
+      <w:pPr>
+        <w:jc w:val="left"/>
+        <w:rPr>
+          <w:rFonts w:asciiTheme="minorHAnsi" w:hAnsiTheme="minorHAnsi" w:cstheme="minorHAnsi"/>
+          <w:sz w:val="28"/>
+          <w:szCs w:val="28"/>
+        </w:rPr>
+      </w:pPr>
+      <w:r>
+        <w:rPr>
+          <w:rFonts w:asciiTheme="minorHAnsi" w:hAnsiTheme="minorHAnsi" w:cstheme="minorHAnsi"/>
+          <w:sz w:val="28"/>
+          <w:szCs w:val="28"/>
+        </w:rPr>
+        <w:t>Πίνακες:</w:t>
+      </w:r>
+    </w:p>
+    <w:p>
+      <w:pPr>
+        <w:pStyle w:val="ListParagraph"/>
+        <w:numPr>
+          <w:ilvl w:val="0"/>
+          <w:numId w:val="1"/>
+        </w:numPr>
+        <w:jc w:val="left"/>
+        <w:rPr>
+          <w:rFonts w:asciiTheme="minorHAnsi" w:hAnsiTheme="minorHAnsi" w:cstheme="minorHAnsi"/>
+          <w:sz w:val="28"/>
+          <w:szCs w:val="28"/>
+        </w:rPr>
+      </w:pPr>
+      <w:r>
+        <w:rPr>
+          <w:rFonts w:asciiTheme="minorHAnsi" w:hAnsiTheme="minorHAnsi" w:cstheme="minorHAnsi"/>
+          <w:sz w:val="28"/>
+          <w:szCs w:val="28"/>
+          <w:lang w:val="en-150"/>
+        </w:rPr>
+        <w:t>Users (</w:t>
+      </w:r>
+      <w:r>
+        <w:rPr>
+          <w:rFonts w:asciiTheme="minorHAnsi" w:hAnsiTheme="minorHAnsi" w:cstheme="minorHAnsi"/>
+          <w:sz w:val="28"/>
+          <w:szCs w:val="28"/>
+        </w:rPr>
+        <w:t>Χρηστες)</w:t>
+      </w:r>
+    </w:p>
+    <w:p>
+      <w:pPr>
+        <w:pStyle w:val="ListParagraph"/>
+        <w:numPr>
+          <w:ilvl w:val="0"/>
+          <w:numId w:val="1"/>
+        </w:numPr>
+        <w:jc w:val="left"/>
+        <w:rPr>
+          <w:rFonts w:asciiTheme="minorHAnsi" w:hAnsiTheme="minorHAnsi" w:cstheme="minorHAnsi"/>
+          <w:sz w:val="28"/>
+          <w:szCs w:val="28"/>
+        </w:rPr>
+      </w:pPr>
+      <w:r>
+        <w:rPr>
+          <w:rFonts w:asciiTheme="minorHAnsi" w:hAnsiTheme="minorHAnsi" w:cstheme="minorHAnsi"/>
+          <w:sz w:val="28"/>
+          <w:szCs w:val="28"/>
+          <w:lang w:val="en-150"/>
+        </w:rPr>
+        <w:t>Students (</w:t>
+      </w:r>
+      <w:r>
+        <w:rPr>
+          <w:rFonts w:asciiTheme="minorHAnsi" w:hAnsiTheme="minorHAnsi" w:cstheme="minorHAnsi"/>
+          <w:sz w:val="28"/>
+          <w:szCs w:val="28"/>
+        </w:rPr>
+        <w:t>Φοιτητές</w:t>
+      </w:r>
+      <w:r>
+        <w:rPr>
+          <w:rFonts w:asciiTheme="minorHAnsi" w:hAnsiTheme="minorHAnsi" w:cstheme="minorHAnsi"/>
+          <w:sz w:val="28"/>
+          <w:szCs w:val="28"/>
+        </w:rPr>
+        <w:t>)</w:t>
+      </w:r>
+    </w:p>
+    <w:p>
+      <w:pPr>
+        <w:pStyle w:val="ListParagraph"/>
+        <w:numPr>
+          <w:ilvl w:val="0"/>
+          <w:numId w:val="1"/>
+        </w:numPr>
+        <w:jc w:val="left"/>
+        <w:rPr>
+          <w:rFonts w:asciiTheme="minorHAnsi" w:hAnsiTheme="minorHAnsi" w:cstheme="minorHAnsi"/>
+          <w:sz w:val="28"/>
+          <w:szCs w:val="28"/>
+        </w:rPr>
+      </w:pPr>
+      <w:r>
+        <w:rPr>
+          <w:rFonts w:asciiTheme="minorHAnsi" w:hAnsiTheme="minorHAnsi" w:cstheme="minorHAnsi"/>
+          <w:sz w:val="28"/>
+          <w:szCs w:val="28"/>
+          <w:lang w:val="en-150"/>
+        </w:rPr>
+        <w:t>Professors(</w:t>
+      </w:r>
+      <w:r>
+        <w:rPr>
+          <w:rFonts w:asciiTheme="minorHAnsi" w:hAnsiTheme="minorHAnsi" w:cstheme="minorHAnsi"/>
+          <w:sz w:val="28"/>
+          <w:szCs w:val="28"/>
+        </w:rPr>
+        <w:t>Καθηγητές)</w:t>
+      </w:r>
+    </w:p>
+    <w:p>
+      <w:pPr>
+        <w:pStyle w:val="ListParagraph"/>
+        <w:numPr>
+          <w:ilvl w:val="0"/>
+          <w:numId w:val="1"/>
+        </w:numPr>
+        <w:jc w:val="left"/>
+        <w:rPr>
+          <w:rFonts w:asciiTheme="minorHAnsi" w:hAnsiTheme="minorHAnsi" w:cstheme="minorHAnsi"/>
+          <w:sz w:val="28"/>
+          <w:szCs w:val="28"/>
+        </w:rPr>
+      </w:pPr>
+      <w:r>
+        <w:rPr>
+          <w:rFonts w:asciiTheme="minorHAnsi" w:hAnsiTheme="minorHAnsi" w:cstheme="minorHAnsi"/>
+          <w:sz w:val="28"/>
+          <w:szCs w:val="28"/>
+          <w:lang w:val="en-150"/>
+        </w:rPr>
+        <w:t>Secretaries(</w:t>
+      </w:r>
+      <w:r>
+        <w:rPr>
+          <w:rFonts w:asciiTheme="minorHAnsi" w:hAnsiTheme="minorHAnsi" w:cstheme="minorHAnsi"/>
+          <w:sz w:val="28"/>
+          <w:szCs w:val="28"/>
+        </w:rPr>
+        <w:t>Γραμματεία)</w:t>
+      </w:r>
+    </w:p>
+    <w:p>
+      <w:pPr>
+        <w:pStyle w:val="ListParagraph"/>
+        <w:numPr>
+          <w:ilvl w:val="0"/>
+          <w:numId w:val="1"/>
+        </w:numPr>
+        <w:jc w:val="left"/>
+        <w:rPr>
+          <w:rFonts w:asciiTheme="minorHAnsi" w:hAnsiTheme="minorHAnsi" w:cstheme="minorHAnsi"/>
+          <w:sz w:val="28"/>
+          <w:szCs w:val="28"/>
+        </w:rPr>
+      </w:pPr>
+      <w:r>
+        <w:rPr>
+          <w:rFonts w:asciiTheme="minorHAnsi" w:hAnsiTheme="minorHAnsi" w:cstheme="minorHAnsi"/>
+          <w:sz w:val="28"/>
+          <w:szCs w:val="28"/>
+          <w:lang w:val="en-150"/>
+        </w:rPr>
+        <w:t>Course (</w:t>
+      </w:r>
+      <w:r>
+        <w:rPr>
+          <w:rFonts w:asciiTheme="minorHAnsi" w:hAnsiTheme="minorHAnsi" w:cstheme="minorHAnsi"/>
+          <w:sz w:val="28"/>
+          <w:szCs w:val="28"/>
+        </w:rPr>
+        <w:t>Μάθημα)</w:t>
+      </w:r>
+    </w:p>
+    <w:p>
+      <w:pPr>
+        <w:pStyle w:val="ListParagraph"/>
+        <w:numPr>
+          <w:ilvl w:val="0"/>
+          <w:numId w:val="1"/>
+        </w:numPr>
+        <w:jc w:val="left"/>
+        <w:rPr>
+          <w:rFonts w:asciiTheme="minorHAnsi" w:hAnsiTheme="minorHAnsi" w:cstheme="minorHAnsi"/>
+          <w:sz w:val="28"/>
+          <w:szCs w:val="28"/>
+          <w:lang w:val="en-US"/>
+        </w:rPr>
+      </w:pPr>
+      <w:r>
+        <w:rPr>
+          <w:rFonts w:asciiTheme="minorHAnsi" w:hAnsiTheme="minorHAnsi" w:cstheme="minorHAnsi"/>
+          <w:sz w:val="28"/>
+          <w:szCs w:val="28"/>
+          <w:lang w:val="en-150"/>
+        </w:rPr>
+        <w:t>Course_has_students</w:t>
+      </w:r>
+      <w:r>
+        <w:rPr>
+          <w:rFonts w:asciiTheme="minorHAnsi" w:hAnsiTheme="minorHAnsi" w:cstheme="minorHAnsi"/>
+          <w:sz w:val="28"/>
+          <w:szCs w:val="28"/>
+        </w:rPr>
+        <w:t xml:space="preserve"> </w:t>
+      </w:r>
+      <w:r>
+        <w:rPr>
+          <w:rFonts w:asciiTheme="minorHAnsi" w:hAnsiTheme="minorHAnsi" w:cstheme="minorHAnsi"/>
+          <w:sz w:val="28"/>
+          <w:szCs w:val="28"/>
+          <w:lang w:val="en-150"/>
+        </w:rPr>
+        <w:t>(</w:t>
+      </w:r>
+      <w:r>
+        <w:rPr>
+          <w:rFonts w:asciiTheme="minorHAnsi" w:hAnsiTheme="minorHAnsi" w:cstheme="minorHAnsi"/>
+          <w:sz w:val="28"/>
+          <w:szCs w:val="28"/>
+        </w:rPr>
+        <w:t>Βαθμοί</w:t>
+      </w:r>
+      <w:r>
+        <w:rPr>
+          <w:rFonts w:asciiTheme="minorHAnsi" w:hAnsiTheme="minorHAnsi" w:cstheme="minorHAnsi"/>
+          <w:sz w:val="28"/>
+          <w:szCs w:val="28"/>
+          <w:lang w:val="en-US"/>
+        </w:rPr>
+        <w:t xml:space="preserve"> </w:t>
+      </w:r>
+      <w:r>
+        <w:rPr>
+          <w:rFonts w:asciiTheme="minorHAnsi" w:hAnsiTheme="minorHAnsi" w:cstheme="minorHAnsi"/>
+          <w:sz w:val="28"/>
+          <w:szCs w:val="28"/>
+        </w:rPr>
+        <w:t>Μαθητών</w:t>
+      </w:r>
+      <w:r>
+        <w:rPr>
+          <w:rFonts w:asciiTheme="minorHAnsi" w:hAnsiTheme="minorHAnsi" w:cstheme="minorHAnsi"/>
+          <w:sz w:val="28"/>
+          <w:szCs w:val="28"/>
+          <w:lang w:val="en-US"/>
+        </w:rPr>
+        <w:t xml:space="preserve"> </w:t>
+      </w:r>
+      <w:r>
+        <w:rPr>
+          <w:rFonts w:asciiTheme="minorHAnsi" w:hAnsiTheme="minorHAnsi" w:cstheme="minorHAnsi"/>
+          <w:sz w:val="28"/>
+          <w:szCs w:val="28"/>
+        </w:rPr>
+        <w:t>ανά</w:t>
+      </w:r>
+      <w:r>
+        <w:rPr>
+          <w:rFonts w:asciiTheme="minorHAnsi" w:hAnsiTheme="minorHAnsi" w:cstheme="minorHAnsi"/>
+          <w:sz w:val="28"/>
+          <w:szCs w:val="28"/>
+          <w:lang w:val="en-US"/>
+        </w:rPr>
+        <w:t xml:space="preserve"> </w:t>
+      </w:r>
+      <w:r>
+        <w:rPr>
+          <w:rFonts w:asciiTheme="minorHAnsi" w:hAnsiTheme="minorHAnsi" w:cstheme="minorHAnsi"/>
+          <w:sz w:val="28"/>
+          <w:szCs w:val="28"/>
+        </w:rPr>
+        <w:t>μάθημα)</w:t>
+      </w:r>
+    </w:p>
+    <w:p>
+      <w:pPr>
+        <w:ind w:left="720" w:firstLine="0"/>
+        <w:jc w:val="left"/>
+        <w:rPr>
+          <w:rFonts w:asciiTheme="minorHAnsi" w:hAnsiTheme="minorHAnsi" w:cstheme="minorHAnsi"/>
+          <w:sz w:val="24"/>
+          <w:szCs w:val="24"/>
+          <w:lang w:val="en-US"/>
+        </w:rPr>
+      </w:pPr>
+    </w:p>
+    <w:p>
+      <w:pPr>
+        <w:ind w:left="720" w:firstLine="0"/>
+        <w:jc w:val="left"/>
+        <w:rPr>
+          <w:rFonts w:asciiTheme="minorHAnsi" w:hAnsiTheme="minorHAnsi" w:cstheme="minorHAnsi"/>
+          <w:sz w:val="24"/>
+          <w:szCs w:val="24"/>
+          <w:lang w:val="en-US"/>
+        </w:rPr>
+      </w:pPr>
+    </w:p>
+    <w:p>
+      <w:pPr>
+        <w:ind w:left="720" w:firstLine="0"/>
+        <w:jc w:val="left"/>
+        <w:rPr>
+          <w:rFonts w:asciiTheme="minorHAnsi" w:hAnsiTheme="minorHAnsi" w:cstheme="minorHAnsi"/>
+          <w:sz w:val="24"/>
+          <w:szCs w:val="24"/>
+          <w:lang w:val="en-US"/>
+        </w:rPr>
+      </w:pPr>
+    </w:p>
+    <w:p>
+      <w:pPr>
+        <w:ind w:left="720" w:firstLine="0"/>
+        <w:jc w:val="left"/>
+        <w:rPr>
+          <w:rFonts w:asciiTheme="minorHAnsi" w:hAnsiTheme="minorHAnsi" w:cstheme="minorHAnsi"/>
+          <w:sz w:val="28"/>
+          <w:szCs w:val="28"/>
+        </w:rPr>
+      </w:pPr>
+      <w:r>
+        <w:rPr>
+          <w:rFonts w:asciiTheme="minorHAnsi" w:hAnsiTheme="minorHAnsi" w:cstheme="minorHAnsi"/>
+          <w:sz w:val="28"/>
+          <w:szCs w:val="28"/>
+        </w:rPr>
+        <w:lastRenderedPageBreak/>
+        <w:t xml:space="preserve">Το αντικείμενο της βάσης δηλώνεται από μια κλάση </w:t>
+      </w:r>
+      <w:r>
+        <w:rPr>
+          <w:rFonts w:asciiTheme="minorHAnsi" w:hAnsiTheme="minorHAnsi" w:cstheme="minorHAnsi"/>
+          <w:sz w:val="28"/>
+          <w:szCs w:val="28"/>
+          <w:lang w:val="en-150"/>
+        </w:rPr>
+        <w:t>DBContext</w:t>
+      </w:r>
+      <w:r>
+        <w:rPr>
+          <w:rFonts w:asciiTheme="minorHAnsi" w:hAnsiTheme="minorHAnsi" w:cstheme="minorHAnsi"/>
+          <w:sz w:val="28"/>
+          <w:szCs w:val="28"/>
+        </w:rPr>
+        <w:t xml:space="preserve"> και χρησιμοποιείται από πολλούς </w:t>
+      </w:r>
+      <w:r>
+        <w:rPr>
+          <w:rFonts w:asciiTheme="minorHAnsi" w:hAnsiTheme="minorHAnsi" w:cstheme="minorHAnsi"/>
+          <w:sz w:val="28"/>
+          <w:szCs w:val="28"/>
+          <w:lang w:val="en-150"/>
+        </w:rPr>
+        <w:t>controllers</w:t>
+      </w:r>
+      <w:r>
+        <w:rPr>
+          <w:rFonts w:asciiTheme="minorHAnsi" w:hAnsiTheme="minorHAnsi" w:cstheme="minorHAnsi"/>
+          <w:sz w:val="28"/>
+          <w:szCs w:val="28"/>
+        </w:rPr>
+        <w:t>.</w:t>
+      </w:r>
+    </w:p>
+    <w:p>
+      <w:pPr>
+        <w:ind w:left="720" w:firstLine="0"/>
+        <w:jc w:val="left"/>
+        <w:rPr>
+          <w:rFonts w:asciiTheme="minorHAnsi" w:hAnsiTheme="minorHAnsi" w:cstheme="minorHAnsi"/>
+          <w:sz w:val="28"/>
+          <w:szCs w:val="28"/>
+        </w:rPr>
+      </w:pPr>
+      <w:r>
+        <w:rPr>
+          <w:rFonts w:asciiTheme="minorHAnsi" w:hAnsiTheme="minorHAnsi" w:cstheme="minorHAnsi"/>
+          <w:sz w:val="28"/>
+          <w:szCs w:val="28"/>
+        </w:rPr>
+        <w:t>Πιο συγκεκριμένα:</w:t>
+      </w:r>
+    </w:p>
+    <w:p>
+      <w:pPr>
+        <w:ind w:left="720" w:firstLine="0"/>
+        <w:jc w:val="left"/>
+        <w:rPr>
+          <w:rFonts w:asciiTheme="minorHAnsi" w:hAnsiTheme="minorHAnsi" w:cstheme="minorHAnsi"/>
+          <w:sz w:val="28"/>
+          <w:szCs w:val="28"/>
+        </w:rPr>
+      </w:pPr>
+    </w:p>
+    <w:p>
+      <w:pPr>
+        <w:pStyle w:val="ListParagraph"/>
+        <w:numPr>
+          <w:ilvl w:val="0"/>
+          <w:numId w:val="3"/>
+        </w:numPr>
+        <w:jc w:val="left"/>
+        <w:rPr>
+          <w:rFonts w:asciiTheme="minorHAnsi" w:hAnsiTheme="minorHAnsi" w:cstheme="minorHAnsi"/>
+          <w:b/>
+          <w:bCs/>
+          <w:sz w:val="36"/>
+          <w:szCs w:val="36"/>
+        </w:rPr>
+      </w:pPr>
+      <w:r>
+        <w:rPr>
+          <w:rFonts w:asciiTheme="minorHAnsi" w:hAnsiTheme="minorHAnsi" w:cstheme="minorHAnsi"/>
+          <w:b/>
+          <w:bCs/>
+          <w:sz w:val="36"/>
+          <w:szCs w:val="36"/>
+          <w:lang w:val="en-150"/>
+        </w:rPr>
+        <w:t>UsersController</w:t>
+      </w:r>
+    </w:p>
+    <w:p>
+      <w:pPr>
+        <w:jc w:val="left"/>
+        <w:rPr>
+          <w:rFonts w:asciiTheme="minorHAnsi" w:hAnsiTheme="minorHAnsi" w:cstheme="minorHAnsi"/>
+          <w:b/>
+          <w:bCs/>
+          <w:sz w:val="32"/>
+          <w:szCs w:val="32"/>
+        </w:rPr>
+      </w:pPr>
+    </w:p>
+    <w:p>
+      <w:pPr>
+        <w:pStyle w:val="ListParagraph"/>
+        <w:numPr>
+          <w:ilvl w:val="0"/>
+          <w:numId w:val="4"/>
+        </w:numPr>
+        <w:jc w:val="left"/>
+        <w:rPr>
+          <w:rFonts w:asciiTheme="minorHAnsi" w:hAnsiTheme="minorHAnsi" w:cstheme="minorHAnsi"/>
+          <w:sz w:val="28"/>
+          <w:szCs w:val="28"/>
+        </w:rPr>
+      </w:pPr>
+      <w:r>
+        <w:rPr>
+          <w:rFonts w:asciiTheme="minorHAnsi" w:hAnsiTheme="minorHAnsi" w:cstheme="minorHAnsi"/>
+          <w:sz w:val="32"/>
+          <w:szCs w:val="32"/>
+          <w:lang w:val="en-150"/>
+        </w:rPr>
+        <w:t>UsersLogin</w:t>
+      </w:r>
+      <w:r>
+        <w:rPr>
+          <w:rFonts w:asciiTheme="minorHAnsi" w:hAnsiTheme="minorHAnsi" w:cstheme="minorHAnsi"/>
+          <w:sz w:val="28"/>
+          <w:szCs w:val="28"/>
+        </w:rPr>
+        <w:t xml:space="preserve">() </w:t>
+      </w:r>
+      <w:r>
+        <w:rPr>
+          <w:rFonts w:asciiTheme="minorHAnsi" w:hAnsiTheme="minorHAnsi" w:cstheme="minorHAnsi"/>
+          <w:sz w:val="28"/>
+          <w:szCs w:val="28"/>
+        </w:rPr>
+        <w:t xml:space="preserve">: </w:t>
+      </w:r>
+    </w:p>
+    <w:p>
+      <w:pPr>
+        <w:jc w:val="left"/>
+        <w:rPr>
+          <w:rFonts w:asciiTheme="minorHAnsi" w:hAnsiTheme="minorHAnsi" w:cstheme="minorHAnsi"/>
+          <w:sz w:val="28"/>
+          <w:szCs w:val="28"/>
+        </w:rPr>
+      </w:pPr>
+      <w:r>
+        <w:rPr>
+          <w:noProof/>
+        </w:rPr>
+        <w:drawing>
+          <wp:inline distT="0" distB="0" distL="0" distR="0" wp14:anchorId="140901E4" wp14:editId="230EF687">
+            <wp:extent cx="5274310" cy="312420"/>
+            <wp:effectExtent l="0" t="0" r="2540" b="0"/>
+            <wp:docPr id="3" name="Picture 3"/>
+            <wp:cNvGraphicFramePr>
+              <a:graphicFrameLocks xmlns:a="http://schemas.openxmlformats.org/drawingml/2006/main" noChangeAspect="1"/>
+            </wp:cNvGraphicFramePr>
+            <a:graphic xmlns:a="http://schemas.openxmlformats.org/drawingml/2006/main">
+              <a:graphicData uri="http://schemas.openxmlformats.org/drawingml/2006/picture">
+                <pic:pic xmlns:pic="http://schemas.openxmlformats.org/drawingml/2006/picture">
+                  <pic:nvPicPr>
+                    <pic:cNvPr id="1" name=""/>
+                    <pic:cNvPicPr/>
+                  </pic:nvPicPr>
+                  <pic:blipFill>
+                    <a:blip r:embed="rId7"/>
+                    <a:stretch>
+                      <a:fillRect/>
+                    </a:stretch>
+                  </pic:blipFill>
+                  <pic:spPr>
+                    <a:xfrm>
+                      <a:off x="0" y="0"/>
+                      <a:ext cx="5274310" cy="312420"/>
+                    </a:xfrm>
+                    <a:prstGeom prst="rect">
+                      <a:avLst/>
+                    </a:prstGeom>
+                  </pic:spPr>
+                </pic:pic>
+              </a:graphicData>
+            </a:graphic>
+          </wp:inline>
+        </w:drawing>
+      </w:r>
+    </w:p>
+    <w:p>
+      <w:pPr>
+        <w:jc w:val="left"/>
+        <w:rPr>
+          <w:rFonts w:asciiTheme="minorHAnsi" w:hAnsiTheme="minorHAnsi" w:cstheme="minorHAnsi"/>
+          <w:sz w:val="28"/>
+          <w:szCs w:val="28"/>
+        </w:rPr>
+      </w:pPr>
+      <w:r>
+        <w:rPr>
+          <w:rFonts w:asciiTheme="minorHAnsi" w:hAnsiTheme="minorHAnsi" w:cstheme="minorHAnsi"/>
+          <w:sz w:val="28"/>
+          <w:szCs w:val="28"/>
+        </w:rPr>
+        <w:t xml:space="preserve">Στη μέθοδο </w:t>
+      </w:r>
+      <w:r>
+        <w:rPr>
+          <w:rFonts w:asciiTheme="minorHAnsi" w:hAnsiTheme="minorHAnsi" w:cstheme="minorHAnsi"/>
+          <w:sz w:val="28"/>
+          <w:szCs w:val="28"/>
+        </w:rPr>
+        <w:t xml:space="preserve">αυτή </w:t>
+      </w:r>
+      <w:r>
+        <w:rPr>
+          <w:rFonts w:asciiTheme="minorHAnsi" w:hAnsiTheme="minorHAnsi" w:cstheme="minorHAnsi"/>
+          <w:sz w:val="28"/>
+          <w:szCs w:val="28"/>
+        </w:rPr>
+        <w:t xml:space="preserve">χρησιμοποιείται αναζήτηση στη βάση δεδομένων στο πίνακα </w:t>
+      </w:r>
+      <w:r>
+        <w:rPr>
+          <w:rFonts w:asciiTheme="minorHAnsi" w:hAnsiTheme="minorHAnsi" w:cstheme="minorHAnsi"/>
+          <w:sz w:val="28"/>
+          <w:szCs w:val="28"/>
+          <w:lang w:val="en-150"/>
+        </w:rPr>
+        <w:t xml:space="preserve">Users </w:t>
+      </w:r>
+      <w:r>
+        <w:rPr>
+          <w:rFonts w:asciiTheme="minorHAnsi" w:hAnsiTheme="minorHAnsi" w:cstheme="minorHAnsi"/>
+          <w:sz w:val="28"/>
+          <w:szCs w:val="28"/>
+        </w:rPr>
+        <w:t xml:space="preserve">που περιέχει όλους τους χρήστες με στόχο να βρεθεί και να αποθηκευτεί το πρωτεύον κλειδί του πίνακα που είναι το </w:t>
+      </w:r>
+      <w:r>
+        <w:rPr>
+          <w:rFonts w:asciiTheme="minorHAnsi" w:hAnsiTheme="minorHAnsi" w:cstheme="minorHAnsi"/>
+          <w:sz w:val="28"/>
+          <w:szCs w:val="28"/>
+          <w:lang w:val="en-150"/>
+        </w:rPr>
+        <w:t>username</w:t>
+      </w:r>
+      <w:r>
+        <w:rPr>
+          <w:rFonts w:asciiTheme="minorHAnsi" w:hAnsiTheme="minorHAnsi" w:cstheme="minorHAnsi"/>
+          <w:sz w:val="28"/>
+          <w:szCs w:val="28"/>
+        </w:rPr>
+        <w:t xml:space="preserve"> με βάση τα στοιχεία που στάλθηκαν από τη φόρμα. Στη συνέχεια , ανάλογα το ρόλο του χρήστη που βρέθηκε γίνεται ανακατεύθυνση στη </w:t>
+      </w:r>
+      <w:r>
+        <w:rPr>
+          <w:rFonts w:asciiTheme="minorHAnsi" w:hAnsiTheme="minorHAnsi" w:cstheme="minorHAnsi"/>
+          <w:sz w:val="28"/>
+          <w:szCs w:val="28"/>
+        </w:rPr>
+        <w:t xml:space="preserve">σελίδα </w:t>
+      </w:r>
+      <w:r>
+        <w:rPr>
+          <w:rFonts w:asciiTheme="minorHAnsi" w:hAnsiTheme="minorHAnsi" w:cstheme="minorHAnsi"/>
+          <w:sz w:val="28"/>
+          <w:szCs w:val="28"/>
+          <w:lang w:val="en-150"/>
+        </w:rPr>
+        <w:t xml:space="preserve">Index </w:t>
+      </w:r>
+      <w:r>
+        <w:rPr>
+          <w:rFonts w:asciiTheme="minorHAnsi" w:hAnsiTheme="minorHAnsi" w:cstheme="minorHAnsi"/>
+          <w:sz w:val="28"/>
+          <w:szCs w:val="28"/>
+        </w:rPr>
+        <w:t>που του αντιστοιχεί.</w:t>
+      </w:r>
+    </w:p>
+    <w:p>
+      <w:pPr>
+        <w:jc w:val="left"/>
+        <w:rPr>
+          <w:rFonts w:asciiTheme="minorHAnsi" w:hAnsiTheme="minorHAnsi" w:cstheme="minorHAnsi"/>
+          <w:sz w:val="28"/>
+          <w:szCs w:val="28"/>
+        </w:rPr>
+      </w:pPr>
+    </w:p>
+    <w:p>
+      <w:pPr>
+        <w:jc w:val="left"/>
+        <w:rPr>
+          <w:rFonts w:asciiTheme="minorHAnsi" w:hAnsiTheme="minorHAnsi" w:cstheme="minorHAnsi"/>
+          <w:sz w:val="28"/>
+          <w:szCs w:val="28"/>
+        </w:rPr>
+      </w:pPr>
+      <w:r>
+        <w:rPr>
+          <w:rFonts w:asciiTheme="minorHAnsi" w:hAnsiTheme="minorHAnsi" w:cstheme="minorHAnsi"/>
+          <w:sz w:val="28"/>
+          <w:szCs w:val="28"/>
+        </w:rPr>
+        <w:t>Για</w:t>
+      </w:r>
+      <w:r>
+        <w:rPr>
+          <w:rFonts w:asciiTheme="minorHAnsi" w:hAnsiTheme="minorHAnsi" w:cstheme="minorHAnsi"/>
+          <w:sz w:val="28"/>
+          <w:szCs w:val="28"/>
+        </w:rPr>
+        <w:t xml:space="preserve"> </w:t>
+      </w:r>
+      <w:r>
+        <w:rPr>
+          <w:rFonts w:asciiTheme="minorHAnsi" w:hAnsiTheme="minorHAnsi" w:cstheme="minorHAnsi"/>
+          <w:sz w:val="28"/>
+          <w:szCs w:val="28"/>
+        </w:rPr>
+        <w:t>κάθε</w:t>
+      </w:r>
+      <w:r>
+        <w:rPr>
+          <w:rFonts w:asciiTheme="minorHAnsi" w:hAnsiTheme="minorHAnsi" w:cstheme="minorHAnsi"/>
+          <w:sz w:val="28"/>
+          <w:szCs w:val="28"/>
+        </w:rPr>
+        <w:t xml:space="preserve"> </w:t>
+      </w:r>
+      <w:r>
+        <w:rPr>
+          <w:rFonts w:asciiTheme="minorHAnsi" w:hAnsiTheme="minorHAnsi" w:cstheme="minorHAnsi"/>
+          <w:sz w:val="28"/>
+          <w:szCs w:val="28"/>
+        </w:rPr>
+        <w:t>έναν</w:t>
+      </w:r>
+      <w:r>
+        <w:rPr>
+          <w:rFonts w:asciiTheme="minorHAnsi" w:hAnsiTheme="minorHAnsi" w:cstheme="minorHAnsi"/>
+          <w:sz w:val="28"/>
+          <w:szCs w:val="28"/>
+        </w:rPr>
+        <w:t xml:space="preserve"> </w:t>
+      </w:r>
+      <w:r>
+        <w:rPr>
+          <w:rFonts w:asciiTheme="minorHAnsi" w:hAnsiTheme="minorHAnsi" w:cstheme="minorHAnsi"/>
+          <w:sz w:val="28"/>
+          <w:szCs w:val="28"/>
+        </w:rPr>
+        <w:t>από</w:t>
+      </w:r>
+      <w:r>
+        <w:rPr>
+          <w:rFonts w:asciiTheme="minorHAnsi" w:hAnsiTheme="minorHAnsi" w:cstheme="minorHAnsi"/>
+          <w:sz w:val="28"/>
+          <w:szCs w:val="28"/>
+        </w:rPr>
+        <w:t xml:space="preserve"> </w:t>
+      </w:r>
+      <w:r>
+        <w:rPr>
+          <w:rFonts w:asciiTheme="minorHAnsi" w:hAnsiTheme="minorHAnsi" w:cstheme="minorHAnsi"/>
+          <w:sz w:val="28"/>
+          <w:szCs w:val="28"/>
+        </w:rPr>
+        <w:t>τους</w:t>
+      </w:r>
+      <w:r>
+        <w:rPr>
+          <w:rFonts w:asciiTheme="minorHAnsi" w:hAnsiTheme="minorHAnsi" w:cstheme="minorHAnsi"/>
+          <w:sz w:val="28"/>
+          <w:szCs w:val="28"/>
+        </w:rPr>
+        <w:t xml:space="preserve"> </w:t>
+      </w:r>
+      <w:r>
+        <w:rPr>
+          <w:rFonts w:asciiTheme="minorHAnsi" w:hAnsiTheme="minorHAnsi" w:cstheme="minorHAnsi"/>
+          <w:sz w:val="28"/>
+          <w:szCs w:val="28"/>
+          <w:lang w:val="en-150"/>
+        </w:rPr>
+        <w:t>Students,Professors,Secretaries</w:t>
+      </w:r>
+      <w:r>
+        <w:rPr>
+          <w:rFonts w:asciiTheme="minorHAnsi" w:hAnsiTheme="minorHAnsi" w:cstheme="minorHAnsi"/>
+          <w:sz w:val="28"/>
+          <w:szCs w:val="28"/>
+        </w:rPr>
+        <w:t xml:space="preserve"> </w:t>
+      </w:r>
+      <w:r>
+        <w:rPr>
+          <w:rFonts w:asciiTheme="minorHAnsi" w:hAnsiTheme="minorHAnsi" w:cstheme="minorHAnsi"/>
+          <w:sz w:val="28"/>
+          <w:szCs w:val="28"/>
+        </w:rPr>
+        <w:t xml:space="preserve">υπάρχει η μέθοδος </w:t>
+      </w:r>
+      <w:r>
+        <w:rPr>
+          <w:rFonts w:asciiTheme="minorHAnsi" w:hAnsiTheme="minorHAnsi" w:cstheme="minorHAnsi"/>
+          <w:sz w:val="28"/>
+          <w:szCs w:val="28"/>
+          <w:lang w:val="en-150"/>
+        </w:rPr>
+        <w:t xml:space="preserve">Index </w:t>
+      </w:r>
+      <w:r>
+        <w:rPr>
+          <w:rFonts w:asciiTheme="minorHAnsi" w:hAnsiTheme="minorHAnsi" w:cstheme="minorHAnsi"/>
+          <w:sz w:val="28"/>
+          <w:szCs w:val="28"/>
+        </w:rPr>
+        <w:t xml:space="preserve">όπου μας μεταβιβάζει στην αρχική σελίδα του κάθε χρήστη. Στη μέθοδο αυτή </w:t>
+      </w:r>
+      <w:r>
+        <w:rPr>
+          <w:rFonts w:asciiTheme="minorHAnsi" w:hAnsiTheme="minorHAnsi" w:cstheme="minorHAnsi"/>
+          <w:sz w:val="28"/>
+          <w:szCs w:val="28"/>
+        </w:rPr>
+        <w:t xml:space="preserve">χρησιμοποιύμε το αποθηκευμένο </w:t>
+      </w:r>
+      <w:r>
+        <w:rPr>
+          <w:rFonts w:asciiTheme="minorHAnsi" w:hAnsiTheme="minorHAnsi" w:cstheme="minorHAnsi"/>
+          <w:sz w:val="28"/>
+          <w:szCs w:val="28"/>
+          <w:lang w:val="en-150"/>
+        </w:rPr>
+        <w:t xml:space="preserve">username </w:t>
+      </w:r>
+      <w:r>
+        <w:rPr>
+          <w:rFonts w:asciiTheme="minorHAnsi" w:hAnsiTheme="minorHAnsi" w:cstheme="minorHAnsi"/>
+          <w:sz w:val="28"/>
+          <w:szCs w:val="28"/>
+        </w:rPr>
+        <w:t xml:space="preserve">που δόθηκε στη </w:t>
+      </w:r>
+      <w:r>
+        <w:rPr>
+          <w:rFonts w:asciiTheme="minorHAnsi" w:hAnsiTheme="minorHAnsi" w:cstheme="minorHAnsi"/>
+          <w:sz w:val="28"/>
+          <w:szCs w:val="28"/>
+          <w:lang w:val="en-150"/>
+        </w:rPr>
+        <w:t xml:space="preserve">UsersLogin </w:t>
+      </w:r>
+      <w:r>
+        <w:rPr>
+          <w:rFonts w:asciiTheme="minorHAnsi" w:hAnsiTheme="minorHAnsi" w:cstheme="minorHAnsi"/>
+          <w:sz w:val="28"/>
+          <w:szCs w:val="28"/>
+        </w:rPr>
+        <w:t>από το χρήστη ώστε να κάνουμε αναζήτηση στη βάση, να βρούμε την εγγραφή , να κρατήσουμε το αντίστοιχο αντικείμενο και να εμφανίσουμε τα χαρακτηριστικά του στη</w:t>
+      </w:r>
+      <w:r>
+        <w:rPr>
+          <w:rFonts w:asciiTheme="minorHAnsi" w:hAnsiTheme="minorHAnsi" w:cstheme="minorHAnsi"/>
+          <w:sz w:val="28"/>
+          <w:szCs w:val="28"/>
+        </w:rPr>
+        <w:t>ν</w:t>
+      </w:r>
+      <w:r>
+        <w:rPr>
+          <w:rFonts w:asciiTheme="minorHAnsi" w:hAnsiTheme="minorHAnsi" w:cstheme="minorHAnsi"/>
+          <w:sz w:val="28"/>
+          <w:szCs w:val="28"/>
+        </w:rPr>
+        <w:t xml:space="preserve"> </w:t>
+      </w:r>
+      <w:r>
+        <w:rPr>
+          <w:rFonts w:asciiTheme="minorHAnsi" w:hAnsiTheme="minorHAnsi" w:cstheme="minorHAnsi"/>
+          <w:sz w:val="28"/>
+          <w:szCs w:val="28"/>
+        </w:rPr>
+        <w:t xml:space="preserve">εξατομικευμένη </w:t>
+      </w:r>
+      <w:r>
+        <w:rPr>
+          <w:rFonts w:asciiTheme="minorHAnsi" w:hAnsiTheme="minorHAnsi" w:cstheme="minorHAnsi"/>
+          <w:sz w:val="28"/>
+          <w:szCs w:val="28"/>
+        </w:rPr>
+        <w:t>σελίδα</w:t>
+      </w:r>
+      <w:r>
+        <w:rPr>
+          <w:rFonts w:asciiTheme="minorHAnsi" w:hAnsiTheme="minorHAnsi" w:cstheme="minorHAnsi"/>
+          <w:sz w:val="28"/>
+          <w:szCs w:val="28"/>
+        </w:rPr>
+        <w:t xml:space="preserve"> του κάθε χρήστη</w:t>
+      </w:r>
+      <w:r>
+        <w:rPr>
+          <w:rFonts w:asciiTheme="minorHAnsi" w:hAnsiTheme="minorHAnsi" w:cstheme="minorHAnsi"/>
+          <w:sz w:val="28"/>
+          <w:szCs w:val="28"/>
+        </w:rPr>
+        <w:t xml:space="preserve">. </w:t>
+      </w:r>
+    </w:p>
+    <w:p>
+      <w:pPr>
+        <w:jc w:val="left"/>
+        <w:rPr>
+          <w:rFonts w:asciiTheme="minorHAnsi" w:hAnsiTheme="minorHAnsi" w:cstheme="minorHAnsi"/>
+          <w:sz w:val="28"/>
+          <w:szCs w:val="28"/>
+        </w:rPr>
+      </w:pPr>
+    </w:p>
+    <w:p>
+      <w:pPr>
+        <w:jc w:val="left"/>
+        <w:rPr>
+          <w:rFonts w:asciiTheme="minorHAnsi" w:hAnsiTheme="minorHAnsi" w:cstheme="minorHAnsi"/>
+          <w:sz w:val="28"/>
+          <w:szCs w:val="28"/>
+        </w:rPr>
+      </w:pPr>
+    </w:p>
+    <w:p>
+      <w:pPr>
+        <w:jc w:val="left"/>
+        <w:rPr>
+          <w:rFonts w:asciiTheme="minorHAnsi" w:hAnsiTheme="minorHAnsi" w:cstheme="minorHAnsi"/>
+          <w:sz w:val="28"/>
+          <w:szCs w:val="28"/>
+        </w:rPr>
+      </w:pPr>
+    </w:p>
+    <w:p>
+      <w:pPr>
+        <w:jc w:val="left"/>
+        <w:rPr>
+          <w:rFonts w:asciiTheme="minorHAnsi" w:hAnsiTheme="minorHAnsi" w:cstheme="minorHAnsi"/>
+          <w:sz w:val="28"/>
+          <w:szCs w:val="28"/>
+        </w:rPr>
+      </w:pPr>
+    </w:p>
+    <w:p>
+      <w:pPr>
+        <w:jc w:val="left"/>
+        <w:rPr>
+          <w:rFonts w:asciiTheme="minorHAnsi" w:hAnsiTheme="minorHAnsi" w:cstheme="minorHAnsi"/>
+          <w:sz w:val="28"/>
+          <w:szCs w:val="28"/>
+        </w:rPr>
+      </w:pPr>
+    </w:p>
+    <w:p>
+      <w:pPr>
+        <w:jc w:val="left"/>
+        <w:rPr>
+          <w:rFonts w:asciiTheme="minorHAnsi" w:hAnsiTheme="minorHAnsi" w:cstheme="minorHAnsi"/>
+          <w:sz w:val="28"/>
+          <w:szCs w:val="28"/>
+        </w:rPr>
+      </w:pPr>
+    </w:p>
+    <w:p>
+      <w:pPr>
+        <w:jc w:val="left"/>
+        <w:rPr>
+          <w:rFonts w:asciiTheme="minorHAnsi" w:hAnsiTheme="minorHAnsi" w:cstheme="minorHAnsi"/>
+          <w:sz w:val="28"/>
+          <w:szCs w:val="28"/>
+        </w:rPr>
+      </w:pPr>
+    </w:p>
+    <w:p>
+      <w:pPr>
+        <w:pStyle w:val="ListParagraph"/>
+        <w:numPr>
+          <w:ilvl w:val="0"/>
+          <w:numId w:val="3"/>
+        </w:numPr>
+        <w:jc w:val="left"/>
+        <w:rPr>
+          <w:rFonts w:asciiTheme="minorHAnsi" w:hAnsiTheme="minorHAnsi" w:cstheme="minorHAnsi"/>
+          <w:b/>
+          <w:bCs/>
+          <w:sz w:val="36"/>
+          <w:szCs w:val="36"/>
+        </w:rPr>
+      </w:pPr>
+      <w:r>
+        <w:rPr>
+          <w:rFonts w:asciiTheme="minorHAnsi" w:hAnsiTheme="minorHAnsi" w:cstheme="minorHAnsi"/>
+          <w:b/>
+          <w:bCs/>
+          <w:sz w:val="36"/>
+          <w:szCs w:val="36"/>
+          <w:lang w:val="en-150"/>
+        </w:rPr>
+        <w:lastRenderedPageBreak/>
+        <w:t xml:space="preserve">StudentsController </w:t>
+      </w:r>
+    </w:p>
+    <w:p>
+      <w:pPr>
+        <w:pStyle w:val="ListParagraph"/>
+        <w:numPr>
+          <w:ilvl w:val="0"/>
+          <w:numId w:val="4"/>
+        </w:numPr>
+        <w:jc w:val="left"/>
+        <w:rPr>
+          <w:rFonts w:asciiTheme="minorHAnsi" w:hAnsiTheme="minorHAnsi" w:cstheme="minorHAnsi"/>
+          <w:sz w:val="44"/>
+          <w:szCs w:val="44"/>
+        </w:rPr>
+      </w:pPr>
+      <w:r>
+        <w:rPr>
+          <w:rFonts w:asciiTheme="minorHAnsi" w:eastAsiaTheme="minorHAnsi" w:hAnsiTheme="minorHAnsi" w:cstheme="minorHAnsi"/>
+          <w:sz w:val="32"/>
+          <w:szCs w:val="32"/>
+          <w:lang w:val="en-150" w:eastAsia="en-US"/>
+        </w:rPr>
+        <w:t>SelectAll</w:t>
+      </w:r>
+      <w:r>
+        <w:rPr>
+          <w:rFonts w:asciiTheme="minorHAnsi" w:eastAsiaTheme="minorHAnsi" w:hAnsiTheme="minorHAnsi" w:cstheme="minorHAnsi"/>
+          <w:sz w:val="28"/>
+          <w:szCs w:val="28"/>
+          <w:lang w:eastAsia="en-US"/>
+        </w:rPr>
+        <w:t>()</w:t>
+      </w:r>
+    </w:p>
+    <w:p>
+      <w:pPr>
+        <w:ind w:left="730"/>
+        <w:jc w:val="left"/>
+        <w:rPr>
+          <w:rFonts w:asciiTheme="minorHAnsi" w:hAnsiTheme="minorHAnsi" w:cstheme="minorHAnsi"/>
+          <w:sz w:val="28"/>
+          <w:szCs w:val="28"/>
+        </w:rPr>
+      </w:pPr>
+      <w:r>
+        <w:rPr>
+          <w:noProof/>
+        </w:rPr>
+        <w:drawing>
+          <wp:inline distT="0" distB="0" distL="0" distR="0" wp14:anchorId="5784FBBE" wp14:editId="40C267F7">
+            <wp:extent cx="5274310" cy="290195"/>
+            <wp:effectExtent l="0" t="0" r="2540" b="0"/>
+            <wp:docPr id="4" name="Picture 4"/>
+            <wp:cNvGraphicFramePr>
+              <a:graphicFrameLocks xmlns:a="http://schemas.openxmlformats.org/drawingml/2006/main" noChangeAspect="1"/>
+            </wp:cNvGraphicFramePr>
+            <a:graphic xmlns:a="http://schemas.openxmlformats.org/drawingml/2006/main">
+              <a:graphicData uri="http://schemas.openxmlformats.org/drawingml/2006/picture">
+                <pic:pic xmlns:pic="http://schemas.openxmlformats.org/drawingml/2006/picture">
+                  <pic:nvPicPr>
+                    <pic:cNvPr id="1" name=""/>
+                    <pic:cNvPicPr/>
+                  </pic:nvPicPr>
+                  <pic:blipFill>
+                    <a:blip r:embed="rId8"/>
+                    <a:stretch>
+                      <a:fillRect/>
+                    </a:stretch>
+                  </pic:blipFill>
+                  <pic:spPr>
+                    <a:xfrm>
+                      <a:off x="0" y="0"/>
+                      <a:ext cx="5274310" cy="290195"/>
+                    </a:xfrm>
+                    <a:prstGeom prst="rect">
+                      <a:avLst/>
+                    </a:prstGeom>
+                  </pic:spPr>
+                </pic:pic>
+              </a:graphicData>
+            </a:graphic>
+          </wp:inline>
+        </w:drawing>
+      </w:r>
+    </w:p>
+    <w:p>
+      <w:pPr>
+        <w:ind w:left="730"/>
+        <w:jc w:val="left"/>
+        <w:rPr>
+          <w:rFonts w:asciiTheme="minorHAnsi" w:hAnsiTheme="minorHAnsi" w:cstheme="minorHAnsi"/>
+          <w:sz w:val="28"/>
+          <w:szCs w:val="28"/>
+        </w:rPr>
+      </w:pPr>
+      <w:r>
+        <w:rPr>
+          <w:rFonts w:asciiTheme="minorHAnsi" w:hAnsiTheme="minorHAnsi" w:cstheme="minorHAnsi"/>
+          <w:sz w:val="28"/>
+          <w:szCs w:val="28"/>
+        </w:rPr>
+        <w:t xml:space="preserve">Στη μέθοδο αυτή του </w:t>
+      </w:r>
+      <w:r>
+        <w:rPr>
+          <w:rFonts w:asciiTheme="minorHAnsi" w:hAnsiTheme="minorHAnsi" w:cstheme="minorHAnsi"/>
+          <w:sz w:val="28"/>
+          <w:szCs w:val="28"/>
+        </w:rPr>
+        <w:t>φοιτητή</w:t>
+      </w:r>
+      <w:r>
+        <w:rPr>
+          <w:rFonts w:asciiTheme="minorHAnsi" w:hAnsiTheme="minorHAnsi" w:cstheme="minorHAnsi"/>
+          <w:sz w:val="28"/>
+          <w:szCs w:val="28"/>
+        </w:rPr>
+        <w:t xml:space="preserve"> χρησιμοποιούμε το </w:t>
+      </w:r>
+      <w:r>
+        <w:rPr>
+          <w:rFonts w:asciiTheme="minorHAnsi" w:hAnsiTheme="minorHAnsi" w:cstheme="minorHAnsi"/>
+          <w:sz w:val="28"/>
+          <w:szCs w:val="28"/>
+          <w:lang w:val="en-150"/>
+        </w:rPr>
+        <w:t xml:space="preserve">username </w:t>
+      </w:r>
+      <w:r>
+        <w:rPr>
+          <w:rFonts w:asciiTheme="minorHAnsi" w:hAnsiTheme="minorHAnsi" w:cstheme="minorHAnsi"/>
+          <w:sz w:val="28"/>
+          <w:szCs w:val="28"/>
+        </w:rPr>
+        <w:t xml:space="preserve">που αποθηκεύσαμε απο τη </w:t>
+      </w:r>
+      <w:r>
+        <w:rPr>
+          <w:rFonts w:asciiTheme="minorHAnsi" w:hAnsiTheme="minorHAnsi" w:cstheme="minorHAnsi"/>
+          <w:sz w:val="28"/>
+          <w:szCs w:val="28"/>
+          <w:lang w:val="en-150"/>
+        </w:rPr>
+        <w:t>UsersLogin</w:t>
+      </w:r>
+      <w:r>
+        <w:rPr>
+          <w:rFonts w:asciiTheme="minorHAnsi" w:hAnsiTheme="minorHAnsi" w:cstheme="minorHAnsi"/>
+          <w:sz w:val="28"/>
+          <w:szCs w:val="28"/>
+        </w:rPr>
+        <w:t xml:space="preserve"> και κάνουμε</w:t>
+      </w:r>
+      <w:r>
+        <w:rPr>
+          <w:rFonts w:asciiTheme="minorHAnsi" w:hAnsiTheme="minorHAnsi" w:cstheme="minorHAnsi"/>
+          <w:sz w:val="28"/>
+          <w:szCs w:val="28"/>
+          <w:lang w:val="en-150"/>
+        </w:rPr>
+        <w:t xml:space="preserve"> </w:t>
+      </w:r>
+      <w:r>
+        <w:rPr>
+          <w:rFonts w:asciiTheme="minorHAnsi" w:hAnsiTheme="minorHAnsi" w:cstheme="minorHAnsi"/>
+          <w:sz w:val="28"/>
+          <w:szCs w:val="28"/>
+        </w:rPr>
+        <w:t xml:space="preserve">αναζήτηση στο πίνακα </w:t>
+      </w:r>
+      <w:r>
+        <w:rPr>
+          <w:rFonts w:asciiTheme="minorHAnsi" w:hAnsiTheme="minorHAnsi" w:cstheme="minorHAnsi"/>
+          <w:sz w:val="28"/>
+          <w:szCs w:val="28"/>
+          <w:lang w:val="en-150"/>
+        </w:rPr>
+        <w:t xml:space="preserve">CourseHasStudents </w:t>
+      </w:r>
+      <w:r>
+        <w:rPr>
+          <w:rFonts w:asciiTheme="minorHAnsi" w:hAnsiTheme="minorHAnsi" w:cstheme="minorHAnsi"/>
+          <w:sz w:val="28"/>
+          <w:szCs w:val="28"/>
+        </w:rPr>
+        <w:t>σε σύνδεση με τους</w:t>
+      </w:r>
+      <w:r>
+        <w:rPr>
+          <w:rFonts w:asciiTheme="minorHAnsi" w:hAnsiTheme="minorHAnsi" w:cstheme="minorHAnsi"/>
+          <w:sz w:val="28"/>
+          <w:szCs w:val="28"/>
+          <w:lang w:val="en-150"/>
+        </w:rPr>
+        <w:t xml:space="preserve"> </w:t>
+      </w:r>
+      <w:r>
+        <w:rPr>
+          <w:rFonts w:asciiTheme="minorHAnsi" w:hAnsiTheme="minorHAnsi" w:cstheme="minorHAnsi"/>
+          <w:sz w:val="28"/>
+          <w:szCs w:val="28"/>
+        </w:rPr>
+        <w:t xml:space="preserve">πίνακες </w:t>
+      </w:r>
+      <w:r>
+        <w:rPr>
+          <w:rFonts w:asciiTheme="minorHAnsi" w:hAnsiTheme="minorHAnsi" w:cstheme="minorHAnsi"/>
+          <w:sz w:val="28"/>
+          <w:szCs w:val="28"/>
+          <w:lang w:val="en-150"/>
+        </w:rPr>
+        <w:t>Students,</w:t>
+      </w:r>
+      <w:r>
+        <w:rPr>
+          <w:rFonts w:asciiTheme="minorHAnsi" w:hAnsiTheme="minorHAnsi" w:cstheme="minorHAnsi"/>
+          <w:sz w:val="28"/>
+          <w:szCs w:val="28"/>
+        </w:rPr>
+        <w:t xml:space="preserve"> </w:t>
+      </w:r>
+      <w:r>
+        <w:rPr>
+          <w:rFonts w:asciiTheme="minorHAnsi" w:hAnsiTheme="minorHAnsi" w:cstheme="minorHAnsi"/>
+          <w:sz w:val="28"/>
+          <w:szCs w:val="28"/>
+          <w:lang w:val="en-150"/>
+        </w:rPr>
+        <w:t>Course</w:t>
+      </w:r>
+      <w:r>
+        <w:rPr>
+          <w:rFonts w:asciiTheme="minorHAnsi" w:hAnsiTheme="minorHAnsi" w:cstheme="minorHAnsi"/>
+          <w:sz w:val="28"/>
+          <w:szCs w:val="28"/>
+        </w:rPr>
+        <w:t xml:space="preserve"> </w:t>
+      </w:r>
+      <w:r>
+        <w:rPr>
+          <w:rFonts w:asciiTheme="minorHAnsi" w:hAnsiTheme="minorHAnsi" w:cstheme="minorHAnsi"/>
+          <w:sz w:val="28"/>
+          <w:szCs w:val="28"/>
+        </w:rPr>
+        <w:t>ώστε να πάρουμε μια λίστα με όλους του βαθμούς</w:t>
+      </w:r>
+      <w:r>
+        <w:rPr>
+          <w:rFonts w:asciiTheme="minorHAnsi" w:hAnsiTheme="minorHAnsi" w:cstheme="minorHAnsi"/>
+          <w:sz w:val="28"/>
+          <w:szCs w:val="28"/>
+        </w:rPr>
+        <w:t>(σε όποιο μάθημα έχει βάθμο)</w:t>
+      </w:r>
+      <w:r>
+        <w:rPr>
+          <w:rFonts w:asciiTheme="minorHAnsi" w:hAnsiTheme="minorHAnsi" w:cstheme="minorHAnsi"/>
+          <w:sz w:val="28"/>
+          <w:szCs w:val="28"/>
+        </w:rPr>
+        <w:t xml:space="preserve"> και τα μαθήματα του συγκεκριμένου φοιτητή.</w:t>
+      </w:r>
+    </w:p>
+    <w:p>
+      <w:pPr>
+        <w:ind w:left="730"/>
+        <w:jc w:val="left"/>
+        <w:rPr>
+          <w:rFonts w:asciiTheme="minorHAnsi" w:hAnsiTheme="minorHAnsi" w:cstheme="minorHAnsi"/>
+          <w:sz w:val="28"/>
+          <w:szCs w:val="28"/>
+        </w:rPr>
+      </w:pPr>
+    </w:p>
+    <w:p>
+      <w:pPr>
+        <w:ind w:left="730"/>
+        <w:jc w:val="left"/>
+        <w:rPr>
+          <w:rFonts w:asciiTheme="minorHAnsi" w:hAnsiTheme="minorHAnsi" w:cstheme="minorHAnsi"/>
+          <w:sz w:val="28"/>
+          <w:szCs w:val="28"/>
+        </w:rPr>
+      </w:pPr>
+    </w:p>
+    <w:p>
+      <w:pPr>
+        <w:ind w:left="730"/>
+        <w:jc w:val="left"/>
+        <w:rPr>
+          <w:rFonts w:asciiTheme="minorHAnsi" w:hAnsiTheme="minorHAnsi" w:cstheme="minorHAnsi"/>
+          <w:sz w:val="28"/>
+          <w:szCs w:val="28"/>
+        </w:rPr>
+      </w:pPr>
+    </w:p>
+    <w:p>
+      <w:pPr>
+        <w:pStyle w:val="ListParagraph"/>
+        <w:numPr>
+          <w:ilvl w:val="0"/>
+          <w:numId w:val="4"/>
+        </w:numPr>
+        <w:jc w:val="left"/>
+        <w:rPr>
+          <w:rFonts w:asciiTheme="minorHAnsi" w:hAnsiTheme="minorHAnsi" w:cstheme="minorHAnsi"/>
+          <w:sz w:val="44"/>
+          <w:szCs w:val="44"/>
+        </w:rPr>
+      </w:pPr>
+      <w:r>
+        <w:rPr>
+          <w:noProof/>
+        </w:rPr>
+        <w:drawing>
+          <wp:anchor distT="0" distB="0" distL="114300" distR="114300" simplePos="0" relativeHeight="251661312" behindDoc="0" locked="0" layoutInCell="1" allowOverlap="1" wp14:anchorId="170B0C20" wp14:editId="2486B0A9">
+            <wp:simplePos x="0" y="0"/>
+            <wp:positionH relativeFrom="column">
+              <wp:posOffset>-815340</wp:posOffset>
+            </wp:positionH>
+            <wp:positionV relativeFrom="paragraph">
+              <wp:posOffset>458470</wp:posOffset>
+            </wp:positionV>
+            <wp:extent cx="7035165" cy="289560"/>
+            <wp:effectExtent l="0" t="0" r="0" b="0"/>
+            <wp:wrapTopAndBottom/>
+            <wp:docPr id="5" name="Picture 5"/>
+            <wp:cNvGraphicFramePr>
+              <a:graphicFrameLocks xmlns:a="http://schemas.openxmlformats.org/drawingml/2006/main" noChangeAspect="1"/>
+            </wp:cNvGraphicFramePr>
+            <a:graphic xmlns:a="http://schemas.openxmlformats.org/drawingml/2006/main">
+              <a:graphicData uri="http://schemas.openxmlformats.org/drawingml/2006/picture">
+                <pic:pic xmlns:pic="http://schemas.openxmlformats.org/drawingml/2006/picture">
+                  <pic:nvPicPr>
+                    <pic:cNvPr id="1" name=""/>
+                    <pic:cNvPicPr/>
+                  </pic:nvPicPr>
+                  <pic:blipFill>
+                    <a:blip r:embed="rId9">
+                      <a:extLst>
+                        <a:ext uri="{28A0092B-C50C-407E-A947-70E740481C1C}">
+                          <a14:useLocalDpi xmlns:a14="http://schemas.microsoft.com/office/drawing/2010/main" val="0"/>
+                        </a:ext>
+                      </a:extLst>
+                    </a:blip>
+                    <a:stretch>
+                      <a:fillRect/>
+                    </a:stretch>
+                  </pic:blipFill>
+                  <pic:spPr>
+                    <a:xfrm>
+                      <a:off x="0" y="0"/>
+                      <a:ext cx="7035165" cy="289560"/>
+                    </a:xfrm>
+                    <a:prstGeom prst="rect">
+                      <a:avLst/>
+                    </a:prstGeom>
+                  </pic:spPr>
+                </pic:pic>
+              </a:graphicData>
+            </a:graphic>
+            <wp14:sizeRelH relativeFrom="margin">
+              <wp14:pctWidth>0</wp14:pctWidth>
+            </wp14:sizeRelH>
+            <wp14:sizeRelV relativeFrom="margin">
+              <wp14:pctHeight>0</wp14:pctHeight>
+            </wp14:sizeRelV>
+          </wp:anchor>
+        </w:drawing>
+      </w:r>
+      <w:r>
+        <w:rPr>
+          <w:rFonts w:asciiTheme="minorHAnsi" w:eastAsiaTheme="minorHAnsi" w:hAnsiTheme="minorHAnsi" w:cstheme="minorHAnsi"/>
+          <w:sz w:val="28"/>
+          <w:szCs w:val="28"/>
+          <w:lang w:val="en-150" w:eastAsia="en-US"/>
+        </w:rPr>
+        <w:t>SelectBySemester</w:t>
+      </w:r>
+      <w:r>
+        <w:rPr>
+          <w:rFonts w:asciiTheme="minorHAnsi" w:eastAsiaTheme="minorHAnsi" w:hAnsiTheme="minorHAnsi" w:cstheme="minorHAnsi"/>
+          <w:sz w:val="28"/>
+          <w:szCs w:val="28"/>
+          <w:lang w:eastAsia="en-US"/>
+        </w:rPr>
+        <w:t>()</w:t>
+      </w:r>
+    </w:p>
+    <w:p>
+      <w:pPr>
+        <w:pStyle w:val="ListParagraph"/>
+        <w:ind w:left="1080" w:firstLine="0"/>
+        <w:jc w:val="left"/>
+        <w:rPr>
+          <w:rFonts w:asciiTheme="minorHAnsi" w:hAnsiTheme="minorHAnsi" w:cstheme="minorHAnsi"/>
+          <w:sz w:val="44"/>
+          <w:szCs w:val="44"/>
+        </w:rPr>
+      </w:pPr>
+    </w:p>
+    <w:p>
+      <w:pPr>
+        <w:pStyle w:val="ListParagraph"/>
+        <w:numPr>
+          <w:ilvl w:val="0"/>
+          <w:numId w:val="4"/>
+        </w:numPr>
+        <w:jc w:val="left"/>
+        <w:rPr>
+          <w:rFonts w:asciiTheme="minorHAnsi" w:hAnsiTheme="minorHAnsi" w:cstheme="minorHAnsi"/>
+          <w:sz w:val="28"/>
+          <w:szCs w:val="28"/>
+        </w:rPr>
+      </w:pPr>
+      <w:r>
+        <w:rPr>
+          <w:rFonts w:asciiTheme="minorHAnsi" w:hAnsiTheme="minorHAnsi" w:cstheme="minorHAnsi"/>
+          <w:sz w:val="28"/>
+          <w:szCs w:val="28"/>
+        </w:rPr>
+        <w:t xml:space="preserve">Στη μέθοδο αυτή του </w:t>
+      </w:r>
+      <w:r>
+        <w:rPr>
+          <w:rFonts w:asciiTheme="minorHAnsi" w:hAnsiTheme="minorHAnsi" w:cstheme="minorHAnsi"/>
+          <w:sz w:val="28"/>
+          <w:szCs w:val="28"/>
+        </w:rPr>
+        <w:t>φοιτητή</w:t>
+      </w:r>
+      <w:r>
+        <w:rPr>
+          <w:rFonts w:asciiTheme="minorHAnsi" w:hAnsiTheme="minorHAnsi" w:cstheme="minorHAnsi"/>
+          <w:sz w:val="28"/>
+          <w:szCs w:val="28"/>
+        </w:rPr>
+        <w:t xml:space="preserve"> χρησιμοποιούμε το </w:t>
+      </w:r>
+      <w:r>
+        <w:rPr>
+          <w:rFonts w:asciiTheme="minorHAnsi" w:hAnsiTheme="minorHAnsi" w:cstheme="minorHAnsi"/>
+          <w:sz w:val="28"/>
+          <w:szCs w:val="28"/>
+          <w:lang w:val="en-150"/>
+        </w:rPr>
+        <w:t xml:space="preserve">username </w:t>
+      </w:r>
+      <w:r>
+        <w:rPr>
+          <w:rFonts w:asciiTheme="minorHAnsi" w:hAnsiTheme="minorHAnsi" w:cstheme="minorHAnsi"/>
+          <w:sz w:val="28"/>
+          <w:szCs w:val="28"/>
+        </w:rPr>
+        <w:t xml:space="preserve">που αποθηκεύσαμε απο τη </w:t>
+      </w:r>
+      <w:r>
+        <w:rPr>
+          <w:rFonts w:asciiTheme="minorHAnsi" w:hAnsiTheme="minorHAnsi" w:cstheme="minorHAnsi"/>
+          <w:sz w:val="28"/>
+          <w:szCs w:val="28"/>
+          <w:lang w:val="en-150"/>
+        </w:rPr>
+        <w:t>UsersLogin</w:t>
+      </w:r>
+      <w:r>
+        <w:rPr>
+          <w:rFonts w:asciiTheme="minorHAnsi" w:hAnsiTheme="minorHAnsi" w:cstheme="minorHAnsi"/>
+          <w:sz w:val="28"/>
+          <w:szCs w:val="28"/>
+        </w:rPr>
+        <w:t xml:space="preserve"> και κάνουμε</w:t>
+      </w:r>
+      <w:r>
+        <w:rPr>
+          <w:rFonts w:asciiTheme="minorHAnsi" w:hAnsiTheme="minorHAnsi" w:cstheme="minorHAnsi"/>
+          <w:sz w:val="28"/>
+          <w:szCs w:val="28"/>
+          <w:lang w:val="en-150"/>
+        </w:rPr>
+        <w:t xml:space="preserve"> </w:t>
+      </w:r>
+      <w:r>
+        <w:rPr>
+          <w:rFonts w:asciiTheme="minorHAnsi" w:hAnsiTheme="minorHAnsi" w:cstheme="minorHAnsi"/>
+          <w:sz w:val="28"/>
+          <w:szCs w:val="28"/>
+        </w:rPr>
+        <w:t xml:space="preserve">αναζήτηση στο πίνακα </w:t>
+      </w:r>
+      <w:r>
+        <w:rPr>
+          <w:rFonts w:asciiTheme="minorHAnsi" w:hAnsiTheme="minorHAnsi" w:cstheme="minorHAnsi"/>
+          <w:sz w:val="28"/>
+          <w:szCs w:val="28"/>
+          <w:lang w:val="en-150"/>
+        </w:rPr>
+        <w:t xml:space="preserve">CourseHasStudents </w:t>
+      </w:r>
+      <w:r>
+        <w:rPr>
+          <w:rFonts w:asciiTheme="minorHAnsi" w:hAnsiTheme="minorHAnsi" w:cstheme="minorHAnsi"/>
+          <w:sz w:val="28"/>
+          <w:szCs w:val="28"/>
+        </w:rPr>
+        <w:t>σε σύνδεση με τους</w:t>
+      </w:r>
+      <w:r>
+        <w:rPr>
+          <w:rFonts w:asciiTheme="minorHAnsi" w:hAnsiTheme="minorHAnsi" w:cstheme="minorHAnsi"/>
+          <w:sz w:val="28"/>
+          <w:szCs w:val="28"/>
+          <w:lang w:val="en-150"/>
+        </w:rPr>
+        <w:t xml:space="preserve"> </w:t>
+      </w:r>
+      <w:r>
+        <w:rPr>
+          <w:rFonts w:asciiTheme="minorHAnsi" w:hAnsiTheme="minorHAnsi" w:cstheme="minorHAnsi"/>
+          <w:sz w:val="28"/>
+          <w:szCs w:val="28"/>
+        </w:rPr>
+        <w:t xml:space="preserve">πίνακες </w:t>
+      </w:r>
+      <w:r>
+        <w:rPr>
+          <w:rFonts w:asciiTheme="minorHAnsi" w:hAnsiTheme="minorHAnsi" w:cstheme="minorHAnsi"/>
+          <w:sz w:val="28"/>
+          <w:szCs w:val="28"/>
+          <w:lang w:val="en-150"/>
+        </w:rPr>
+        <w:t>Students,</w:t>
+      </w:r>
+      <w:r>
+        <w:rPr>
+          <w:rFonts w:asciiTheme="minorHAnsi" w:hAnsiTheme="minorHAnsi" w:cstheme="minorHAnsi"/>
+          <w:sz w:val="28"/>
+          <w:szCs w:val="28"/>
+        </w:rPr>
+        <w:t xml:space="preserve"> </w:t>
+      </w:r>
+      <w:r>
+        <w:rPr>
+          <w:rFonts w:asciiTheme="minorHAnsi" w:hAnsiTheme="minorHAnsi" w:cstheme="minorHAnsi"/>
+          <w:sz w:val="28"/>
+          <w:szCs w:val="28"/>
+          <w:lang w:val="en-150"/>
+        </w:rPr>
+        <w:t>Course</w:t>
+      </w:r>
+      <w:r>
+        <w:rPr>
+          <w:rFonts w:asciiTheme="minorHAnsi" w:hAnsiTheme="minorHAnsi" w:cstheme="minorHAnsi"/>
+          <w:sz w:val="28"/>
+          <w:szCs w:val="28"/>
+        </w:rPr>
+        <w:t xml:space="preserve"> ώστε να πάρουμε μια λίστα με όλους του βαθμούς(σε όποιο μάθημα έχει βάθμο) και τα μαθήματα του συγκεκριμένου φοιτητή</w:t>
+      </w:r>
+      <w:r>
+        <w:rPr>
+          <w:rFonts w:asciiTheme="minorHAnsi" w:hAnsiTheme="minorHAnsi" w:cstheme="minorHAnsi"/>
+          <w:sz w:val="28"/>
+          <w:szCs w:val="28"/>
+        </w:rPr>
+        <w:t xml:space="preserve"> μόνο στο συγκεκριμένο εξάμηνο που επιλέχθηκε</w:t>
+      </w:r>
+      <w:r>
+        <w:rPr>
+          <w:rFonts w:asciiTheme="minorHAnsi" w:hAnsiTheme="minorHAnsi" w:cstheme="minorHAnsi"/>
+          <w:sz w:val="28"/>
+          <w:szCs w:val="28"/>
+        </w:rPr>
+        <w:t>.</w:t>
+      </w:r>
+    </w:p>
+    <w:p>
+      <w:pPr>
+        <w:pStyle w:val="ListParagraph"/>
+        <w:ind w:left="1080" w:firstLine="0"/>
+        <w:jc w:val="left"/>
+        <w:rPr>
+          <w:rFonts w:asciiTheme="minorHAnsi" w:hAnsiTheme="minorHAnsi" w:cstheme="minorHAnsi"/>
+          <w:sz w:val="28"/>
+          <w:szCs w:val="28"/>
+        </w:rPr>
+      </w:pPr>
+    </w:p>
+    <w:p>
+      <w:pPr>
+        <w:pStyle w:val="ListParagraph"/>
+        <w:ind w:left="1080" w:firstLine="0"/>
+        <w:jc w:val="left"/>
+        <w:rPr>
+          <w:rFonts w:asciiTheme="minorHAnsi" w:hAnsiTheme="minorHAnsi" w:cstheme="minorHAnsi"/>
+          <w:sz w:val="28"/>
+          <w:szCs w:val="28"/>
+        </w:rPr>
+      </w:pPr>
+    </w:p>
+    <w:p>
+      <w:pPr>
+        <w:pStyle w:val="ListParagraph"/>
+        <w:ind w:left="1080" w:firstLine="0"/>
+        <w:jc w:val="left"/>
+        <w:rPr>
+          <w:rFonts w:asciiTheme="minorHAnsi" w:hAnsiTheme="minorHAnsi" w:cstheme="minorHAnsi"/>
+          <w:sz w:val="28"/>
+          <w:szCs w:val="28"/>
+        </w:rPr>
+      </w:pPr>
+    </w:p>
+    <w:p>
+      <w:pPr>
+        <w:pStyle w:val="ListParagraph"/>
+        <w:ind w:left="1080" w:firstLine="0"/>
+        <w:jc w:val="left"/>
+        <w:rPr>
+          <w:rFonts w:asciiTheme="minorHAnsi" w:hAnsiTheme="minorHAnsi" w:cstheme="minorHAnsi"/>
+          <w:sz w:val="28"/>
+          <w:szCs w:val="28"/>
+        </w:rPr>
+      </w:pPr>
+    </w:p>
+    <w:p>
+      <w:pPr>
+        <w:pStyle w:val="ListParagraph"/>
+        <w:ind w:left="1080" w:firstLine="0"/>
+        <w:jc w:val="left"/>
+        <w:rPr>
+          <w:rFonts w:asciiTheme="minorHAnsi" w:hAnsiTheme="minorHAnsi" w:cstheme="minorHAnsi"/>
+          <w:sz w:val="28"/>
+          <w:szCs w:val="28"/>
+        </w:rPr>
+      </w:pPr>
+    </w:p>
+    <w:p>
+      <w:pPr>
+        <w:pStyle w:val="ListParagraph"/>
+        <w:ind w:left="1080" w:firstLine="0"/>
+        <w:jc w:val="left"/>
+        <w:rPr>
+          <w:rFonts w:asciiTheme="minorHAnsi" w:hAnsiTheme="minorHAnsi" w:cstheme="minorHAnsi"/>
+          <w:sz w:val="28"/>
+          <w:szCs w:val="28"/>
+        </w:rPr>
+      </w:pPr>
+    </w:p>
+    <w:p>
+      <w:pPr>
+        <w:pStyle w:val="ListParagraph"/>
+        <w:numPr>
+          <w:ilvl w:val="0"/>
+          <w:numId w:val="4"/>
+        </w:numPr>
+        <w:jc w:val="left"/>
+        <w:rPr>
+          <w:rFonts w:asciiTheme="minorHAnsi" w:hAnsiTheme="minorHAnsi" w:cstheme="minorHAnsi"/>
+          <w:sz w:val="44"/>
+          <w:szCs w:val="44"/>
+        </w:rPr>
+      </w:pPr>
+      <w:r>
+        <w:rPr>
+          <w:noProof/>
+        </w:rPr>
+        <w:lastRenderedPageBreak/>
+        <w:drawing>
+          <wp:anchor distT="0" distB="0" distL="114300" distR="114300" simplePos="0" relativeHeight="251662336" behindDoc="0" locked="0" layoutInCell="1" allowOverlap="1" wp14:anchorId="0C799091" wp14:editId="594F8E24">
+            <wp:simplePos x="0" y="0"/>
+            <wp:positionH relativeFrom="column">
+              <wp:posOffset>129540</wp:posOffset>
+            </wp:positionH>
+            <wp:positionV relativeFrom="paragraph">
+              <wp:posOffset>484505</wp:posOffset>
+            </wp:positionV>
+            <wp:extent cx="5274310" cy="530860"/>
+            <wp:effectExtent l="0" t="0" r="2540" b="2540"/>
+            <wp:wrapThrough wrapText="bothSides">
+              <wp:wrapPolygon edited="0">
+                <wp:start x="0" y="0"/>
+                <wp:lineTo x="0" y="20928"/>
+                <wp:lineTo x="21532" y="20928"/>
+                <wp:lineTo x="21532" y="0"/>
+                <wp:lineTo x="0" y="0"/>
+              </wp:wrapPolygon>
+            </wp:wrapThrough>
+            <wp:docPr id="7" name="Picture 7"/>
+            <wp:cNvGraphicFramePr>
+              <a:graphicFrameLocks xmlns:a="http://schemas.openxmlformats.org/drawingml/2006/main" noChangeAspect="1"/>
+            </wp:cNvGraphicFramePr>
+            <a:graphic xmlns:a="http://schemas.openxmlformats.org/drawingml/2006/main">
+              <a:graphicData uri="http://schemas.openxmlformats.org/drawingml/2006/picture">
+                <pic:pic xmlns:pic="http://schemas.openxmlformats.org/drawingml/2006/picture">
+                  <pic:nvPicPr>
+                    <pic:cNvPr id="1" name=""/>
+                    <pic:cNvPicPr/>
+                  </pic:nvPicPr>
+                  <pic:blipFill>
+                    <a:blip r:embed="rId10">
+                      <a:extLst>
+                        <a:ext uri="{28A0092B-C50C-407E-A947-70E740481C1C}">
+                          <a14:useLocalDpi xmlns:a14="http://schemas.microsoft.com/office/drawing/2010/main" val="0"/>
+                        </a:ext>
+                      </a:extLst>
+                    </a:blip>
+                    <a:stretch>
+                      <a:fillRect/>
+                    </a:stretch>
+                  </pic:blipFill>
+                  <pic:spPr>
+                    <a:xfrm>
+                      <a:off x="0" y="0"/>
+                      <a:ext cx="5274310" cy="530860"/>
+                    </a:xfrm>
+                    <a:prstGeom prst="rect">
+                      <a:avLst/>
+                    </a:prstGeom>
+                  </pic:spPr>
+                </pic:pic>
+              </a:graphicData>
+            </a:graphic>
+          </wp:anchor>
+        </w:drawing>
+      </w:r>
+      <w:r>
+        <w:rPr>
+          <w:rFonts w:asciiTheme="minorHAnsi" w:eastAsiaTheme="minorHAnsi" w:hAnsiTheme="minorHAnsi" w:cstheme="minorHAnsi"/>
+          <w:sz w:val="28"/>
+          <w:szCs w:val="28"/>
+          <w:lang w:val="en-150" w:eastAsia="en-US"/>
+        </w:rPr>
+        <w:t>GradesAverage</w:t>
+      </w:r>
+      <w:r>
+        <w:rPr>
+          <w:rFonts w:asciiTheme="minorHAnsi" w:eastAsiaTheme="minorHAnsi" w:hAnsiTheme="minorHAnsi" w:cstheme="minorHAnsi"/>
+          <w:sz w:val="28"/>
+          <w:szCs w:val="28"/>
+          <w:lang w:eastAsia="en-US"/>
+        </w:rPr>
+        <w:t>()</w:t>
+      </w:r>
+    </w:p>
+    <w:p>
+      <w:pPr>
+        <w:ind w:left="720" w:firstLine="0"/>
+        <w:jc w:val="left"/>
+        <w:rPr>
+          <w:rFonts w:asciiTheme="minorHAnsi" w:hAnsiTheme="minorHAnsi" w:cstheme="minorHAnsi"/>
+          <w:sz w:val="28"/>
+          <w:szCs w:val="28"/>
+        </w:rPr>
+      </w:pPr>
+    </w:p>
+    <w:p>
+      <w:pPr>
+        <w:ind w:left="720" w:firstLine="0"/>
+        <w:jc w:val="left"/>
+        <w:rPr>
+          <w:rFonts w:asciiTheme="minorHAnsi" w:hAnsiTheme="minorHAnsi" w:cstheme="minorHAnsi"/>
+          <w:sz w:val="28"/>
+          <w:szCs w:val="28"/>
+        </w:rPr>
+      </w:pPr>
+      <w:r>
+        <w:rPr>
+          <w:rFonts w:asciiTheme="minorHAnsi" w:hAnsiTheme="minorHAnsi" w:cstheme="minorHAnsi"/>
+          <w:sz w:val="28"/>
+          <w:szCs w:val="28"/>
+        </w:rPr>
+        <w:t xml:space="preserve">Στη τελευταία μέθοδο του φοιτητή χρησιμοποιύμε τη βάση για δύο λόγους. Αρχικά κάνουμε αναζήτηση στο πίνακα </w:t>
+      </w:r>
+      <w:r>
+        <w:rPr>
+          <w:rFonts w:asciiTheme="minorHAnsi" w:hAnsiTheme="minorHAnsi" w:cstheme="minorHAnsi"/>
+          <w:sz w:val="28"/>
+          <w:szCs w:val="28"/>
+          <w:lang w:val="en-150"/>
+        </w:rPr>
+        <w:t xml:space="preserve">CourseHasStudents </w:t>
+      </w:r>
+      <w:r>
+        <w:rPr>
+          <w:rFonts w:asciiTheme="minorHAnsi" w:hAnsiTheme="minorHAnsi" w:cstheme="minorHAnsi"/>
+          <w:sz w:val="28"/>
+          <w:szCs w:val="28"/>
+        </w:rPr>
+        <w:t>σε σύνδεση με τους</w:t>
+      </w:r>
+      <w:r>
+        <w:rPr>
+          <w:rFonts w:asciiTheme="minorHAnsi" w:hAnsiTheme="minorHAnsi" w:cstheme="minorHAnsi"/>
+          <w:sz w:val="28"/>
+          <w:szCs w:val="28"/>
+          <w:lang w:val="en-150"/>
+        </w:rPr>
+        <w:t xml:space="preserve"> </w:t>
+      </w:r>
+      <w:r>
+        <w:rPr>
+          <w:rFonts w:asciiTheme="minorHAnsi" w:hAnsiTheme="minorHAnsi" w:cstheme="minorHAnsi"/>
+          <w:sz w:val="28"/>
+          <w:szCs w:val="28"/>
+        </w:rPr>
+        <w:t xml:space="preserve">πίνακες </w:t>
+      </w:r>
+      <w:r>
+        <w:rPr>
+          <w:rFonts w:asciiTheme="minorHAnsi" w:hAnsiTheme="minorHAnsi" w:cstheme="minorHAnsi"/>
+          <w:sz w:val="28"/>
+          <w:szCs w:val="28"/>
+          <w:lang w:val="en-150"/>
+        </w:rPr>
+        <w:t>Student,</w:t>
+      </w:r>
+      <w:r>
+        <w:rPr>
+          <w:rFonts w:asciiTheme="minorHAnsi" w:hAnsiTheme="minorHAnsi" w:cstheme="minorHAnsi"/>
+          <w:sz w:val="28"/>
+          <w:szCs w:val="28"/>
+        </w:rPr>
+        <w:t xml:space="preserve"> </w:t>
+      </w:r>
+      <w:r>
+        <w:rPr>
+          <w:rFonts w:asciiTheme="minorHAnsi" w:hAnsiTheme="minorHAnsi" w:cstheme="minorHAnsi"/>
+          <w:sz w:val="28"/>
+          <w:szCs w:val="28"/>
+          <w:lang w:val="en-150"/>
+        </w:rPr>
+        <w:t>Course</w:t>
+      </w:r>
+      <w:r>
+        <w:rPr>
+          <w:rFonts w:asciiTheme="minorHAnsi" w:hAnsiTheme="minorHAnsi" w:cstheme="minorHAnsi"/>
+          <w:sz w:val="28"/>
+          <w:szCs w:val="28"/>
+          <w:lang w:val="en-150"/>
+        </w:rPr>
+        <w:t xml:space="preserve"> </w:t>
+      </w:r>
+      <w:r>
+        <w:rPr>
+          <w:rFonts w:asciiTheme="minorHAnsi" w:hAnsiTheme="minorHAnsi" w:cstheme="minorHAnsi"/>
+          <w:sz w:val="28"/>
+          <w:szCs w:val="28"/>
+        </w:rPr>
+        <w:t>τη πρώτη φορά για να πάρουμε το μέσο όρο μόνο των περασμένων μαθημάτων</w:t>
+      </w:r>
+      <w:r>
+        <w:rPr>
+          <w:rFonts w:asciiTheme="minorHAnsi" w:hAnsiTheme="minorHAnsi" w:cstheme="minorHAnsi"/>
+          <w:sz w:val="28"/>
+          <w:szCs w:val="28"/>
+        </w:rPr>
+        <w:t xml:space="preserve"> </w:t>
+      </w:r>
+      <w:r>
+        <w:rPr>
+          <w:rFonts w:asciiTheme="minorHAnsi" w:hAnsiTheme="minorHAnsi" w:cstheme="minorHAnsi"/>
+          <w:sz w:val="28"/>
+          <w:szCs w:val="28"/>
+        </w:rPr>
+        <w:t xml:space="preserve">(βαθμός &gt;=5) </w:t>
+      </w:r>
+      <w:r>
+        <w:rPr>
+          <w:rFonts w:asciiTheme="minorHAnsi" w:hAnsiTheme="minorHAnsi" w:cstheme="minorHAnsi"/>
+          <w:sz w:val="28"/>
+          <w:szCs w:val="28"/>
+        </w:rPr>
+        <w:t xml:space="preserve"> του φοιτητή και την δεύτερη ώστε να βρούμε το πλήθος αυτών των μαθημάτων.</w:t>
+      </w:r>
+    </w:p>
+    <w:p>
+      <w:pPr>
+        <w:ind w:left="720" w:firstLine="0"/>
+        <w:jc w:val="left"/>
+        <w:rPr>
+          <w:rFonts w:asciiTheme="minorHAnsi" w:hAnsiTheme="minorHAnsi" w:cstheme="minorHAnsi"/>
+          <w:sz w:val="28"/>
+          <w:szCs w:val="28"/>
+        </w:rPr>
+      </w:pPr>
+    </w:p>
+    <w:p>
+      <w:pPr>
+        <w:ind w:left="720" w:firstLine="0"/>
+        <w:jc w:val="left"/>
+        <w:rPr>
+          <w:rFonts w:asciiTheme="minorHAnsi" w:hAnsiTheme="minorHAnsi" w:cstheme="minorHAnsi"/>
+          <w:sz w:val="28"/>
+          <w:szCs w:val="28"/>
+        </w:rPr>
+      </w:pPr>
+    </w:p>
+    <w:p>
+      <w:pPr>
+        <w:ind w:left="720" w:firstLine="0"/>
+        <w:jc w:val="left"/>
+        <w:rPr>
+          <w:rFonts w:asciiTheme="minorHAnsi" w:hAnsiTheme="minorHAnsi" w:cstheme="minorHAnsi"/>
+          <w:sz w:val="28"/>
+          <w:szCs w:val="28"/>
+        </w:rPr>
+      </w:pPr>
+    </w:p>
+    <w:p>
+      <w:pPr>
+        <w:pStyle w:val="ListParagraph"/>
+        <w:numPr>
+          <w:ilvl w:val="0"/>
+          <w:numId w:val="3"/>
+        </w:numPr>
+        <w:jc w:val="left"/>
+        <w:rPr>
+          <w:rFonts w:asciiTheme="minorHAnsi" w:hAnsiTheme="minorHAnsi" w:cstheme="minorHAnsi"/>
+          <w:sz w:val="28"/>
+          <w:szCs w:val="28"/>
+          <w:lang w:val="en-150"/>
+        </w:rPr>
+      </w:pPr>
+      <w:r>
+        <w:rPr>
+          <w:rFonts w:asciiTheme="minorHAnsi" w:hAnsiTheme="minorHAnsi" w:cstheme="minorHAnsi"/>
+          <w:b/>
+          <w:bCs/>
+          <w:sz w:val="36"/>
+          <w:szCs w:val="36"/>
+          <w:lang w:val="en-150"/>
+        </w:rPr>
+        <w:t>ProfessorsController</w:t>
+      </w:r>
+    </w:p>
+    <w:p>
+      <w:pPr>
+        <w:pStyle w:val="ListParagraph"/>
+        <w:numPr>
+          <w:ilvl w:val="0"/>
+          <w:numId w:val="6"/>
+        </w:numPr>
+        <w:jc w:val="left"/>
+        <w:rPr>
+          <w:rFonts w:asciiTheme="minorHAnsi" w:hAnsiTheme="minorHAnsi" w:cstheme="minorHAnsi"/>
+          <w:sz w:val="44"/>
+          <w:szCs w:val="44"/>
+        </w:rPr>
+      </w:pPr>
+      <w:r>
+        <w:rPr>
+          <w:noProof/>
+        </w:rPr>
+        <w:drawing>
+          <wp:anchor distT="0" distB="0" distL="114300" distR="114300" simplePos="0" relativeHeight="251663360" behindDoc="0" locked="0" layoutInCell="1" allowOverlap="1" wp14:anchorId="0149C640" wp14:editId="70F76F3D">
+            <wp:simplePos x="0" y="0"/>
+            <wp:positionH relativeFrom="column">
+              <wp:posOffset>-861060</wp:posOffset>
+            </wp:positionH>
+            <wp:positionV relativeFrom="paragraph">
+              <wp:posOffset>377190</wp:posOffset>
+            </wp:positionV>
+            <wp:extent cx="6949607" cy="345556"/>
+            <wp:effectExtent l="0" t="0" r="3810" b="0"/>
+            <wp:wrapNone/>
+            <wp:docPr id="9" name="Picture 9"/>
+            <wp:cNvGraphicFramePr>
+              <a:graphicFrameLocks xmlns:a="http://schemas.openxmlformats.org/drawingml/2006/main" noChangeAspect="1"/>
+            </wp:cNvGraphicFramePr>
+            <a:graphic xmlns:a="http://schemas.openxmlformats.org/drawingml/2006/main">
+              <a:graphicData uri="http://schemas.openxmlformats.org/drawingml/2006/picture">
+                <pic:pic xmlns:pic="http://schemas.openxmlformats.org/drawingml/2006/picture">
+                  <pic:nvPicPr>
+                    <pic:cNvPr id="1" name=""/>
+                    <pic:cNvPicPr/>
+                  </pic:nvPicPr>
+                  <pic:blipFill>
+                    <a:blip r:embed="rId11">
+                      <a:extLst>
+                        <a:ext uri="{28A0092B-C50C-407E-A947-70E740481C1C}">
+                          <a14:useLocalDpi xmlns:a14="http://schemas.microsoft.com/office/drawing/2010/main" val="0"/>
+                        </a:ext>
+                      </a:extLst>
+                    </a:blip>
+                    <a:stretch>
+                      <a:fillRect/>
+                    </a:stretch>
+                  </pic:blipFill>
+                  <pic:spPr>
+                    <a:xfrm>
+                      <a:off x="0" y="0"/>
+                      <a:ext cx="6949607" cy="345556"/>
+                    </a:xfrm>
+                    <a:prstGeom prst="rect">
+                      <a:avLst/>
+                    </a:prstGeom>
+                  </pic:spPr>
+                </pic:pic>
+              </a:graphicData>
+            </a:graphic>
+            <wp14:sizeRelH relativeFrom="margin">
+              <wp14:pctWidth>0</wp14:pctWidth>
+            </wp14:sizeRelH>
+            <wp14:sizeRelV relativeFrom="margin">
+              <wp14:pctHeight>0</wp14:pctHeight>
+            </wp14:sizeRelV>
+          </wp:anchor>
+        </w:drawing>
+      </w:r>
+      <w:r>
+        <w:rPr>
+          <w:rFonts w:asciiTheme="minorHAnsi" w:eastAsiaTheme="minorHAnsi" w:hAnsiTheme="minorHAnsi" w:cstheme="minorHAnsi"/>
+          <w:sz w:val="32"/>
+          <w:szCs w:val="32"/>
+          <w:lang w:val="en-150" w:eastAsia="en-US"/>
+        </w:rPr>
+        <w:t>SelectByLesson</w:t>
+      </w:r>
+      <w:r>
+        <w:rPr>
+          <w:rFonts w:asciiTheme="minorHAnsi" w:eastAsiaTheme="minorHAnsi" w:hAnsiTheme="minorHAnsi" w:cstheme="minorHAnsi"/>
+          <w:sz w:val="28"/>
+          <w:szCs w:val="28"/>
+          <w:lang w:eastAsia="en-US"/>
+        </w:rPr>
+        <w:t>()</w:t>
+      </w:r>
+    </w:p>
+    <w:p>
+      <w:pPr>
+        <w:pStyle w:val="ListParagraph"/>
+        <w:ind w:left="1440" w:firstLine="0"/>
+        <w:jc w:val="left"/>
+        <w:rPr>
+          <w:rFonts w:asciiTheme="minorHAnsi" w:hAnsiTheme="minorHAnsi" w:cstheme="minorHAnsi"/>
+          <w:sz w:val="44"/>
+          <w:szCs w:val="44"/>
+        </w:rPr>
+      </w:pPr>
+    </w:p>
+    <w:p>
+      <w:pPr>
+        <w:ind w:left="1090"/>
+        <w:jc w:val="left"/>
+        <w:rPr>
+          <w:rFonts w:asciiTheme="minorHAnsi" w:hAnsiTheme="minorHAnsi" w:cstheme="minorHAnsi"/>
+          <w:sz w:val="28"/>
+          <w:szCs w:val="28"/>
+        </w:rPr>
+      </w:pPr>
+      <w:r>
+        <w:rPr>
+          <w:rFonts w:asciiTheme="minorHAnsi" w:hAnsiTheme="minorHAnsi" w:cstheme="minorHAnsi"/>
+          <w:sz w:val="28"/>
+          <w:szCs w:val="28"/>
+        </w:rPr>
+        <w:t>Ο καθηγητής σε αυτή τη σελίδα έχει τη δυνατότητα να βλέπει τα μαθ</w:t>
+      </w:r>
+      <w:r>
+        <w:rPr>
+          <w:rFonts w:asciiTheme="minorHAnsi" w:hAnsiTheme="minorHAnsi" w:cstheme="minorHAnsi"/>
+          <w:sz w:val="28"/>
+          <w:szCs w:val="28"/>
+        </w:rPr>
+        <w:t>ή</w:t>
+      </w:r>
+      <w:r>
+        <w:rPr>
+          <w:rFonts w:asciiTheme="minorHAnsi" w:hAnsiTheme="minorHAnsi" w:cstheme="minorHAnsi"/>
+          <w:sz w:val="28"/>
+          <w:szCs w:val="28"/>
+        </w:rPr>
+        <w:t xml:space="preserve">ματα που διδάσκει με όλους τους φοιτητές που το έχουν δηλώσει και έχουν βαθμολογηθεί . Επομένως χρειαζόμαστε τους πίνακες </w:t>
+      </w:r>
+      <w:r>
+        <w:rPr>
+          <w:rFonts w:asciiTheme="minorHAnsi" w:hAnsiTheme="minorHAnsi" w:cstheme="minorHAnsi"/>
+          <w:sz w:val="28"/>
+          <w:szCs w:val="28"/>
+          <w:lang w:val="en-150"/>
+        </w:rPr>
+        <w:t>CourseHasStudents,</w:t>
+      </w:r>
+      <w:r>
+        <w:rPr>
+          <w:rFonts w:asciiTheme="minorHAnsi" w:hAnsiTheme="minorHAnsi" w:cstheme="minorHAnsi"/>
+          <w:sz w:val="28"/>
+          <w:szCs w:val="28"/>
+        </w:rPr>
+        <w:t xml:space="preserve"> σε σύνδεση με τους πίνακες </w:t>
+      </w:r>
+      <w:r>
+        <w:rPr>
+          <w:rFonts w:asciiTheme="minorHAnsi" w:hAnsiTheme="minorHAnsi" w:cstheme="minorHAnsi"/>
+          <w:sz w:val="28"/>
+          <w:szCs w:val="28"/>
+          <w:lang w:val="en-150"/>
+        </w:rPr>
+        <w:t xml:space="preserve">Student , </w:t>
+      </w:r>
+      <w:r>
+        <w:rPr>
+          <w:rFonts w:asciiTheme="minorHAnsi" w:hAnsiTheme="minorHAnsi" w:cstheme="minorHAnsi"/>
+          <w:sz w:val="28"/>
+          <w:szCs w:val="28"/>
+          <w:lang w:val="en-150"/>
+        </w:rPr>
+        <w:t xml:space="preserve">Course , Professor. </w:t>
+      </w:r>
+      <w:r>
+        <w:rPr>
+          <w:rFonts w:asciiTheme="minorHAnsi" w:hAnsiTheme="minorHAnsi" w:cstheme="minorHAnsi"/>
+          <w:sz w:val="28"/>
+          <w:szCs w:val="28"/>
+        </w:rPr>
+        <w:t xml:space="preserve">Η αναζήτηση γίνεται με το συγκεκριμένο </w:t>
+      </w:r>
+      <w:r>
+        <w:rPr>
+          <w:rFonts w:asciiTheme="minorHAnsi" w:hAnsiTheme="minorHAnsi" w:cstheme="minorHAnsi"/>
+          <w:sz w:val="28"/>
+          <w:szCs w:val="28"/>
+          <w:lang w:val="en-150"/>
+        </w:rPr>
+        <w:t xml:space="preserve">username </w:t>
+      </w:r>
+      <w:r>
+        <w:rPr>
+          <w:rFonts w:asciiTheme="minorHAnsi" w:hAnsiTheme="minorHAnsi" w:cstheme="minorHAnsi"/>
+          <w:sz w:val="28"/>
+          <w:szCs w:val="28"/>
+        </w:rPr>
+        <w:t xml:space="preserve">του καθηγητή σε συνδυασμό με το μάθημα που επιλέγεται κάθε φορά .  </w:t>
+      </w:r>
+    </w:p>
+    <w:p>
+      <w:pPr>
+        <w:jc w:val="left"/>
+        <w:rPr>
+          <w:rFonts w:asciiTheme="minorHAnsi" w:hAnsiTheme="minorHAnsi" w:cstheme="minorHAnsi"/>
+          <w:sz w:val="44"/>
+          <w:szCs w:val="44"/>
+        </w:rPr>
+      </w:pPr>
+    </w:p>
+    <w:p>
+      <w:pPr>
+        <w:jc w:val="left"/>
+        <w:rPr>
+          <w:rFonts w:asciiTheme="minorHAnsi" w:hAnsiTheme="minorHAnsi" w:cstheme="minorHAnsi"/>
+          <w:sz w:val="44"/>
+          <w:szCs w:val="44"/>
+        </w:rPr>
+      </w:pPr>
+    </w:p>
+    <w:p>
+      <w:pPr>
+        <w:jc w:val="left"/>
+        <w:rPr>
+          <w:rFonts w:asciiTheme="minorHAnsi" w:hAnsiTheme="minorHAnsi" w:cstheme="minorHAnsi"/>
+          <w:sz w:val="44"/>
+          <w:szCs w:val="44"/>
+        </w:rPr>
+      </w:pPr>
+    </w:p>
+    <w:p>
+      <w:pPr>
+        <w:jc w:val="left"/>
+        <w:rPr>
+          <w:rFonts w:asciiTheme="minorHAnsi" w:hAnsiTheme="minorHAnsi" w:cstheme="minorHAnsi"/>
+          <w:sz w:val="44"/>
+          <w:szCs w:val="44"/>
+        </w:rPr>
+      </w:pPr>
+    </w:p>
+    <w:p>
+      <w:pPr>
+        <w:pStyle w:val="ListParagraph"/>
+        <w:numPr>
+          <w:ilvl w:val="0"/>
+          <w:numId w:val="6"/>
+        </w:numPr>
+        <w:jc w:val="left"/>
+        <w:rPr>
+          <w:rFonts w:asciiTheme="minorHAnsi" w:hAnsiTheme="minorHAnsi" w:cstheme="minorHAnsi"/>
+          <w:sz w:val="32"/>
+          <w:szCs w:val="32"/>
+        </w:rPr>
+      </w:pPr>
+      <w:r>
+        <w:rPr>
+          <w:noProof/>
+        </w:rPr>
+        <w:lastRenderedPageBreak/>
+        <w:drawing>
+          <wp:anchor distT="0" distB="0" distL="114300" distR="114300" simplePos="0" relativeHeight="251664384" behindDoc="0" locked="0" layoutInCell="1" allowOverlap="1" wp14:anchorId="2530157F" wp14:editId="64CAD84A">
+            <wp:simplePos x="0" y="0"/>
+            <wp:positionH relativeFrom="column">
+              <wp:posOffset>-45720</wp:posOffset>
+            </wp:positionH>
+            <wp:positionV relativeFrom="paragraph">
+              <wp:posOffset>434340</wp:posOffset>
+            </wp:positionV>
+            <wp:extent cx="5274310" cy="1061085"/>
+            <wp:effectExtent l="0" t="0" r="2540" b="5715"/>
+            <wp:wrapThrough wrapText="bothSides">
+              <wp:wrapPolygon edited="0">
+                <wp:start x="0" y="0"/>
+                <wp:lineTo x="0" y="21329"/>
+                <wp:lineTo x="21532" y="21329"/>
+                <wp:lineTo x="21532" y="0"/>
+                <wp:lineTo x="0" y="0"/>
+              </wp:wrapPolygon>
+            </wp:wrapThrough>
+            <wp:docPr id="10" name="Picture 10" descr="Text&#10;&#10;Description automatically generated"/>
+            <wp:cNvGraphicFramePr>
+              <a:graphicFrameLocks xmlns:a="http://schemas.openxmlformats.org/drawingml/2006/main" noChangeAspect="1"/>
+            </wp:cNvGraphicFramePr>
+            <a:graphic xmlns:a="http://schemas.openxmlformats.org/drawingml/2006/main">
+              <a:graphicData uri="http://schemas.openxmlformats.org/drawingml/2006/picture">
+                <pic:pic xmlns:pic="http://schemas.openxmlformats.org/drawingml/2006/picture">
+                  <pic:nvPicPr>
+                    <pic:cNvPr id="10" name="Picture 10" descr="Text&#10;&#10;Description automatically generated"/>
+                    <pic:cNvPicPr/>
+                  </pic:nvPicPr>
+                  <pic:blipFill>
+                    <a:blip r:embed="rId12">
+                      <a:extLst>
+                        <a:ext uri="{28A0092B-C50C-407E-A947-70E740481C1C}">
+                          <a14:useLocalDpi xmlns:a14="http://schemas.microsoft.com/office/drawing/2010/main" val="0"/>
+                        </a:ext>
+                      </a:extLst>
+                    </a:blip>
+                    <a:stretch>
+                      <a:fillRect/>
+                    </a:stretch>
+                  </pic:blipFill>
+                  <pic:spPr>
+                    <a:xfrm>
+                      <a:off x="0" y="0"/>
+                      <a:ext cx="5274310" cy="1061085"/>
+                    </a:xfrm>
+                    <a:prstGeom prst="rect">
+                      <a:avLst/>
+                    </a:prstGeom>
+                  </pic:spPr>
+                </pic:pic>
+              </a:graphicData>
+            </a:graphic>
+          </wp:anchor>
+        </w:drawing>
+      </w:r>
+      <w:r>
+        <w:rPr>
+          <w:rFonts w:asciiTheme="minorHAnsi" w:hAnsiTheme="minorHAnsi" w:cstheme="minorHAnsi"/>
+          <w:sz w:val="32"/>
+          <w:szCs w:val="32"/>
+        </w:rPr>
+        <w:t>InsertGrades</w:t>
+      </w:r>
+      <w:r>
+        <w:rPr>
+          <w:rFonts w:asciiTheme="minorHAnsi" w:hAnsiTheme="minorHAnsi" w:cstheme="minorHAnsi"/>
+          <w:sz w:val="32"/>
+          <w:szCs w:val="32"/>
+          <w:lang w:val="en-150"/>
+        </w:rPr>
+        <w:t>()</w:t>
+      </w:r>
+    </w:p>
+    <w:p>
+      <w:pPr>
+        <w:pStyle w:val="ListParagraph"/>
+        <w:ind w:left="1080" w:firstLine="0"/>
+        <w:jc w:val="left"/>
+        <w:rPr>
+          <w:rFonts w:asciiTheme="minorHAnsi" w:hAnsiTheme="minorHAnsi" w:cstheme="minorHAnsi"/>
+          <w:sz w:val="28"/>
+          <w:szCs w:val="28"/>
+        </w:rPr>
+      </w:pPr>
+    </w:p>
+    <w:p>
+      <w:pPr>
+        <w:pStyle w:val="ListParagraph"/>
+        <w:ind w:left="1080" w:firstLine="0"/>
+        <w:jc w:val="left"/>
+        <w:rPr>
+          <w:rFonts w:asciiTheme="minorHAnsi" w:hAnsiTheme="minorHAnsi" w:cstheme="minorHAnsi"/>
+          <w:sz w:val="28"/>
+          <w:szCs w:val="28"/>
+        </w:rPr>
+      </w:pPr>
+      <w:r>
+        <w:rPr>
+          <w:rFonts w:asciiTheme="minorHAnsi" w:hAnsiTheme="minorHAnsi" w:cstheme="minorHAnsi"/>
+          <w:sz w:val="28"/>
+          <w:szCs w:val="28"/>
+        </w:rPr>
+        <w:t xml:space="preserve">Ο καθηγητής έχει επίσης τη δυνατότητα να βαθμολογεί τους φοιτητές για τα μαθήματά του. Σε αυτή τη περίπτωση ο καθηγητής αρχικά πρέπει να επιλέξει το μάθημα , το φοιτητή τον οποίο θα βαθμολογήσει και το βαθμό. Γίνεται μια αναζήτητη στη βάση ώστε να βρεθεί η εγγραφή </w:t>
+      </w:r>
+      <w:r>
+        <w:rPr>
+          <w:rFonts w:asciiTheme="minorHAnsi" w:hAnsiTheme="minorHAnsi" w:cstheme="minorHAnsi"/>
+          <w:sz w:val="28"/>
+          <w:szCs w:val="28"/>
+        </w:rPr>
+        <w:t>με το δηλωμένο μάθημα και ύστερα  βαθμολογείται και  αποθηκεύεται στη βάση.</w:t>
+      </w:r>
+    </w:p>
+    <w:p>
+      <w:pPr>
+        <w:pStyle w:val="ListParagraph"/>
+        <w:ind w:left="1080" w:firstLine="0"/>
+        <w:jc w:val="left"/>
+        <w:rPr>
+          <w:rFonts w:asciiTheme="minorHAnsi" w:hAnsiTheme="minorHAnsi" w:cstheme="minorHAnsi"/>
+          <w:sz w:val="28"/>
+          <w:szCs w:val="28"/>
+        </w:rPr>
+      </w:pPr>
+    </w:p>
+    <w:p>
+      <w:pPr>
+        <w:pStyle w:val="ListParagraph"/>
+        <w:ind w:left="1080" w:firstLine="0"/>
+        <w:jc w:val="left"/>
+        <w:rPr>
+          <w:rFonts w:asciiTheme="minorHAnsi" w:hAnsiTheme="minorHAnsi" w:cstheme="minorHAnsi"/>
+          <w:sz w:val="28"/>
+          <w:szCs w:val="28"/>
+        </w:rPr>
+      </w:pPr>
+    </w:p>
+    <w:p>
+      <w:pPr>
+        <w:pStyle w:val="ListParagraph"/>
+        <w:ind w:left="1080" w:firstLine="0"/>
+        <w:jc w:val="left"/>
+        <w:rPr>
+          <w:rFonts w:asciiTheme="minorHAnsi" w:hAnsiTheme="minorHAnsi" w:cstheme="minorHAnsi"/>
+          <w:sz w:val="28"/>
+          <w:szCs w:val="28"/>
+        </w:rPr>
+      </w:pPr>
+    </w:p>
+    <w:p>
+      <w:pPr>
+        <w:pStyle w:val="ListParagraph"/>
+        <w:ind w:left="1080" w:firstLine="0"/>
+        <w:jc w:val="left"/>
+        <w:rPr>
+          <w:rFonts w:asciiTheme="minorHAnsi" w:hAnsiTheme="minorHAnsi" w:cstheme="minorHAnsi"/>
+          <w:b/>
+          <w:bCs/>
+          <w:sz w:val="28"/>
+          <w:szCs w:val="28"/>
+          <w:lang w:val="en-150"/>
+        </w:rPr>
+      </w:pPr>
+    </w:p>
+    <w:p>
+      <w:pPr>
+        <w:pStyle w:val="ListParagraph"/>
+        <w:numPr>
+          <w:ilvl w:val="0"/>
+          <w:numId w:val="3"/>
+        </w:numPr>
+        <w:jc w:val="left"/>
+        <w:rPr>
+          <w:rFonts w:asciiTheme="minorHAnsi" w:hAnsiTheme="minorHAnsi" w:cstheme="minorHAnsi"/>
+          <w:sz w:val="28"/>
+          <w:szCs w:val="28"/>
+          <w:lang w:val="en-150"/>
+        </w:rPr>
+      </w:pPr>
+      <w:r>
+        <w:rPr>
+          <w:rFonts w:asciiTheme="minorHAnsi" w:hAnsiTheme="minorHAnsi" w:cstheme="minorHAnsi"/>
+          <w:b/>
+          <w:bCs/>
+          <w:sz w:val="36"/>
+          <w:szCs w:val="36"/>
+          <w:lang w:val="en-150"/>
+        </w:rPr>
+        <w:t>SecretariesController</w:t>
+      </w:r>
+    </w:p>
+    <w:p>
+      <w:pPr>
+        <w:pStyle w:val="ListParagraph"/>
+        <w:numPr>
+          <w:ilvl w:val="0"/>
+          <w:numId w:val="6"/>
+        </w:numPr>
+        <w:jc w:val="left"/>
+        <w:rPr>
+          <w:rFonts w:asciiTheme="minorHAnsi" w:hAnsiTheme="minorHAnsi" w:cstheme="minorHAnsi"/>
+          <w:sz w:val="32"/>
+          <w:szCs w:val="32"/>
+          <w:lang w:val="en-150"/>
+        </w:rPr>
+      </w:pPr>
+      <w:r>
+        <w:rPr>
+          <w:noProof/>
+        </w:rPr>
+        <w:drawing>
+          <wp:anchor distT="0" distB="0" distL="114300" distR="114300" simplePos="0" relativeHeight="251665408" behindDoc="0" locked="0" layoutInCell="1" allowOverlap="1" wp14:anchorId="19045DF6" wp14:editId="033C4B10">
+            <wp:simplePos x="0" y="0"/>
+            <wp:positionH relativeFrom="column">
+              <wp:posOffset>-45720</wp:posOffset>
+            </wp:positionH>
+            <wp:positionV relativeFrom="paragraph">
+              <wp:posOffset>412115</wp:posOffset>
+            </wp:positionV>
+            <wp:extent cx="5631180" cy="417195"/>
+            <wp:effectExtent l="0" t="0" r="7620" b="1905"/>
+            <wp:wrapThrough wrapText="bothSides">
+              <wp:wrapPolygon edited="0">
+                <wp:start x="0" y="0"/>
+                <wp:lineTo x="0" y="20712"/>
+                <wp:lineTo x="21556" y="20712"/>
+                <wp:lineTo x="21556" y="0"/>
+                <wp:lineTo x="0" y="0"/>
+              </wp:wrapPolygon>
+            </wp:wrapThrough>
+            <wp:docPr id="11" name="Picture 11"/>
+            <wp:cNvGraphicFramePr>
+              <a:graphicFrameLocks xmlns:a="http://schemas.openxmlformats.org/drawingml/2006/main" noChangeAspect="1"/>
+            </wp:cNvGraphicFramePr>
+            <a:graphic xmlns:a="http://schemas.openxmlformats.org/drawingml/2006/main">
+              <a:graphicData uri="http://schemas.openxmlformats.org/drawingml/2006/picture">
+                <pic:pic xmlns:pic="http://schemas.openxmlformats.org/drawingml/2006/picture">
+                  <pic:nvPicPr>
+                    <pic:cNvPr id="1" name=""/>
+                    <pic:cNvPicPr/>
+                  </pic:nvPicPr>
+                  <pic:blipFill>
+                    <a:blip r:embed="rId13">
+                      <a:extLst>
+                        <a:ext uri="{28A0092B-C50C-407E-A947-70E740481C1C}">
+                          <a14:useLocalDpi xmlns:a14="http://schemas.microsoft.com/office/drawing/2010/main" val="0"/>
+                        </a:ext>
+                      </a:extLst>
+                    </a:blip>
+                    <a:stretch>
+                      <a:fillRect/>
+                    </a:stretch>
+                  </pic:blipFill>
+                  <pic:spPr>
+                    <a:xfrm>
+                      <a:off x="0" y="0"/>
+                      <a:ext cx="5631180" cy="417195"/>
+                    </a:xfrm>
+                    <a:prstGeom prst="rect">
+                      <a:avLst/>
+                    </a:prstGeom>
+                  </pic:spPr>
+                </pic:pic>
+              </a:graphicData>
+            </a:graphic>
+            <wp14:sizeRelH relativeFrom="margin">
+              <wp14:pctWidth>0</wp14:pctWidth>
+            </wp14:sizeRelH>
+            <wp14:sizeRelV relativeFrom="margin">
+              <wp14:pctHeight>0</wp14:pctHeight>
+            </wp14:sizeRelV>
+          </wp:anchor>
+        </w:drawing>
+      </w:r>
+      <w:r>
+        <w:rPr>
+          <w:rFonts w:asciiTheme="minorHAnsi" w:hAnsiTheme="minorHAnsi" w:cstheme="minorHAnsi"/>
+          <w:sz w:val="32"/>
+          <w:szCs w:val="32"/>
+          <w:lang w:val="en-150"/>
+        </w:rPr>
+        <w:t>SelectCourses</w:t>
+      </w:r>
+      <w:r>
+        <w:rPr>
+          <w:rFonts w:asciiTheme="minorHAnsi" w:hAnsiTheme="minorHAnsi" w:cstheme="minorHAnsi"/>
+          <w:sz w:val="32"/>
+          <w:szCs w:val="32"/>
+          <w:lang w:val="en-150"/>
+        </w:rPr>
+        <w:t>()</w:t>
+      </w:r>
+    </w:p>
+    <w:p>
+      <w:pPr>
+        <w:pStyle w:val="ListParagraph"/>
+        <w:ind w:left="1440" w:firstLine="0"/>
+        <w:jc w:val="left"/>
+        <w:rPr>
+          <w:rFonts w:asciiTheme="minorHAnsi" w:hAnsiTheme="minorHAnsi" w:cstheme="minorHAnsi"/>
+          <w:sz w:val="32"/>
+          <w:szCs w:val="32"/>
+        </w:rPr>
+      </w:pPr>
+      <w:r>
+        <w:rPr>
+          <w:rFonts w:asciiTheme="minorHAnsi" w:hAnsiTheme="minorHAnsi" w:cstheme="minorHAnsi"/>
+          <w:sz w:val="32"/>
+          <w:szCs w:val="32"/>
+        </w:rPr>
+        <w:t xml:space="preserve">Ο γραμματέας σε αυτή τη μέθοδο έχει τη δυνατότητα να προβάλει όλα τα μαθήματα του τμήματος του οποίου ανήκει στα οποία έχει ανατεθεί καθηγητής.Για να πραγματοποιηθεί αυτό πρέπει να κάνουμε μια σύνδεση στους πίνακες </w:t>
+      </w:r>
+      <w:r>
+        <w:rPr>
+          <w:rFonts w:asciiTheme="minorHAnsi" w:hAnsiTheme="minorHAnsi" w:cstheme="minorHAnsi"/>
+          <w:sz w:val="32"/>
+          <w:szCs w:val="32"/>
+          <w:lang w:val="en-150"/>
+        </w:rPr>
+        <w:t xml:space="preserve">Courses </w:t>
+      </w:r>
+      <w:r>
+        <w:rPr>
+          <w:rFonts w:asciiTheme="minorHAnsi" w:hAnsiTheme="minorHAnsi" w:cstheme="minorHAnsi"/>
+          <w:sz w:val="32"/>
+          <w:szCs w:val="32"/>
+        </w:rPr>
+        <w:t xml:space="preserve">και </w:t>
+      </w:r>
+      <w:r>
+        <w:rPr>
+          <w:rFonts w:asciiTheme="minorHAnsi" w:hAnsiTheme="minorHAnsi" w:cstheme="minorHAnsi"/>
+          <w:sz w:val="32"/>
+          <w:szCs w:val="32"/>
+          <w:lang w:val="en-150"/>
+        </w:rPr>
+        <w:t xml:space="preserve">Professors </w:t>
+      </w:r>
+      <w:r>
+        <w:rPr>
+          <w:rFonts w:asciiTheme="minorHAnsi" w:hAnsiTheme="minorHAnsi" w:cstheme="minorHAnsi"/>
+          <w:sz w:val="32"/>
+          <w:szCs w:val="32"/>
+        </w:rPr>
+        <w:t>και επιστρέφουμε τη λίστα με τα μαθήματα.</w:t>
+      </w:r>
+    </w:p>
+    <w:p>
+      <w:pPr>
+        <w:pStyle w:val="ListParagraph"/>
+        <w:ind w:left="1440" w:firstLine="0"/>
+        <w:jc w:val="left"/>
+        <w:rPr>
+          <w:rFonts w:asciiTheme="minorHAnsi" w:hAnsiTheme="minorHAnsi" w:cstheme="minorHAnsi"/>
+          <w:sz w:val="32"/>
+          <w:szCs w:val="32"/>
+        </w:rPr>
+      </w:pPr>
+    </w:p>
+    <w:p>
+      <w:pPr>
+        <w:pStyle w:val="ListParagraph"/>
+        <w:ind w:left="1440" w:firstLine="0"/>
+        <w:jc w:val="left"/>
+        <w:rPr>
+          <w:rFonts w:asciiTheme="minorHAnsi" w:hAnsiTheme="minorHAnsi" w:cstheme="minorHAnsi"/>
+          <w:sz w:val="32"/>
+          <w:szCs w:val="32"/>
+          <w:lang w:val="en-150"/>
+        </w:rPr>
+      </w:pPr>
+    </w:p>
+    <w:p>
+      <w:pPr>
+        <w:pStyle w:val="ListParagraph"/>
+        <w:ind w:left="1440" w:firstLine="0"/>
+        <w:jc w:val="left"/>
+        <w:rPr>
+          <w:rFonts w:asciiTheme="minorHAnsi" w:hAnsiTheme="minorHAnsi" w:cstheme="minorHAnsi"/>
+          <w:sz w:val="32"/>
+          <w:szCs w:val="32"/>
+          <w:lang w:val="en-150"/>
+        </w:rPr>
+      </w:pPr>
+    </w:p>
+    <w:p>
+      <w:pPr>
+        <w:pStyle w:val="ListParagraph"/>
+        <w:ind w:left="1440" w:firstLine="0"/>
+        <w:jc w:val="left"/>
+        <w:rPr>
+          <w:rFonts w:asciiTheme="minorHAnsi" w:hAnsiTheme="minorHAnsi" w:cstheme="minorHAnsi"/>
+          <w:sz w:val="32"/>
+          <w:szCs w:val="32"/>
+          <w:lang w:val="en-150"/>
+        </w:rPr>
+      </w:pPr>
+    </w:p>
+    <w:p>
+      <w:pPr>
+        <w:pStyle w:val="ListParagraph"/>
+        <w:numPr>
+          <w:ilvl w:val="0"/>
+          <w:numId w:val="6"/>
+        </w:numPr>
+        <w:jc w:val="left"/>
+        <w:rPr>
+          <w:rFonts w:asciiTheme="minorHAnsi" w:hAnsiTheme="minorHAnsi" w:cstheme="minorHAnsi"/>
+          <w:sz w:val="32"/>
+          <w:szCs w:val="32"/>
+          <w:lang w:val="en-150"/>
+        </w:rPr>
+      </w:pPr>
+      <w:r>
+        <w:rPr>
+          <w:noProof/>
+        </w:rPr>
+        <w:drawing>
+          <wp:anchor distT="0" distB="0" distL="114300" distR="114300" simplePos="0" relativeHeight="251666432" behindDoc="1" locked="0" layoutInCell="1" allowOverlap="1" wp14:anchorId="59CA82A9" wp14:editId="0940B448">
+            <wp:simplePos x="0" y="0"/>
+            <wp:positionH relativeFrom="column">
+              <wp:posOffset>891540</wp:posOffset>
+            </wp:positionH>
+            <wp:positionV relativeFrom="paragraph">
+              <wp:posOffset>497205</wp:posOffset>
+            </wp:positionV>
+            <wp:extent cx="2924175" cy="476250"/>
+            <wp:effectExtent l="0" t="0" r="9525" b="0"/>
+            <wp:wrapTopAndBottom/>
+            <wp:docPr id="13" name="Picture 13" descr="Logo&#10;&#10;Description automatically generated"/>
+            <wp:cNvGraphicFramePr>
+              <a:graphicFrameLocks xmlns:a="http://schemas.openxmlformats.org/drawingml/2006/main" noChangeAspect="1"/>
+            </wp:cNvGraphicFramePr>
+            <a:graphic xmlns:a="http://schemas.openxmlformats.org/drawingml/2006/main">
+              <a:graphicData uri="http://schemas.openxmlformats.org/drawingml/2006/picture">
+                <pic:pic xmlns:pic="http://schemas.openxmlformats.org/drawingml/2006/picture">
+                  <pic:nvPicPr>
+                    <pic:cNvPr id="13" name="Picture 13" descr="Logo&#10;&#10;Description automatically generated"/>
+                    <pic:cNvPicPr/>
+                  </pic:nvPicPr>
+                  <pic:blipFill>
+                    <a:blip r:embed="rId14">
+                      <a:extLst>
+                        <a:ext uri="{28A0092B-C50C-407E-A947-70E740481C1C}">
+                          <a14:useLocalDpi xmlns:a14="http://schemas.microsoft.com/office/drawing/2010/main" val="0"/>
+                        </a:ext>
+                      </a:extLst>
+                    </a:blip>
+                    <a:stretch>
+                      <a:fillRect/>
+                    </a:stretch>
+                  </pic:blipFill>
+                  <pic:spPr>
+                    <a:xfrm>
+                      <a:off x="0" y="0"/>
+                      <a:ext cx="2924175" cy="476250"/>
+                    </a:xfrm>
+                    <a:prstGeom prst="rect">
+                      <a:avLst/>
+                    </a:prstGeom>
+                  </pic:spPr>
+                </pic:pic>
+              </a:graphicData>
+            </a:graphic>
+          </wp:anchor>
+        </w:drawing>
+      </w:r>
+      <w:r>
+        <w:rPr>
+          <w:rFonts w:asciiTheme="minorHAnsi" w:hAnsiTheme="minorHAnsi" w:cstheme="minorHAnsi"/>
+          <w:sz w:val="32"/>
+          <w:szCs w:val="32"/>
+          <w:lang w:val="en-150"/>
+        </w:rPr>
+        <w:t>InsertCourses</w:t>
+      </w:r>
+      <w:r>
+        <w:rPr>
+          <w:rFonts w:asciiTheme="minorHAnsi" w:hAnsiTheme="minorHAnsi" w:cstheme="minorHAnsi"/>
+          <w:sz w:val="32"/>
+          <w:szCs w:val="32"/>
+          <w:lang w:val="en-150"/>
+        </w:rPr>
+        <w:t>()</w:t>
+      </w:r>
+    </w:p>
+    <w:p>
+      <w:pPr>
+        <w:pStyle w:val="ListParagraph"/>
+        <w:ind w:left="1440" w:firstLine="0"/>
+        <w:jc w:val="left"/>
+        <w:rPr>
+          <w:rFonts w:asciiTheme="minorHAnsi" w:hAnsiTheme="minorHAnsi" w:cstheme="minorHAnsi"/>
+          <w:sz w:val="32"/>
+          <w:szCs w:val="32"/>
+          <w:lang w:val="en-150"/>
+        </w:rPr>
+      </w:pPr>
+    </w:p>
+    <w:p>
+      <w:pPr>
+        <w:ind w:left="1450"/>
+        <w:jc w:val="left"/>
+        <w:rPr>
+          <w:rFonts w:asciiTheme="minorHAnsi" w:hAnsiTheme="minorHAnsi" w:cstheme="minorHAnsi"/>
+          <w:sz w:val="32"/>
+          <w:szCs w:val="32"/>
+        </w:rPr>
+      </w:pPr>
+      <w:r>
+        <w:rPr>
+          <w:rFonts w:asciiTheme="minorHAnsi" w:hAnsiTheme="minorHAnsi" w:cstheme="minorHAnsi"/>
+          <w:sz w:val="32"/>
+          <w:szCs w:val="32"/>
+        </w:rPr>
+        <w:t>Ο γραμματέας μπορεί επίσης να προσθέσει μαθήματα αφού συμπληρώσει τα απαραίτητα πεδία στη φόρμα για το συγκεκριμένο μάθημα.</w:t>
+      </w:r>
+    </w:p>
+    <w:p>
+      <w:pPr>
+        <w:ind w:left="1450"/>
+        <w:jc w:val="left"/>
+        <w:rPr>
+          <w:rFonts w:asciiTheme="minorHAnsi" w:hAnsiTheme="minorHAnsi" w:cstheme="minorHAnsi"/>
+          <w:sz w:val="32"/>
+          <w:szCs w:val="32"/>
+        </w:rPr>
+      </w:pPr>
+    </w:p>
+    <w:p>
+      <w:pPr>
+        <w:pStyle w:val="ListParagraph"/>
+        <w:numPr>
+          <w:ilvl w:val="0"/>
+          <w:numId w:val="6"/>
+        </w:numPr>
+        <w:jc w:val="left"/>
+        <w:rPr>
+          <w:rFonts w:asciiTheme="minorHAnsi" w:hAnsiTheme="minorHAnsi" w:cstheme="minorHAnsi"/>
+          <w:sz w:val="32"/>
+          <w:szCs w:val="32"/>
+          <w:lang w:val="en-150"/>
+        </w:rPr>
+      </w:pPr>
+      <w:r>
+        <w:rPr>
+          <w:noProof/>
+        </w:rPr>
+        <w:drawing>
+          <wp:anchor distT="0" distB="0" distL="114300" distR="114300" simplePos="0" relativeHeight="251668480" behindDoc="0" locked="0" layoutInCell="1" allowOverlap="1" wp14:anchorId="1CAC2728" wp14:editId="279E3EB0">
+            <wp:simplePos x="0" y="0"/>
+            <wp:positionH relativeFrom="column">
+              <wp:posOffset>845820</wp:posOffset>
+            </wp:positionH>
+            <wp:positionV relativeFrom="paragraph">
+              <wp:posOffset>287655</wp:posOffset>
+            </wp:positionV>
+            <wp:extent cx="5274310" cy="359410"/>
+            <wp:effectExtent l="0" t="0" r="2540" b="2540"/>
+            <wp:wrapTopAndBottom/>
+            <wp:docPr id="16" name="Picture 16"/>
+            <wp:cNvGraphicFramePr>
+              <a:graphicFrameLocks xmlns:a="http://schemas.openxmlformats.org/drawingml/2006/main" noChangeAspect="1"/>
+            </wp:cNvGraphicFramePr>
+            <a:graphic xmlns:a="http://schemas.openxmlformats.org/drawingml/2006/main">
+              <a:graphicData uri="http://schemas.openxmlformats.org/drawingml/2006/picture">
+                <pic:pic xmlns:pic="http://schemas.openxmlformats.org/drawingml/2006/picture">
+                  <pic:nvPicPr>
+                    <pic:cNvPr id="1" name=""/>
+                    <pic:cNvPicPr/>
+                  </pic:nvPicPr>
+                  <pic:blipFill>
+                    <a:blip r:embed="rId15">
+                      <a:extLst>
+                        <a:ext uri="{28A0092B-C50C-407E-A947-70E740481C1C}">
+                          <a14:useLocalDpi xmlns:a14="http://schemas.microsoft.com/office/drawing/2010/main" val="0"/>
+                        </a:ext>
+                      </a:extLst>
+                    </a:blip>
+                    <a:stretch>
+                      <a:fillRect/>
+                    </a:stretch>
+                  </pic:blipFill>
+                  <pic:spPr>
+                    <a:xfrm>
+                      <a:off x="0" y="0"/>
+                      <a:ext cx="5274310" cy="359410"/>
+                    </a:xfrm>
+                    <a:prstGeom prst="rect">
+                      <a:avLst/>
+                    </a:prstGeom>
+                  </pic:spPr>
+                </pic:pic>
+              </a:graphicData>
+            </a:graphic>
+          </wp:anchor>
+        </w:drawing>
+      </w:r>
+      <w:r>
+        <w:rPr>
+          <w:noProof/>
+        </w:rPr>
+        <w:drawing>
+          <wp:anchor distT="0" distB="0" distL="114300" distR="114300" simplePos="0" relativeHeight="251667456" behindDoc="0" locked="0" layoutInCell="1" allowOverlap="1" wp14:anchorId="24BD7A15" wp14:editId="761DB118">
+            <wp:simplePos x="0" y="0"/>
+            <wp:positionH relativeFrom="column">
+              <wp:posOffset>845820</wp:posOffset>
+            </wp:positionH>
+            <wp:positionV relativeFrom="paragraph">
+              <wp:posOffset>828675</wp:posOffset>
+            </wp:positionV>
+            <wp:extent cx="3600450" cy="1638300"/>
+            <wp:effectExtent l="0" t="0" r="0" b="0"/>
+            <wp:wrapTopAndBottom/>
+            <wp:docPr id="15" name="Picture 15" descr="Text&#10;&#10;Description automatically generated"/>
+            <wp:cNvGraphicFramePr>
+              <a:graphicFrameLocks xmlns:a="http://schemas.openxmlformats.org/drawingml/2006/main" noChangeAspect="1"/>
+            </wp:cNvGraphicFramePr>
+            <a:graphic xmlns:a="http://schemas.openxmlformats.org/drawingml/2006/main">
+              <a:graphicData uri="http://schemas.openxmlformats.org/drawingml/2006/picture">
+                <pic:pic xmlns:pic="http://schemas.openxmlformats.org/drawingml/2006/picture">
+                  <pic:nvPicPr>
+                    <pic:cNvPr id="15" name="Picture 15" descr="Text&#10;&#10;Description automatically generated"/>
+                    <pic:cNvPicPr/>
+                  </pic:nvPicPr>
+                  <pic:blipFill>
+                    <a:blip r:embed="rId16">
+                      <a:extLst>
+                        <a:ext uri="{28A0092B-C50C-407E-A947-70E740481C1C}">
+                          <a14:useLocalDpi xmlns:a14="http://schemas.microsoft.com/office/drawing/2010/main" val="0"/>
+                        </a:ext>
+                      </a:extLst>
+                    </a:blip>
+                    <a:stretch>
+                      <a:fillRect/>
+                    </a:stretch>
+                  </pic:blipFill>
+                  <pic:spPr>
+                    <a:xfrm>
+                      <a:off x="0" y="0"/>
+                      <a:ext cx="3600450" cy="1638300"/>
+                    </a:xfrm>
+                    <a:prstGeom prst="rect">
+                      <a:avLst/>
+                    </a:prstGeom>
+                  </pic:spPr>
+                </pic:pic>
+              </a:graphicData>
+            </a:graphic>
+          </wp:anchor>
+        </w:drawing>
+      </w:r>
+      <w:r>
+        <w:rPr>
+          <w:rFonts w:asciiTheme="minorHAnsi" w:hAnsiTheme="minorHAnsi" w:cstheme="minorHAnsi"/>
+          <w:sz w:val="32"/>
+          <w:szCs w:val="32"/>
+          <w:lang w:val="en-150"/>
+        </w:rPr>
+        <w:t>InsertProfessors</w:t>
+      </w:r>
+      <w:r>
+        <w:rPr>
+          <w:rFonts w:asciiTheme="minorHAnsi" w:hAnsiTheme="minorHAnsi" w:cstheme="minorHAnsi"/>
+          <w:sz w:val="32"/>
+          <w:szCs w:val="32"/>
+          <w:lang w:val="en-150"/>
+        </w:rPr>
+        <w:t>()</w:t>
+      </w:r>
+    </w:p>
+    <w:p>
+      <w:pPr>
+        <w:pStyle w:val="ListParagraph"/>
+        <w:ind w:left="1440" w:firstLine="0"/>
+        <w:jc w:val="left"/>
+        <w:rPr>
+          <w:rFonts w:asciiTheme="minorHAnsi" w:hAnsiTheme="minorHAnsi" w:cstheme="minorHAnsi"/>
+          <w:sz w:val="32"/>
+          <w:szCs w:val="32"/>
+          <w:lang w:val="en-150"/>
+        </w:rPr>
+      </w:pPr>
+    </w:p>
+    <w:p>
+      <w:pPr>
+        <w:pStyle w:val="ListParagraph"/>
+        <w:ind w:left="1440" w:firstLine="0"/>
+        <w:jc w:val="left"/>
+        <w:rPr>
+          <w:rFonts w:asciiTheme="minorHAnsi" w:hAnsiTheme="minorHAnsi" w:cstheme="minorHAnsi"/>
+          <w:sz w:val="32"/>
+          <w:szCs w:val="32"/>
+        </w:rPr>
+      </w:pPr>
+      <w:r>
+        <w:rPr>
+          <w:rFonts w:asciiTheme="minorHAnsi" w:hAnsiTheme="minorHAnsi" w:cstheme="minorHAnsi"/>
+          <w:sz w:val="32"/>
+          <w:szCs w:val="32"/>
+        </w:rPr>
+        <w:t xml:space="preserve">Ο γραμματέας μπορεί επίσης να προσθέσει </w:t>
+      </w:r>
+      <w:r>
+        <w:rPr>
+          <w:rFonts w:asciiTheme="minorHAnsi" w:hAnsiTheme="minorHAnsi" w:cstheme="minorHAnsi"/>
+          <w:sz w:val="32"/>
+          <w:szCs w:val="32"/>
+        </w:rPr>
+        <w:t>καθηγητές</w:t>
+      </w:r>
+      <w:r>
+        <w:rPr>
+          <w:rFonts w:asciiTheme="minorHAnsi" w:hAnsiTheme="minorHAnsi" w:cstheme="minorHAnsi"/>
+          <w:sz w:val="32"/>
+          <w:szCs w:val="32"/>
+        </w:rPr>
+        <w:t xml:space="preserve"> αφού συμπληρώσει τα απαραίτητα πεδία στη φόρμα για το συγκεκριμένο </w:t>
+      </w:r>
+      <w:r>
+        <w:rPr>
+          <w:rFonts w:asciiTheme="minorHAnsi" w:hAnsiTheme="minorHAnsi" w:cstheme="minorHAnsi"/>
+          <w:sz w:val="32"/>
+          <w:szCs w:val="32"/>
+        </w:rPr>
+        <w:t>καθηγητή</w:t>
+      </w:r>
+      <w:r>
+        <w:rPr>
+          <w:rFonts w:asciiTheme="minorHAnsi" w:hAnsiTheme="minorHAnsi" w:cstheme="minorHAnsi"/>
+          <w:sz w:val="32"/>
+          <w:szCs w:val="32"/>
+        </w:rPr>
+        <w:t>.</w:t>
+      </w:r>
+    </w:p>
+    <w:p>
+      <w:pPr>
+        <w:pStyle w:val="ListParagraph"/>
+        <w:ind w:left="1440" w:firstLine="0"/>
+        <w:jc w:val="left"/>
+        <w:rPr>
+          <w:rFonts w:asciiTheme="minorHAnsi" w:hAnsiTheme="minorHAnsi" w:cstheme="minorHAnsi"/>
+          <w:sz w:val="32"/>
+          <w:szCs w:val="32"/>
+        </w:rPr>
+      </w:pPr>
+      <w:r>
+        <w:rPr>
+          <w:rFonts w:asciiTheme="minorHAnsi" w:hAnsiTheme="minorHAnsi" w:cstheme="minorHAnsi"/>
+          <w:sz w:val="32"/>
+          <w:szCs w:val="32"/>
+        </w:rPr>
+        <w:t xml:space="preserve">Ως </w:t>
+      </w:r>
+      <w:r>
+        <w:rPr>
+          <w:rFonts w:asciiTheme="minorHAnsi" w:hAnsiTheme="minorHAnsi" w:cstheme="minorHAnsi"/>
+          <w:sz w:val="32"/>
+          <w:szCs w:val="32"/>
+          <w:lang w:val="en-150"/>
+        </w:rPr>
+        <w:t xml:space="preserve">username </w:t>
+      </w:r>
+      <w:r>
+        <w:rPr>
+          <w:rFonts w:asciiTheme="minorHAnsi" w:hAnsiTheme="minorHAnsi" w:cstheme="minorHAnsi"/>
+          <w:sz w:val="32"/>
+          <w:szCs w:val="32"/>
+        </w:rPr>
+        <w:t xml:space="preserve">και </w:t>
+      </w:r>
+      <w:r>
+        <w:rPr>
+          <w:rFonts w:asciiTheme="minorHAnsi" w:hAnsiTheme="minorHAnsi" w:cstheme="minorHAnsi"/>
+          <w:sz w:val="32"/>
+          <w:szCs w:val="32"/>
+          <w:lang w:val="en-150"/>
+        </w:rPr>
+        <w:t>password</w:t>
+      </w:r>
+      <w:r>
+        <w:rPr>
+          <w:rFonts w:asciiTheme="minorHAnsi" w:hAnsiTheme="minorHAnsi" w:cstheme="minorHAnsi"/>
+          <w:sz w:val="32"/>
+          <w:szCs w:val="32"/>
+        </w:rPr>
+        <w:t xml:space="preserve"> θα χρησιμοποιηθεί το ΑΦΜ που δίνει ο γραμματέας με ένα χαρακτήρα </w:t>
+      </w:r>
+      <w:r>
+        <w:rPr>
+          <w:rFonts w:asciiTheme="minorHAnsi" w:hAnsiTheme="minorHAnsi" w:cstheme="minorHAnsi"/>
+          <w:sz w:val="32"/>
+          <w:szCs w:val="32"/>
+          <w:lang w:val="en-150"/>
+        </w:rPr>
+        <w:t xml:space="preserve">“p” </w:t>
+      </w:r>
+      <w:r>
+        <w:rPr>
+          <w:rFonts w:asciiTheme="minorHAnsi" w:hAnsiTheme="minorHAnsi" w:cstheme="minorHAnsi"/>
+          <w:sz w:val="32"/>
+          <w:szCs w:val="32"/>
+        </w:rPr>
+        <w:t>στην αρχή. Έπειτα ελέγχεται αν ήδη υπάρχει στη βάση και αν δεν υπάρχει δημιουργούμε το αντικείμενο και το προσθέτουμε στη βάση.</w:t>
+      </w:r>
+    </w:p>
+    <w:p>
+      <w:pPr>
+        <w:pStyle w:val="ListParagraph"/>
+        <w:ind w:left="1440" w:firstLine="0"/>
+        <w:jc w:val="left"/>
+        <w:rPr>
+          <w:rFonts w:asciiTheme="minorHAnsi" w:hAnsiTheme="minorHAnsi" w:cstheme="minorHAnsi"/>
+          <w:sz w:val="32"/>
+          <w:szCs w:val="32"/>
+          <w:lang w:val="en-150"/>
+        </w:rPr>
+      </w:pPr>
+    </w:p>
+    <w:p>
+      <w:pPr>
+        <w:pStyle w:val="ListParagraph"/>
+        <w:ind w:left="1440" w:firstLine="0"/>
+        <w:jc w:val="left"/>
+        <w:rPr>
+          <w:rFonts w:asciiTheme="minorHAnsi" w:hAnsiTheme="minorHAnsi" w:cstheme="minorHAnsi"/>
+          <w:sz w:val="32"/>
+          <w:szCs w:val="32"/>
+        </w:rPr>
+      </w:pPr>
+    </w:p>
+    <w:p>
+      <w:pPr>
+        <w:pStyle w:val="ListParagraph"/>
+        <w:ind w:left="1440" w:firstLine="0"/>
+        <w:jc w:val="left"/>
+        <w:rPr>
+          <w:rFonts w:asciiTheme="minorHAnsi" w:hAnsiTheme="minorHAnsi" w:cstheme="minorHAnsi"/>
+          <w:sz w:val="32"/>
+          <w:szCs w:val="32"/>
+        </w:rPr>
+      </w:pPr>
+    </w:p>
+    <w:p>
+      <w:pPr>
+        <w:pStyle w:val="ListParagraph"/>
+        <w:numPr>
+          <w:ilvl w:val="0"/>
+          <w:numId w:val="6"/>
+        </w:numPr>
+        <w:jc w:val="left"/>
+        <w:rPr>
+          <w:rFonts w:asciiTheme="minorHAnsi" w:hAnsiTheme="minorHAnsi" w:cstheme="minorHAnsi"/>
+          <w:sz w:val="32"/>
+          <w:szCs w:val="32"/>
+          <w:lang w:val="en-150"/>
+        </w:rPr>
+      </w:pPr>
+      <w:r>
+        <w:rPr>
+          <w:rFonts w:asciiTheme="minorHAnsi" w:hAnsiTheme="minorHAnsi" w:cstheme="minorHAnsi"/>
+          <w:sz w:val="32"/>
+          <w:szCs w:val="32"/>
+          <w:lang w:val="en-150"/>
+        </w:rPr>
+        <w:lastRenderedPageBreak/>
+        <w:t>InsertStudents</w:t>
+      </w:r>
+      <w:r>
+        <w:rPr>
+          <w:rFonts w:asciiTheme="minorHAnsi" w:hAnsiTheme="minorHAnsi" w:cstheme="minorHAnsi"/>
+          <w:sz w:val="32"/>
+          <w:szCs w:val="32"/>
+          <w:lang w:val="en-150"/>
+        </w:rPr>
+        <w:t>()</w:t>
+      </w:r>
+    </w:p>
+    <w:p>
+      <w:pPr>
+        <w:pStyle w:val="ListParagraph"/>
+        <w:ind w:left="1440" w:firstLine="0"/>
+        <w:jc w:val="left"/>
+        <w:rPr>
+          <w:rFonts w:asciiTheme="minorHAnsi" w:hAnsiTheme="minorHAnsi" w:cstheme="minorHAnsi"/>
+          <w:sz w:val="32"/>
+          <w:szCs w:val="32"/>
+          <w:lang w:val="en-150"/>
+        </w:rPr>
+      </w:pPr>
+      <w:r>
+        <w:rPr>
+          <w:noProof/>
+        </w:rPr>
+        <w:drawing>
+          <wp:inline distT="0" distB="0" distL="0" distR="0" wp14:anchorId="5C005C88" wp14:editId="1CE6BFF8">
+            <wp:extent cx="5274310" cy="250825"/>
+            <wp:effectExtent l="0" t="0" r="2540" b="0"/>
+            <wp:docPr id="20" name="Picture 20"/>
+            <wp:cNvGraphicFramePr>
+              <a:graphicFrameLocks xmlns:a="http://schemas.openxmlformats.org/drawingml/2006/main" noChangeAspect="1"/>
+            </wp:cNvGraphicFramePr>
+            <a:graphic xmlns:a="http://schemas.openxmlformats.org/drawingml/2006/main">
+              <a:graphicData uri="http://schemas.openxmlformats.org/drawingml/2006/picture">
+                <pic:pic xmlns:pic="http://schemas.openxmlformats.org/drawingml/2006/picture">
+                  <pic:nvPicPr>
+                    <pic:cNvPr id="1" name=""/>
+                    <pic:cNvPicPr/>
+                  </pic:nvPicPr>
+                  <pic:blipFill>
+                    <a:blip r:embed="rId17"/>
+                    <a:stretch>
+                      <a:fillRect/>
+                    </a:stretch>
+                  </pic:blipFill>
+                  <pic:spPr>
+                    <a:xfrm>
+                      <a:off x="0" y="0"/>
+                      <a:ext cx="5274310" cy="250825"/>
+                    </a:xfrm>
+                    <a:prstGeom prst="rect">
+                      <a:avLst/>
+                    </a:prstGeom>
+                  </pic:spPr>
+                </pic:pic>
+              </a:graphicData>
+            </a:graphic>
+          </wp:inline>
+        </w:drawing>
+      </w:r>
+    </w:p>
+    <w:p>
+      <w:pPr>
+        <w:pStyle w:val="ListParagraph"/>
+        <w:ind w:left="1440" w:firstLine="0"/>
+        <w:jc w:val="left"/>
+        <w:rPr>
+          <w:rFonts w:asciiTheme="minorHAnsi" w:hAnsiTheme="minorHAnsi" w:cstheme="minorHAnsi"/>
+          <w:sz w:val="32"/>
+          <w:szCs w:val="32"/>
+          <w:lang w:val="en-150"/>
+        </w:rPr>
+      </w:pPr>
+      <w:r>
+        <w:rPr>
+          <w:noProof/>
+        </w:rPr>
+        <w:drawing>
+          <wp:inline distT="0" distB="0" distL="0" distR="0" wp14:anchorId="04035E5C" wp14:editId="10479D0E">
+            <wp:extent cx="3476625" cy="1685925"/>
+            <wp:effectExtent l="0" t="0" r="9525" b="9525"/>
+            <wp:docPr id="21" name="Picture 21" descr="Text&#10;&#10;Description automatically generated"/>
+            <wp:cNvGraphicFramePr>
+              <a:graphicFrameLocks xmlns:a="http://schemas.openxmlformats.org/drawingml/2006/main" noChangeAspect="1"/>
+            </wp:cNvGraphicFramePr>
+            <a:graphic xmlns:a="http://schemas.openxmlformats.org/drawingml/2006/main">
+              <a:graphicData uri="http://schemas.openxmlformats.org/drawingml/2006/picture">
+                <pic:pic xmlns:pic="http://schemas.openxmlformats.org/drawingml/2006/picture">
+                  <pic:nvPicPr>
+                    <pic:cNvPr id="21" name="Picture 21" descr="Text&#10;&#10;Description automatically generated"/>
+                    <pic:cNvPicPr/>
+                  </pic:nvPicPr>
+                  <pic:blipFill>
+                    <a:blip r:embed="rId18"/>
+                    <a:stretch>
+                      <a:fillRect/>
+                    </a:stretch>
+                  </pic:blipFill>
+                  <pic:spPr>
+                    <a:xfrm>
+                      <a:off x="0" y="0"/>
+                      <a:ext cx="3476625" cy="1685925"/>
+                    </a:xfrm>
+                    <a:prstGeom prst="rect">
+                      <a:avLst/>
+                    </a:prstGeom>
+                  </pic:spPr>
+                </pic:pic>
+              </a:graphicData>
+            </a:graphic>
+          </wp:inline>
+        </w:drawing>
+      </w:r>
+    </w:p>
+    <w:p>
+      <w:pPr>
+        <w:pStyle w:val="ListParagraph"/>
+        <w:ind w:left="1440" w:firstLine="0"/>
+        <w:jc w:val="left"/>
+        <w:rPr>
+          <w:rFonts w:asciiTheme="minorHAnsi" w:hAnsiTheme="minorHAnsi" w:cstheme="minorHAnsi"/>
+          <w:sz w:val="32"/>
+          <w:szCs w:val="32"/>
+          <w:lang w:val="en-150"/>
+        </w:rPr>
+      </w:pPr>
+    </w:p>
+    <w:p>
+      <w:pPr>
+        <w:pStyle w:val="ListParagraph"/>
+        <w:ind w:left="1440" w:firstLine="0"/>
+        <w:jc w:val="left"/>
+        <w:rPr>
+          <w:rFonts w:asciiTheme="minorHAnsi" w:hAnsiTheme="minorHAnsi" w:cstheme="minorHAnsi"/>
+          <w:sz w:val="32"/>
+          <w:szCs w:val="32"/>
+        </w:rPr>
+      </w:pPr>
+      <w:r>
+        <w:rPr>
+          <w:rFonts w:asciiTheme="minorHAnsi" w:hAnsiTheme="minorHAnsi" w:cstheme="minorHAnsi"/>
+          <w:sz w:val="32"/>
+          <w:szCs w:val="32"/>
+        </w:rPr>
+        <w:t xml:space="preserve">Στη περίπτωση της προσθήκης μαθητή το </w:t>
+      </w:r>
+      <w:r>
+        <w:rPr>
+          <w:rFonts w:asciiTheme="minorHAnsi" w:hAnsiTheme="minorHAnsi" w:cstheme="minorHAnsi"/>
+          <w:sz w:val="32"/>
+          <w:szCs w:val="32"/>
+          <w:lang w:val="en-150"/>
+        </w:rPr>
+        <w:t xml:space="preserve">username </w:t>
+      </w:r>
+      <w:r>
+        <w:rPr>
+          <w:rFonts w:asciiTheme="minorHAnsi" w:hAnsiTheme="minorHAnsi" w:cstheme="minorHAnsi"/>
+          <w:sz w:val="32"/>
+          <w:szCs w:val="32"/>
+        </w:rPr>
+        <w:t xml:space="preserve">και το </w:t>
+      </w:r>
+      <w:r>
+        <w:rPr>
+          <w:rFonts w:asciiTheme="minorHAnsi" w:hAnsiTheme="minorHAnsi" w:cstheme="minorHAnsi"/>
+          <w:sz w:val="32"/>
+          <w:szCs w:val="32"/>
+          <w:lang w:val="en-150"/>
+        </w:rPr>
+        <w:t xml:space="preserve">password </w:t>
+      </w:r>
+      <w:r>
+        <w:rPr>
+          <w:rFonts w:asciiTheme="minorHAnsi" w:hAnsiTheme="minorHAnsi" w:cstheme="minorHAnsi"/>
+          <w:sz w:val="32"/>
+          <w:szCs w:val="32"/>
+        </w:rPr>
+        <w:t xml:space="preserve">είναι ίδια , αυτά δηλαδή που θα δώσει ο γραμματέας κατά συμπλήρωση της φόρμας.Αφού συμπληρώσει όλα τα άλλα απαραίτητα στοιχεία </w:t>
+      </w:r>
+      <w:r>
+        <w:rPr>
+          <w:rFonts w:asciiTheme="minorHAnsi" w:hAnsiTheme="minorHAnsi" w:cstheme="minorHAnsi"/>
+          <w:sz w:val="32"/>
+          <w:szCs w:val="32"/>
+        </w:rPr>
+        <w:t xml:space="preserve">ελέγχεται αν ήδη υπάρχει στη βάση </w:t>
+      </w:r>
+      <w:r>
+        <w:rPr>
+          <w:rFonts w:asciiTheme="minorHAnsi" w:hAnsiTheme="minorHAnsi" w:cstheme="minorHAnsi"/>
+          <w:sz w:val="32"/>
+          <w:szCs w:val="32"/>
+        </w:rPr>
+        <w:t xml:space="preserve">χρήστης με το ίδιο </w:t>
+      </w:r>
+      <w:r>
+        <w:rPr>
+          <w:rFonts w:asciiTheme="minorHAnsi" w:hAnsiTheme="minorHAnsi" w:cstheme="minorHAnsi"/>
+          <w:sz w:val="32"/>
+          <w:szCs w:val="32"/>
+          <w:lang w:val="en-150"/>
+        </w:rPr>
+        <w:t xml:space="preserve">username </w:t>
+      </w:r>
+      <w:r>
+        <w:rPr>
+          <w:rFonts w:asciiTheme="minorHAnsi" w:hAnsiTheme="minorHAnsi" w:cstheme="minorHAnsi"/>
+          <w:sz w:val="32"/>
+          <w:szCs w:val="32"/>
+        </w:rPr>
+        <w:t>και αν δεν υπάρχει δημιουργούμε το αντικείμενο</w:t>
+      </w:r>
+      <w:r>
+        <w:rPr>
+          <w:rFonts w:asciiTheme="minorHAnsi" w:hAnsiTheme="minorHAnsi" w:cstheme="minorHAnsi"/>
+          <w:sz w:val="32"/>
+          <w:szCs w:val="32"/>
+        </w:rPr>
+        <w:t xml:space="preserve"> του φοιτητή</w:t>
+      </w:r>
+      <w:r>
+        <w:rPr>
+          <w:rFonts w:asciiTheme="minorHAnsi" w:hAnsiTheme="minorHAnsi" w:cstheme="minorHAnsi"/>
+          <w:sz w:val="32"/>
+          <w:szCs w:val="32"/>
+        </w:rPr>
+        <w:t xml:space="preserve"> και το προσθέτουμε.</w:t>
+      </w:r>
+    </w:p>
+    <w:p>
+      <w:pPr>
+        <w:pStyle w:val="ListParagraph"/>
+        <w:ind w:left="1440" w:firstLine="0"/>
+        <w:jc w:val="left"/>
+        <w:rPr>
+          <w:rFonts w:asciiTheme="minorHAnsi" w:hAnsiTheme="minorHAnsi" w:cstheme="minorHAnsi"/>
+          <w:sz w:val="32"/>
+          <w:szCs w:val="32"/>
+          <w:lang w:val="en-150"/>
+        </w:rPr>
+      </w:pPr>
+    </w:p>
+    <w:p>
+      <w:pPr>
+        <w:pStyle w:val="ListParagraph"/>
+        <w:ind w:left="1440" w:firstLine="0"/>
+        <w:jc w:val="left"/>
+        <w:rPr>
+          <w:rFonts w:asciiTheme="minorHAnsi" w:hAnsiTheme="minorHAnsi" w:cstheme="minorHAnsi"/>
+          <w:sz w:val="32"/>
+          <w:szCs w:val="32"/>
+          <w:lang w:val="en-150"/>
+        </w:rPr>
+      </w:pPr>
+    </w:p>
+    <w:p>
+      <w:pPr>
+        <w:pStyle w:val="ListParagraph"/>
+        <w:numPr>
+          <w:ilvl w:val="0"/>
+          <w:numId w:val="6"/>
+        </w:numPr>
+        <w:jc w:val="left"/>
+        <w:rPr>
+          <w:rFonts w:asciiTheme="minorHAnsi" w:hAnsiTheme="minorHAnsi" w:cstheme="minorHAnsi"/>
+          <w:sz w:val="32"/>
+          <w:szCs w:val="32"/>
+          <w:lang w:val="en-150"/>
+        </w:rPr>
+      </w:pPr>
+      <w:r>
+        <w:rPr>
+          <w:rFonts w:asciiTheme="minorHAnsi" w:hAnsiTheme="minorHAnsi" w:cstheme="minorHAnsi"/>
+          <w:sz w:val="32"/>
+          <w:szCs w:val="32"/>
+          <w:lang w:val="en-150"/>
+        </w:rPr>
+        <w:t>AssignCourseToProfessor</w:t>
+      </w:r>
+      <w:r>
+        <w:rPr>
+          <w:rFonts w:asciiTheme="minorHAnsi" w:hAnsiTheme="minorHAnsi" w:cstheme="minorHAnsi"/>
+          <w:sz w:val="32"/>
+          <w:szCs w:val="32"/>
+          <w:lang w:val="en-150"/>
+        </w:rPr>
+        <w:t>()</w:t>
+      </w:r>
+    </w:p>
+    <w:p>
+      <w:pPr>
+        <w:pStyle w:val="ListParagraph"/>
+        <w:ind w:left="1440" w:firstLine="0"/>
+        <w:jc w:val="left"/>
+        <w:rPr>
+          <w:rFonts w:asciiTheme="minorHAnsi" w:hAnsiTheme="minorHAnsi" w:cstheme="minorHAnsi"/>
+          <w:sz w:val="32"/>
+          <w:szCs w:val="32"/>
+          <w:lang w:val="en-150"/>
+        </w:rPr>
+      </w:pPr>
+      <w:r>
+        <w:rPr>
+          <w:noProof/>
+        </w:rPr>
+        <w:drawing>
+          <wp:inline distT="0" distB="0" distL="0" distR="0" wp14:anchorId="2D52D0A7" wp14:editId="08DA3AC9">
+            <wp:extent cx="5274310" cy="241300"/>
+            <wp:effectExtent l="0" t="0" r="2540" b="6350"/>
+            <wp:docPr id="23" name="Picture 23"/>
+            <wp:cNvGraphicFramePr>
+              <a:graphicFrameLocks xmlns:a="http://schemas.openxmlformats.org/drawingml/2006/main" noChangeAspect="1"/>
+            </wp:cNvGraphicFramePr>
+            <a:graphic xmlns:a="http://schemas.openxmlformats.org/drawingml/2006/main">
+              <a:graphicData uri="http://schemas.openxmlformats.org/drawingml/2006/picture">
+                <pic:pic xmlns:pic="http://schemas.openxmlformats.org/drawingml/2006/picture">
+                  <pic:nvPicPr>
+                    <pic:cNvPr id="1" name=""/>
+                    <pic:cNvPicPr/>
+                  </pic:nvPicPr>
+                  <pic:blipFill>
+                    <a:blip r:embed="rId19"/>
+                    <a:stretch>
+                      <a:fillRect/>
+                    </a:stretch>
+                  </pic:blipFill>
+                  <pic:spPr>
+                    <a:xfrm>
+                      <a:off x="0" y="0"/>
+                      <a:ext cx="5274310" cy="241300"/>
+                    </a:xfrm>
+                    <a:prstGeom prst="rect">
+                      <a:avLst/>
+                    </a:prstGeom>
+                  </pic:spPr>
+                </pic:pic>
+              </a:graphicData>
+            </a:graphic>
+          </wp:inline>
+        </w:drawing>
+      </w:r>
+    </w:p>
+    <w:p>
+      <w:pPr>
+        <w:pStyle w:val="ListParagraph"/>
+        <w:ind w:left="1440" w:firstLine="0"/>
+        <w:jc w:val="left"/>
+        <w:rPr>
+          <w:rFonts w:asciiTheme="minorHAnsi" w:hAnsiTheme="minorHAnsi" w:cstheme="minorHAnsi"/>
+          <w:sz w:val="32"/>
+          <w:szCs w:val="32"/>
+          <w:lang w:val="en-150"/>
+        </w:rPr>
+      </w:pPr>
+      <w:r>
+        <w:rPr>
+          <w:noProof/>
+        </w:rPr>
+        <w:drawing>
+          <wp:inline distT="0" distB="0" distL="0" distR="0" wp14:anchorId="5E2EF740" wp14:editId="4AD03228">
+            <wp:extent cx="3257550" cy="704850"/>
+            <wp:effectExtent l="0" t="0" r="0" b="0"/>
+            <wp:docPr id="22" name="Picture 22" descr="Text&#10;&#10;Description automatically generated"/>
+            <wp:cNvGraphicFramePr>
+              <a:graphicFrameLocks xmlns:a="http://schemas.openxmlformats.org/drawingml/2006/main" noChangeAspect="1"/>
+            </wp:cNvGraphicFramePr>
+            <a:graphic xmlns:a="http://schemas.openxmlformats.org/drawingml/2006/main">
+              <a:graphicData uri="http://schemas.openxmlformats.org/drawingml/2006/picture">
+                <pic:pic xmlns:pic="http://schemas.openxmlformats.org/drawingml/2006/picture">
+                  <pic:nvPicPr>
+                    <pic:cNvPr id="22" name="Picture 22" descr="Text&#10;&#10;Description automatically generated"/>
+                    <pic:cNvPicPr/>
+                  </pic:nvPicPr>
+                  <pic:blipFill>
+                    <a:blip r:embed="rId20"/>
+                    <a:stretch>
+                      <a:fillRect/>
+                    </a:stretch>
+                  </pic:blipFill>
+                  <pic:spPr>
+                    <a:xfrm>
+                      <a:off x="0" y="0"/>
+                      <a:ext cx="3257550" cy="704850"/>
+                    </a:xfrm>
+                    <a:prstGeom prst="rect">
+                      <a:avLst/>
+                    </a:prstGeom>
+                  </pic:spPr>
+                </pic:pic>
+              </a:graphicData>
+            </a:graphic>
+          </wp:inline>
+        </w:drawing>
+      </w:r>
+    </w:p>
+    <w:p>
+      <w:pPr>
+        <w:pStyle w:val="ListParagraph"/>
+        <w:ind w:left="1440" w:firstLine="0"/>
+        <w:jc w:val="left"/>
+        <w:rPr>
+          <w:rFonts w:asciiTheme="minorHAnsi" w:hAnsiTheme="minorHAnsi" w:cstheme="minorHAnsi"/>
+          <w:sz w:val="32"/>
+          <w:szCs w:val="32"/>
+          <w:lang w:val="en-150"/>
+        </w:rPr>
+      </w:pPr>
+    </w:p>
+    <w:p>
+      <w:pPr>
+        <w:pStyle w:val="ListParagraph"/>
+        <w:ind w:left="1440" w:firstLine="0"/>
+        <w:jc w:val="left"/>
+        <w:rPr>
+          <w:rFonts w:asciiTheme="minorHAnsi" w:hAnsiTheme="minorHAnsi" w:cstheme="minorHAnsi"/>
+          <w:sz w:val="32"/>
+          <w:szCs w:val="32"/>
+        </w:rPr>
+      </w:pPr>
+      <w:r>
+        <w:rPr>
+          <w:rFonts w:asciiTheme="minorHAnsi" w:hAnsiTheme="minorHAnsi" w:cstheme="minorHAnsi"/>
+          <w:sz w:val="32"/>
+          <w:szCs w:val="32"/>
+        </w:rPr>
+        <w:t xml:space="preserve">Άλλη μία δυνατότητα του γραμματέα είναι να αναθέτει μάθημα σε καθηγητή.Σε αυτή τη περίπτωση </w:t>
+      </w:r>
+      <w:r>
+        <w:rPr>
+          <w:rFonts w:asciiTheme="minorHAnsi" w:hAnsiTheme="minorHAnsi" w:cstheme="minorHAnsi"/>
+          <w:sz w:val="32"/>
+          <w:szCs w:val="32"/>
+        </w:rPr>
+        <w:t xml:space="preserve">γίνεται μια αναζήτηση στο πίνακα </w:t>
+      </w:r>
+      <w:r>
+        <w:rPr>
+          <w:rFonts w:asciiTheme="minorHAnsi" w:hAnsiTheme="minorHAnsi" w:cstheme="minorHAnsi"/>
+          <w:sz w:val="32"/>
+          <w:szCs w:val="32"/>
+          <w:lang w:val="en-150"/>
+        </w:rPr>
+        <w:t xml:space="preserve">Courses </w:t>
+      </w:r>
+      <w:r>
+        <w:rPr>
+          <w:rFonts w:asciiTheme="minorHAnsi" w:hAnsiTheme="minorHAnsi" w:cstheme="minorHAnsi"/>
+          <w:sz w:val="32"/>
+          <w:szCs w:val="32"/>
+        </w:rPr>
+        <w:t xml:space="preserve">και αφού βρεθεί το μάθημα στη βάση από το επιλεγμένο </w:t>
+      </w:r>
+      <w:r>
+        <w:rPr>
+          <w:rFonts w:asciiTheme="minorHAnsi" w:hAnsiTheme="minorHAnsi" w:cstheme="minorHAnsi"/>
+          <w:sz w:val="32"/>
+          <w:szCs w:val="32"/>
+          <w:lang w:val="en-150"/>
+        </w:rPr>
+        <w:t xml:space="preserve">id </w:t>
+      </w:r>
+      <w:r>
+        <w:rPr>
+          <w:rFonts w:asciiTheme="minorHAnsi" w:hAnsiTheme="minorHAnsi" w:cstheme="minorHAnsi"/>
+          <w:sz w:val="32"/>
+          <w:szCs w:val="32"/>
+        </w:rPr>
+        <w:t>που έδωσε ο χρήστης , προστίθεται το ΑΦΜ του επιλεγμένου καθηγητή και ενημερώνεται στη βάση.</w:t>
+      </w:r>
+    </w:p>
+    <w:p>
+      <w:pPr>
+        <w:pStyle w:val="ListParagraph"/>
+        <w:ind w:left="1440" w:firstLine="0"/>
+        <w:jc w:val="left"/>
+        <w:rPr>
+          <w:rFonts w:asciiTheme="minorHAnsi" w:hAnsiTheme="minorHAnsi" w:cstheme="minorHAnsi"/>
+          <w:sz w:val="32"/>
+          <w:szCs w:val="32"/>
+          <w:lang w:val="en-150"/>
+        </w:rPr>
+      </w:pPr>
+    </w:p>
+    <w:p>
+      <w:pPr>
+        <w:pStyle w:val="ListParagraph"/>
+        <w:ind w:left="1440" w:firstLine="0"/>
+        <w:jc w:val="left"/>
+        <w:rPr>
+          <w:rFonts w:asciiTheme="minorHAnsi" w:hAnsiTheme="minorHAnsi" w:cstheme="minorHAnsi"/>
+          <w:sz w:val="32"/>
+          <w:szCs w:val="32"/>
+          <w:lang w:val="en-150"/>
+        </w:rPr>
+      </w:pPr>
+    </w:p>
+    <w:p>
+      <w:pPr>
+        <w:pStyle w:val="ListParagraph"/>
+        <w:numPr>
+          <w:ilvl w:val="0"/>
+          <w:numId w:val="6"/>
+        </w:numPr>
+        <w:jc w:val="left"/>
+        <w:rPr>
+          <w:rFonts w:asciiTheme="minorHAnsi" w:hAnsiTheme="minorHAnsi" w:cstheme="minorHAnsi"/>
+          <w:sz w:val="32"/>
+          <w:szCs w:val="32"/>
+          <w:lang w:val="en-150"/>
+        </w:rPr>
+      </w:pPr>
+      <w:r>
+        <w:rPr>
+          <w:rFonts w:asciiTheme="minorHAnsi" w:hAnsiTheme="minorHAnsi" w:cstheme="minorHAnsi"/>
+          <w:sz w:val="32"/>
+          <w:szCs w:val="32"/>
+          <w:lang w:val="en-150"/>
+        </w:rPr>
+        <w:t>AssignCourseToStudent</w:t>
+      </w:r>
+      <w:r>
+        <w:rPr>
+          <w:rFonts w:asciiTheme="minorHAnsi" w:hAnsiTheme="minorHAnsi" w:cstheme="minorHAnsi"/>
+          <w:sz w:val="32"/>
+          <w:szCs w:val="32"/>
+          <w:lang w:val="en-150"/>
+        </w:rPr>
+        <w:t>()</w:t>
+      </w:r>
+    </w:p>
+    <w:p>
+      <w:pPr>
+        <w:pStyle w:val="ListParagraph"/>
+        <w:ind w:left="1440" w:firstLine="0"/>
+        <w:jc w:val="left"/>
+        <w:rPr>
+          <w:rFonts w:asciiTheme="minorHAnsi" w:hAnsiTheme="minorHAnsi" w:cstheme="minorHAnsi"/>
+          <w:sz w:val="32"/>
+          <w:szCs w:val="32"/>
+          <w:lang w:val="en-150"/>
+        </w:rPr>
+      </w:pPr>
+      <w:r>
+        <w:rPr>
+          <w:noProof/>
+        </w:rPr>
+        <w:drawing>
+          <wp:inline distT="0" distB="0" distL="0" distR="0" wp14:anchorId="08681E05" wp14:editId="4A49253F">
+            <wp:extent cx="5274310" cy="1350010"/>
+            <wp:effectExtent l="0" t="0" r="2540" b="2540"/>
+            <wp:docPr id="26" name="Picture 26" descr="Text&#10;&#10;Description automatically generated"/>
+            <wp:cNvGraphicFramePr>
+              <a:graphicFrameLocks xmlns:a="http://schemas.openxmlformats.org/drawingml/2006/main" noChangeAspect="1"/>
+            </wp:cNvGraphicFramePr>
+            <a:graphic xmlns:a="http://schemas.openxmlformats.org/drawingml/2006/main">
+              <a:graphicData uri="http://schemas.openxmlformats.org/drawingml/2006/picture">
+                <pic:pic xmlns:pic="http://schemas.openxmlformats.org/drawingml/2006/picture">
+                  <pic:nvPicPr>
+                    <pic:cNvPr id="26" name="Picture 26" descr="Text&#10;&#10;Description automatically generated"/>
+                    <pic:cNvPicPr/>
+                  </pic:nvPicPr>
+                  <pic:blipFill>
+                    <a:blip r:embed="rId21"/>
+                    <a:stretch>
+                      <a:fillRect/>
+                    </a:stretch>
+                  </pic:blipFill>
+                  <pic:spPr>
+                    <a:xfrm>
+                      <a:off x="0" y="0"/>
+                      <a:ext cx="5274310" cy="1350010"/>
+                    </a:xfrm>
+                    <a:prstGeom prst="rect">
+                      <a:avLst/>
+                    </a:prstGeom>
+                  </pic:spPr>
+                </pic:pic>
+              </a:graphicData>
+            </a:graphic>
+          </wp:inline>
+        </w:drawing>
+      </w:r>
+    </w:p>
+    <w:p>
+      <w:pPr>
+        <w:pStyle w:val="ListParagraph"/>
+        <w:ind w:left="1440" w:firstLine="0"/>
+        <w:jc w:val="left"/>
+        <w:rPr>
+          <w:rFonts w:asciiTheme="minorHAnsi" w:hAnsiTheme="minorHAnsi" w:cstheme="minorHAnsi"/>
+          <w:sz w:val="28"/>
+          <w:szCs w:val="28"/>
+        </w:rPr>
+      </w:pPr>
+      <w:r>
+        <w:rPr>
+          <w:rFonts w:asciiTheme="minorHAnsi" w:hAnsiTheme="minorHAnsi" w:cstheme="minorHAnsi"/>
+          <w:sz w:val="28"/>
+          <w:szCs w:val="28"/>
+        </w:rPr>
+        <w:t xml:space="preserve">Τελευταία μέθοδος του γραμματέα είναι να δηλώνει μαθήματα σε φοιτητές. Πιο συγκεκριμένα , για να γίνει η δήλωση,  αρκεί να δημιουργήσουμε μια εγγραφή στον πίνακα </w:t>
+      </w:r>
+      <w:r>
+        <w:rPr>
+          <w:rFonts w:asciiTheme="minorHAnsi" w:hAnsiTheme="minorHAnsi" w:cstheme="minorHAnsi"/>
+          <w:sz w:val="28"/>
+          <w:szCs w:val="28"/>
+          <w:lang w:val="en-150"/>
+        </w:rPr>
+        <w:t>CourseHasStudents</w:t>
+      </w:r>
+      <w:r>
+        <w:rPr>
+          <w:rFonts w:asciiTheme="minorHAnsi" w:hAnsiTheme="minorHAnsi" w:cstheme="minorHAnsi"/>
+          <w:sz w:val="28"/>
+          <w:szCs w:val="28"/>
+          <w:lang w:val="en-150"/>
+        </w:rPr>
+        <w:t xml:space="preserve"> </w:t>
+      </w:r>
+      <w:r>
+        <w:rPr>
+          <w:rFonts w:asciiTheme="minorHAnsi" w:hAnsiTheme="minorHAnsi" w:cstheme="minorHAnsi"/>
+          <w:sz w:val="28"/>
+          <w:szCs w:val="28"/>
+        </w:rPr>
+        <w:t>με το κωδικος εισαγωγής του φοιτητή και το κωδικό του μαθήματος.Αφού ελεγχθεί πως δεν υπάρχει στη βάση, εισάγεται η εγγραφή.</w:t>
+      </w:r>
+    </w:p>
+    <w:p>
+      <w:pPr>
+        <w:pStyle w:val="ListParagraph"/>
+        <w:ind w:left="1080" w:firstLine="0"/>
+        <w:jc w:val="left"/>
+        <w:rPr>
+          <w:rFonts w:asciiTheme="minorHAnsi" w:hAnsiTheme="minorHAnsi" w:cstheme="minorHAnsi"/>
+          <w:sz w:val="32"/>
+          <w:szCs w:val="32"/>
+          <w:lang w:val="en-150"/>
+        </w:rPr>
+      </w:pPr>
+    </w:p>
     <w:sectPr>
       <w:pgSz w:w="11906" w:h="16838"/>
       <w:pgMar w:top="1440" w:right="1800" w:bottom="1440" w:left="1800" w:header="708" w:footer="708" w:gutter="0"/>
@@ -873,6 +4652,665 @@
     </w:sectPr>
   </w:body>
 </w:document>
+</file>
+
+<file path=word/numbering.xml><?xml version="1.0" encoding="utf-8"?>
+<w:numbering xmlns:wpc="http://schemas.microsoft.com/office/word/2010/wordprocessingCanvas" xmlns:cx="http://schemas.microsoft.com/office/drawing/2014/chartex" xmlns:cx1="http://schemas.microsoft.com/office/drawing/2015/9/8/chartex" xmlns:cx2="http://schemas.microsoft.com/office/drawing/2015/10/21/chartex" xmlns:cx3="http://schemas.microsoft.com/office/drawing/2016/5/9/chartex" xmlns:cx4="http://schemas.microsoft.com/office/drawing/2016/5/10/chartex" xmlns:cx5="http://schemas.microsoft.com/office/drawing/2016/5/11/chartex" xmlns:cx6="http://schemas.microsoft.com/office/drawing/2016/5/12/chartex" xmlns:cx7="http://schemas.microsoft.com/office/drawing/2016/5/13/chartex" xmlns:cx8="http://schemas.microsoft.com/office/drawing/2016/5/14/chartex" xmlns:mc="http://schemas.openxmlformats.org/markup-compatibility/2006" xmlns:aink="http://schemas.microsoft.com/office/drawing/2016/ink" xmlns:am3d="http://schemas.microsoft.com/office/drawing/2017/model3d" xmlns:o="urn:schemas-microsoft-com:office:office" xmlns:oel="http://schemas.microsoft.com/office/2019/extlst" xmlns:r="http://schemas.openxmlformats.org/officeDocument/2006/relationships" xmlns:m="http://schemas.openxmlformats.org/officeDocument/2006/math" xmlns:v="urn:schemas-microsoft-com:vml" xmlns:wp14="http://schemas.microsoft.com/office/word/2010/wordprocessingDrawing" xmlns:wp="http://schemas.openxmlformats.org/drawingml/2006/wordprocessingDrawing" xmlns:w10="urn:schemas-microsoft-com:office:word" xmlns:w="http://schemas.openxmlformats.org/wordprocessingml/2006/main" xmlns:w14="http://schemas.microsoft.com/office/word/2010/wordml" xmlns:w15="http://schemas.microsoft.com/office/word/2012/wordml" xmlns:w16cex="http://schemas.microsoft.com/office/word/2018/wordml/cex" xmlns:w16cid="http://schemas.microsoft.com/office/word/2016/wordml/cid" xmlns:w16="http://schemas.microsoft.com/office/word/2018/wordml" xmlns:w16sdtdh="http://schemas.microsoft.com/office/word/2020/wordml/sdtdatahash" xmlns:w16se="http://schemas.microsoft.com/office/word/2015/wordml/symex" xmlns:wpg="http://schemas.microsoft.com/office/word/2010/wordprocessingGroup" xmlns:wpi="http://schemas.microsoft.com/office/word/2010/wordprocessingInk" xmlns:wne="http://schemas.microsoft.com/office/word/2006/wordml" xmlns:wps="http://schemas.microsoft.com/office/word/2010/wordprocessingShape" mc:Ignorable="w14 w15 w16se w16cid w16 w16cex w16sdtdh wp14">
+  <w:abstractNum w:abstractNumId="0" w15:restartNumberingAfterBreak="0">
+    <w:nsid w:val="15064846"/>
+    <w:multiLevelType w:val="hybridMultilevel"/>
+    <w:tmpl w:val="BD7E2348"/>
+    <w:lvl w:ilvl="0" w:tplc="2000000F">
+      <w:start w:val="1"/>
+      <w:numFmt w:val="decimal"/>
+      <w:lvlText w:val="%1."/>
+      <w:lvlJc w:val="left"/>
+      <w:pPr>
+        <w:ind w:left="1440" w:hanging="360"/>
+      </w:pPr>
+    </w:lvl>
+    <w:lvl w:ilvl="1" w:tplc="20000019" w:tentative="1">
+      <w:start w:val="1"/>
+      <w:numFmt w:val="lowerLetter"/>
+      <w:lvlText w:val="%2."/>
+      <w:lvlJc w:val="left"/>
+      <w:pPr>
+        <w:ind w:left="2160" w:hanging="360"/>
+      </w:pPr>
+    </w:lvl>
+    <w:lvl w:ilvl="2" w:tplc="2000001B" w:tentative="1">
+      <w:start w:val="1"/>
+      <w:numFmt w:val="lowerRoman"/>
+      <w:lvlText w:val="%3."/>
+      <w:lvlJc w:val="right"/>
+      <w:pPr>
+        <w:ind w:left="2880" w:hanging="180"/>
+      </w:pPr>
+    </w:lvl>
+    <w:lvl w:ilvl="3" w:tplc="2000000F" w:tentative="1">
+      <w:start w:val="1"/>
+      <w:numFmt w:val="decimal"/>
+      <w:lvlText w:val="%4."/>
+      <w:lvlJc w:val="left"/>
+      <w:pPr>
+        <w:ind w:left="3600" w:hanging="360"/>
+      </w:pPr>
+    </w:lvl>
+    <w:lvl w:ilvl="4" w:tplc="20000019" w:tentative="1">
+      <w:start w:val="1"/>
+      <w:numFmt w:val="lowerLetter"/>
+      <w:lvlText w:val="%5."/>
+      <w:lvlJc w:val="left"/>
+      <w:pPr>
+        <w:ind w:left="4320" w:hanging="360"/>
+      </w:pPr>
+    </w:lvl>
+    <w:lvl w:ilvl="5" w:tplc="2000001B" w:tentative="1">
+      <w:start w:val="1"/>
+      <w:numFmt w:val="lowerRoman"/>
+      <w:lvlText w:val="%6."/>
+      <w:lvlJc w:val="right"/>
+      <w:pPr>
+        <w:ind w:left="5040" w:hanging="180"/>
+      </w:pPr>
+    </w:lvl>
+    <w:lvl w:ilvl="6" w:tplc="2000000F" w:tentative="1">
+      <w:start w:val="1"/>
+      <w:numFmt w:val="decimal"/>
+      <w:lvlText w:val="%7."/>
+      <w:lvlJc w:val="left"/>
+      <w:pPr>
+        <w:ind w:left="5760" w:hanging="360"/>
+      </w:pPr>
+    </w:lvl>
+    <w:lvl w:ilvl="7" w:tplc="20000019" w:tentative="1">
+      <w:start w:val="1"/>
+      <w:numFmt w:val="lowerLetter"/>
+      <w:lvlText w:val="%8."/>
+      <w:lvlJc w:val="left"/>
+      <w:pPr>
+        <w:ind w:left="6480" w:hanging="360"/>
+      </w:pPr>
+    </w:lvl>
+    <w:lvl w:ilvl="8" w:tplc="2000001B" w:tentative="1">
+      <w:start w:val="1"/>
+      <w:numFmt w:val="lowerRoman"/>
+      <w:lvlText w:val="%9."/>
+      <w:lvlJc w:val="right"/>
+      <w:pPr>
+        <w:ind w:left="7200" w:hanging="180"/>
+      </w:pPr>
+    </w:lvl>
+  </w:abstractNum>
+  <w:abstractNum w:abstractNumId="1" w15:restartNumberingAfterBreak="0">
+    <w:nsid w:val="190759B4"/>
+    <w:multiLevelType w:val="hybridMultilevel"/>
+    <w:tmpl w:val="15C0DF52"/>
+    <w:lvl w:ilvl="0" w:tplc="1980A8D4">
+      <w:start w:val="1"/>
+      <w:numFmt w:val="bullet"/>
+      <w:lvlText w:val=""/>
+      <w:lvlJc w:val="left"/>
+      <w:pPr>
+        <w:ind w:left="2160" w:hanging="360"/>
+      </w:pPr>
+      <w:rPr>
+        <w:rFonts w:ascii="Symbol" w:hAnsi="Symbol" w:hint="default"/>
+        <w:sz w:val="32"/>
+        <w:szCs w:val="32"/>
+      </w:rPr>
+    </w:lvl>
+    <w:lvl w:ilvl="1" w:tplc="20000003" w:tentative="1">
+      <w:start w:val="1"/>
+      <w:numFmt w:val="bullet"/>
+      <w:lvlText w:val="o"/>
+      <w:lvlJc w:val="left"/>
+      <w:pPr>
+        <w:ind w:left="2520" w:hanging="360"/>
+      </w:pPr>
+      <w:rPr>
+        <w:rFonts w:ascii="Courier New" w:hAnsi="Courier New" w:cs="Courier New" w:hint="default"/>
+      </w:rPr>
+    </w:lvl>
+    <w:lvl w:ilvl="2" w:tplc="20000005" w:tentative="1">
+      <w:start w:val="1"/>
+      <w:numFmt w:val="bullet"/>
+      <w:lvlText w:val=""/>
+      <w:lvlJc w:val="left"/>
+      <w:pPr>
+        <w:ind w:left="3240" w:hanging="360"/>
+      </w:pPr>
+      <w:rPr>
+        <w:rFonts w:ascii="Wingdings" w:hAnsi="Wingdings" w:hint="default"/>
+      </w:rPr>
+    </w:lvl>
+    <w:lvl w:ilvl="3" w:tplc="20000001" w:tentative="1">
+      <w:start w:val="1"/>
+      <w:numFmt w:val="bullet"/>
+      <w:lvlText w:val=""/>
+      <w:lvlJc w:val="left"/>
+      <w:pPr>
+        <w:ind w:left="3960" w:hanging="360"/>
+      </w:pPr>
+      <w:rPr>
+        <w:rFonts w:ascii="Symbol" w:hAnsi="Symbol" w:hint="default"/>
+      </w:rPr>
+    </w:lvl>
+    <w:lvl w:ilvl="4" w:tplc="20000003" w:tentative="1">
+      <w:start w:val="1"/>
+      <w:numFmt w:val="bullet"/>
+      <w:lvlText w:val="o"/>
+      <w:lvlJc w:val="left"/>
+      <w:pPr>
+        <w:ind w:left="4680" w:hanging="360"/>
+      </w:pPr>
+      <w:rPr>
+        <w:rFonts w:ascii="Courier New" w:hAnsi="Courier New" w:cs="Courier New" w:hint="default"/>
+      </w:rPr>
+    </w:lvl>
+    <w:lvl w:ilvl="5" w:tplc="20000005" w:tentative="1">
+      <w:start w:val="1"/>
+      <w:numFmt w:val="bullet"/>
+      <w:lvlText w:val=""/>
+      <w:lvlJc w:val="left"/>
+      <w:pPr>
+        <w:ind w:left="5400" w:hanging="360"/>
+      </w:pPr>
+      <w:rPr>
+        <w:rFonts w:ascii="Wingdings" w:hAnsi="Wingdings" w:hint="default"/>
+      </w:rPr>
+    </w:lvl>
+    <w:lvl w:ilvl="6" w:tplc="20000001" w:tentative="1">
+      <w:start w:val="1"/>
+      <w:numFmt w:val="bullet"/>
+      <w:lvlText w:val=""/>
+      <w:lvlJc w:val="left"/>
+      <w:pPr>
+        <w:ind w:left="6120" w:hanging="360"/>
+      </w:pPr>
+      <w:rPr>
+        <w:rFonts w:ascii="Symbol" w:hAnsi="Symbol" w:hint="default"/>
+      </w:rPr>
+    </w:lvl>
+    <w:lvl w:ilvl="7" w:tplc="20000003" w:tentative="1">
+      <w:start w:val="1"/>
+      <w:numFmt w:val="bullet"/>
+      <w:lvlText w:val="o"/>
+      <w:lvlJc w:val="left"/>
+      <w:pPr>
+        <w:ind w:left="6840" w:hanging="360"/>
+      </w:pPr>
+      <w:rPr>
+        <w:rFonts w:ascii="Courier New" w:hAnsi="Courier New" w:cs="Courier New" w:hint="default"/>
+      </w:rPr>
+    </w:lvl>
+    <w:lvl w:ilvl="8" w:tplc="20000005" w:tentative="1">
+      <w:start w:val="1"/>
+      <w:numFmt w:val="bullet"/>
+      <w:lvlText w:val=""/>
+      <w:lvlJc w:val="left"/>
+      <w:pPr>
+        <w:ind w:left="7560" w:hanging="360"/>
+      </w:pPr>
+      <w:rPr>
+        <w:rFonts w:ascii="Wingdings" w:hAnsi="Wingdings" w:hint="default"/>
+      </w:rPr>
+    </w:lvl>
+  </w:abstractNum>
+  <w:abstractNum w:abstractNumId="2" w15:restartNumberingAfterBreak="0">
+    <w:nsid w:val="25DB00F2"/>
+    <w:multiLevelType w:val="hybridMultilevel"/>
+    <w:tmpl w:val="12D6F9E2"/>
+    <w:lvl w:ilvl="0" w:tplc="1980A8D4">
+      <w:start w:val="1"/>
+      <w:numFmt w:val="bullet"/>
+      <w:lvlText w:val=""/>
+      <w:lvlJc w:val="left"/>
+      <w:pPr>
+        <w:ind w:left="1080" w:hanging="360"/>
+      </w:pPr>
+      <w:rPr>
+        <w:rFonts w:ascii="Symbol" w:hAnsi="Symbol" w:hint="default"/>
+        <w:sz w:val="32"/>
+        <w:szCs w:val="32"/>
+      </w:rPr>
+    </w:lvl>
+    <w:lvl w:ilvl="1" w:tplc="20000003" w:tentative="1">
+      <w:start w:val="1"/>
+      <w:numFmt w:val="bullet"/>
+      <w:lvlText w:val="o"/>
+      <w:lvlJc w:val="left"/>
+      <w:pPr>
+        <w:ind w:left="1800" w:hanging="360"/>
+      </w:pPr>
+      <w:rPr>
+        <w:rFonts w:ascii="Courier New" w:hAnsi="Courier New" w:cs="Courier New" w:hint="default"/>
+      </w:rPr>
+    </w:lvl>
+    <w:lvl w:ilvl="2" w:tplc="20000005" w:tentative="1">
+      <w:start w:val="1"/>
+      <w:numFmt w:val="bullet"/>
+      <w:lvlText w:val=""/>
+      <w:lvlJc w:val="left"/>
+      <w:pPr>
+        <w:ind w:left="2520" w:hanging="360"/>
+      </w:pPr>
+      <w:rPr>
+        <w:rFonts w:ascii="Wingdings" w:hAnsi="Wingdings" w:hint="default"/>
+      </w:rPr>
+    </w:lvl>
+    <w:lvl w:ilvl="3" w:tplc="20000001" w:tentative="1">
+      <w:start w:val="1"/>
+      <w:numFmt w:val="bullet"/>
+      <w:lvlText w:val=""/>
+      <w:lvlJc w:val="left"/>
+      <w:pPr>
+        <w:ind w:left="3240" w:hanging="360"/>
+      </w:pPr>
+      <w:rPr>
+        <w:rFonts w:ascii="Symbol" w:hAnsi="Symbol" w:hint="default"/>
+      </w:rPr>
+    </w:lvl>
+    <w:lvl w:ilvl="4" w:tplc="20000003" w:tentative="1">
+      <w:start w:val="1"/>
+      <w:numFmt w:val="bullet"/>
+      <w:lvlText w:val="o"/>
+      <w:lvlJc w:val="left"/>
+      <w:pPr>
+        <w:ind w:left="3960" w:hanging="360"/>
+      </w:pPr>
+      <w:rPr>
+        <w:rFonts w:ascii="Courier New" w:hAnsi="Courier New" w:cs="Courier New" w:hint="default"/>
+      </w:rPr>
+    </w:lvl>
+    <w:lvl w:ilvl="5" w:tplc="20000005" w:tentative="1">
+      <w:start w:val="1"/>
+      <w:numFmt w:val="bullet"/>
+      <w:lvlText w:val=""/>
+      <w:lvlJc w:val="left"/>
+      <w:pPr>
+        <w:ind w:left="4680" w:hanging="360"/>
+      </w:pPr>
+      <w:rPr>
+        <w:rFonts w:ascii="Wingdings" w:hAnsi="Wingdings" w:hint="default"/>
+      </w:rPr>
+    </w:lvl>
+    <w:lvl w:ilvl="6" w:tplc="20000001" w:tentative="1">
+      <w:start w:val="1"/>
+      <w:numFmt w:val="bullet"/>
+      <w:lvlText w:val=""/>
+      <w:lvlJc w:val="left"/>
+      <w:pPr>
+        <w:ind w:left="5400" w:hanging="360"/>
+      </w:pPr>
+      <w:rPr>
+        <w:rFonts w:ascii="Symbol" w:hAnsi="Symbol" w:hint="default"/>
+      </w:rPr>
+    </w:lvl>
+    <w:lvl w:ilvl="7" w:tplc="20000003" w:tentative="1">
+      <w:start w:val="1"/>
+      <w:numFmt w:val="bullet"/>
+      <w:lvlText w:val="o"/>
+      <w:lvlJc w:val="left"/>
+      <w:pPr>
+        <w:ind w:left="6120" w:hanging="360"/>
+      </w:pPr>
+      <w:rPr>
+        <w:rFonts w:ascii="Courier New" w:hAnsi="Courier New" w:cs="Courier New" w:hint="default"/>
+      </w:rPr>
+    </w:lvl>
+    <w:lvl w:ilvl="8" w:tplc="20000005" w:tentative="1">
+      <w:start w:val="1"/>
+      <w:numFmt w:val="bullet"/>
+      <w:lvlText w:val=""/>
+      <w:lvlJc w:val="left"/>
+      <w:pPr>
+        <w:ind w:left="6840" w:hanging="360"/>
+      </w:pPr>
+      <w:rPr>
+        <w:rFonts w:ascii="Wingdings" w:hAnsi="Wingdings" w:hint="default"/>
+      </w:rPr>
+    </w:lvl>
+  </w:abstractNum>
+  <w:abstractNum w:abstractNumId="3" w15:restartNumberingAfterBreak="0">
+    <w:nsid w:val="2882323A"/>
+    <w:multiLevelType w:val="hybridMultilevel"/>
+    <w:tmpl w:val="13F4FF2A"/>
+    <w:lvl w:ilvl="0" w:tplc="20000001">
+      <w:start w:val="1"/>
+      <w:numFmt w:val="bullet"/>
+      <w:lvlText w:val=""/>
+      <w:lvlJc w:val="left"/>
+      <w:pPr>
+        <w:ind w:left="1080" w:hanging="360"/>
+      </w:pPr>
+      <w:rPr>
+        <w:rFonts w:ascii="Symbol" w:hAnsi="Symbol" w:hint="default"/>
+      </w:rPr>
+    </w:lvl>
+    <w:lvl w:ilvl="1" w:tplc="20000003" w:tentative="1">
+      <w:start w:val="1"/>
+      <w:numFmt w:val="bullet"/>
+      <w:lvlText w:val="o"/>
+      <w:lvlJc w:val="left"/>
+      <w:pPr>
+        <w:ind w:left="1800" w:hanging="360"/>
+      </w:pPr>
+      <w:rPr>
+        <w:rFonts w:ascii="Courier New" w:hAnsi="Courier New" w:cs="Courier New" w:hint="default"/>
+      </w:rPr>
+    </w:lvl>
+    <w:lvl w:ilvl="2" w:tplc="20000005" w:tentative="1">
+      <w:start w:val="1"/>
+      <w:numFmt w:val="bullet"/>
+      <w:lvlText w:val=""/>
+      <w:lvlJc w:val="left"/>
+      <w:pPr>
+        <w:ind w:left="2520" w:hanging="360"/>
+      </w:pPr>
+      <w:rPr>
+        <w:rFonts w:ascii="Wingdings" w:hAnsi="Wingdings" w:hint="default"/>
+      </w:rPr>
+    </w:lvl>
+    <w:lvl w:ilvl="3" w:tplc="20000001" w:tentative="1">
+      <w:start w:val="1"/>
+      <w:numFmt w:val="bullet"/>
+      <w:lvlText w:val=""/>
+      <w:lvlJc w:val="left"/>
+      <w:pPr>
+        <w:ind w:left="3240" w:hanging="360"/>
+      </w:pPr>
+      <w:rPr>
+        <w:rFonts w:ascii="Symbol" w:hAnsi="Symbol" w:hint="default"/>
+      </w:rPr>
+    </w:lvl>
+    <w:lvl w:ilvl="4" w:tplc="20000003" w:tentative="1">
+      <w:start w:val="1"/>
+      <w:numFmt w:val="bullet"/>
+      <w:lvlText w:val="o"/>
+      <w:lvlJc w:val="left"/>
+      <w:pPr>
+        <w:ind w:left="3960" w:hanging="360"/>
+      </w:pPr>
+      <w:rPr>
+        <w:rFonts w:ascii="Courier New" w:hAnsi="Courier New" w:cs="Courier New" w:hint="default"/>
+      </w:rPr>
+    </w:lvl>
+    <w:lvl w:ilvl="5" w:tplc="20000005" w:tentative="1">
+      <w:start w:val="1"/>
+      <w:numFmt w:val="bullet"/>
+      <w:lvlText w:val=""/>
+      <w:lvlJc w:val="left"/>
+      <w:pPr>
+        <w:ind w:left="4680" w:hanging="360"/>
+      </w:pPr>
+      <w:rPr>
+        <w:rFonts w:ascii="Wingdings" w:hAnsi="Wingdings" w:hint="default"/>
+      </w:rPr>
+    </w:lvl>
+    <w:lvl w:ilvl="6" w:tplc="20000001" w:tentative="1">
+      <w:start w:val="1"/>
+      <w:numFmt w:val="bullet"/>
+      <w:lvlText w:val=""/>
+      <w:lvlJc w:val="left"/>
+      <w:pPr>
+        <w:ind w:left="5400" w:hanging="360"/>
+      </w:pPr>
+      <w:rPr>
+        <w:rFonts w:ascii="Symbol" w:hAnsi="Symbol" w:hint="default"/>
+      </w:rPr>
+    </w:lvl>
+    <w:lvl w:ilvl="7" w:tplc="20000003" w:tentative="1">
+      <w:start w:val="1"/>
+      <w:numFmt w:val="bullet"/>
+      <w:lvlText w:val="o"/>
+      <w:lvlJc w:val="left"/>
+      <w:pPr>
+        <w:ind w:left="6120" w:hanging="360"/>
+      </w:pPr>
+      <w:rPr>
+        <w:rFonts w:ascii="Courier New" w:hAnsi="Courier New" w:cs="Courier New" w:hint="default"/>
+      </w:rPr>
+    </w:lvl>
+    <w:lvl w:ilvl="8" w:tplc="20000005" w:tentative="1">
+      <w:start w:val="1"/>
+      <w:numFmt w:val="bullet"/>
+      <w:lvlText w:val=""/>
+      <w:lvlJc w:val="left"/>
+      <w:pPr>
+        <w:ind w:left="6840" w:hanging="360"/>
+      </w:pPr>
+      <w:rPr>
+        <w:rFonts w:ascii="Wingdings" w:hAnsi="Wingdings" w:hint="default"/>
+      </w:rPr>
+    </w:lvl>
+  </w:abstractNum>
+  <w:abstractNum w:abstractNumId="4" w15:restartNumberingAfterBreak="0">
+    <w:nsid w:val="28C95868"/>
+    <w:multiLevelType w:val="hybridMultilevel"/>
+    <w:tmpl w:val="23F25D14"/>
+    <w:lvl w:ilvl="0" w:tplc="1980A8D4">
+      <w:start w:val="1"/>
+      <w:numFmt w:val="bullet"/>
+      <w:lvlText w:val=""/>
+      <w:lvlJc w:val="left"/>
+      <w:pPr>
+        <w:ind w:left="1440" w:hanging="360"/>
+      </w:pPr>
+      <w:rPr>
+        <w:rFonts w:ascii="Symbol" w:hAnsi="Symbol" w:hint="default"/>
+        <w:sz w:val="32"/>
+        <w:szCs w:val="32"/>
+      </w:rPr>
+    </w:lvl>
+    <w:lvl w:ilvl="1" w:tplc="20000003" w:tentative="1">
+      <w:start w:val="1"/>
+      <w:numFmt w:val="bullet"/>
+      <w:lvlText w:val="o"/>
+      <w:lvlJc w:val="left"/>
+      <w:pPr>
+        <w:ind w:left="1800" w:hanging="360"/>
+      </w:pPr>
+      <w:rPr>
+        <w:rFonts w:ascii="Courier New" w:hAnsi="Courier New" w:cs="Courier New" w:hint="default"/>
+      </w:rPr>
+    </w:lvl>
+    <w:lvl w:ilvl="2" w:tplc="20000005" w:tentative="1">
+      <w:start w:val="1"/>
+      <w:numFmt w:val="bullet"/>
+      <w:lvlText w:val=""/>
+      <w:lvlJc w:val="left"/>
+      <w:pPr>
+        <w:ind w:left="2520" w:hanging="360"/>
+      </w:pPr>
+      <w:rPr>
+        <w:rFonts w:ascii="Wingdings" w:hAnsi="Wingdings" w:hint="default"/>
+      </w:rPr>
+    </w:lvl>
+    <w:lvl w:ilvl="3" w:tplc="20000001" w:tentative="1">
+      <w:start w:val="1"/>
+      <w:numFmt w:val="bullet"/>
+      <w:lvlText w:val=""/>
+      <w:lvlJc w:val="left"/>
+      <w:pPr>
+        <w:ind w:left="3240" w:hanging="360"/>
+      </w:pPr>
+      <w:rPr>
+        <w:rFonts w:ascii="Symbol" w:hAnsi="Symbol" w:hint="default"/>
+      </w:rPr>
+    </w:lvl>
+    <w:lvl w:ilvl="4" w:tplc="20000003" w:tentative="1">
+      <w:start w:val="1"/>
+      <w:numFmt w:val="bullet"/>
+      <w:lvlText w:val="o"/>
+      <w:lvlJc w:val="left"/>
+      <w:pPr>
+        <w:ind w:left="3960" w:hanging="360"/>
+      </w:pPr>
+      <w:rPr>
+        <w:rFonts w:ascii="Courier New" w:hAnsi="Courier New" w:cs="Courier New" w:hint="default"/>
+      </w:rPr>
+    </w:lvl>
+    <w:lvl w:ilvl="5" w:tplc="20000005" w:tentative="1">
+      <w:start w:val="1"/>
+      <w:numFmt w:val="bullet"/>
+      <w:lvlText w:val=""/>
+      <w:lvlJc w:val="left"/>
+      <w:pPr>
+        <w:ind w:left="4680" w:hanging="360"/>
+      </w:pPr>
+      <w:rPr>
+        <w:rFonts w:ascii="Wingdings" w:hAnsi="Wingdings" w:hint="default"/>
+      </w:rPr>
+    </w:lvl>
+    <w:lvl w:ilvl="6" w:tplc="20000001" w:tentative="1">
+      <w:start w:val="1"/>
+      <w:numFmt w:val="bullet"/>
+      <w:lvlText w:val=""/>
+      <w:lvlJc w:val="left"/>
+      <w:pPr>
+        <w:ind w:left="5400" w:hanging="360"/>
+      </w:pPr>
+      <w:rPr>
+        <w:rFonts w:ascii="Symbol" w:hAnsi="Symbol" w:hint="default"/>
+      </w:rPr>
+    </w:lvl>
+    <w:lvl w:ilvl="7" w:tplc="20000003" w:tentative="1">
+      <w:start w:val="1"/>
+      <w:numFmt w:val="bullet"/>
+      <w:lvlText w:val="o"/>
+      <w:lvlJc w:val="left"/>
+      <w:pPr>
+        <w:ind w:left="6120" w:hanging="360"/>
+      </w:pPr>
+      <w:rPr>
+        <w:rFonts w:ascii="Courier New" w:hAnsi="Courier New" w:cs="Courier New" w:hint="default"/>
+      </w:rPr>
+    </w:lvl>
+    <w:lvl w:ilvl="8" w:tplc="20000005" w:tentative="1">
+      <w:start w:val="1"/>
+      <w:numFmt w:val="bullet"/>
+      <w:lvlText w:val=""/>
+      <w:lvlJc w:val="left"/>
+      <w:pPr>
+        <w:ind w:left="6840" w:hanging="360"/>
+      </w:pPr>
+      <w:rPr>
+        <w:rFonts w:ascii="Wingdings" w:hAnsi="Wingdings" w:hint="default"/>
+      </w:rPr>
+    </w:lvl>
+  </w:abstractNum>
+  <w:abstractNum w:abstractNumId="5" w15:restartNumberingAfterBreak="0">
+    <w:nsid w:val="35042326"/>
+    <w:multiLevelType w:val="hybridMultilevel"/>
+    <w:tmpl w:val="539ACF50"/>
+    <w:lvl w:ilvl="0" w:tplc="A5D8BAF2">
+      <w:start w:val="1"/>
+      <w:numFmt w:val="decimal"/>
+      <w:lvlText w:val="%1."/>
+      <w:lvlJc w:val="left"/>
+      <w:pPr>
+        <w:ind w:left="1080" w:hanging="360"/>
+      </w:pPr>
+      <w:rPr>
+        <w:b/>
+        <w:bCs/>
+        <w:sz w:val="36"/>
+        <w:szCs w:val="36"/>
+      </w:rPr>
+    </w:lvl>
+    <w:lvl w:ilvl="1" w:tplc="20000019" w:tentative="1">
+      <w:start w:val="1"/>
+      <w:numFmt w:val="lowerLetter"/>
+      <w:lvlText w:val="%2."/>
+      <w:lvlJc w:val="left"/>
+      <w:pPr>
+        <w:ind w:left="1800" w:hanging="360"/>
+      </w:pPr>
+    </w:lvl>
+    <w:lvl w:ilvl="2" w:tplc="2000001B" w:tentative="1">
+      <w:start w:val="1"/>
+      <w:numFmt w:val="lowerRoman"/>
+      <w:lvlText w:val="%3."/>
+      <w:lvlJc w:val="right"/>
+      <w:pPr>
+        <w:ind w:left="2520" w:hanging="180"/>
+      </w:pPr>
+    </w:lvl>
+    <w:lvl w:ilvl="3" w:tplc="2000000F" w:tentative="1">
+      <w:start w:val="1"/>
+      <w:numFmt w:val="decimal"/>
+      <w:lvlText w:val="%4."/>
+      <w:lvlJc w:val="left"/>
+      <w:pPr>
+        <w:ind w:left="3240" w:hanging="360"/>
+      </w:pPr>
+    </w:lvl>
+    <w:lvl w:ilvl="4" w:tplc="20000019" w:tentative="1">
+      <w:start w:val="1"/>
+      <w:numFmt w:val="lowerLetter"/>
+      <w:lvlText w:val="%5."/>
+      <w:lvlJc w:val="left"/>
+      <w:pPr>
+        <w:ind w:left="3960" w:hanging="360"/>
+      </w:pPr>
+    </w:lvl>
+    <w:lvl w:ilvl="5" w:tplc="2000001B" w:tentative="1">
+      <w:start w:val="1"/>
+      <w:numFmt w:val="lowerRoman"/>
+      <w:lvlText w:val="%6."/>
+      <w:lvlJc w:val="right"/>
+      <w:pPr>
+        <w:ind w:left="4680" w:hanging="180"/>
+      </w:pPr>
+    </w:lvl>
+    <w:lvl w:ilvl="6" w:tplc="2000000F" w:tentative="1">
+      <w:start w:val="1"/>
+      <w:numFmt w:val="decimal"/>
+      <w:lvlText w:val="%7."/>
+      <w:lvlJc w:val="left"/>
+      <w:pPr>
+        <w:ind w:left="5400" w:hanging="360"/>
+      </w:pPr>
+    </w:lvl>
+    <w:lvl w:ilvl="7" w:tplc="20000019" w:tentative="1">
+      <w:start w:val="1"/>
+      <w:numFmt w:val="lowerLetter"/>
+      <w:lvlText w:val="%8."/>
+      <w:lvlJc w:val="left"/>
+      <w:pPr>
+        <w:ind w:left="6120" w:hanging="360"/>
+      </w:pPr>
+    </w:lvl>
+    <w:lvl w:ilvl="8" w:tplc="2000001B" w:tentative="1">
+      <w:start w:val="1"/>
+      <w:numFmt w:val="lowerRoman"/>
+      <w:lvlText w:val="%9."/>
+      <w:lvlJc w:val="right"/>
+      <w:pPr>
+        <w:ind w:left="6840" w:hanging="180"/>
+      </w:pPr>
+    </w:lvl>
+  </w:abstractNum>
+  <w:num w:numId="1" w16cid:durableId="1361777695">
+    <w:abstractNumId w:val="3"/>
+  </w:num>
+  <w:num w:numId="2" w16cid:durableId="1620650703">
+    <w:abstractNumId w:val="0"/>
+  </w:num>
+  <w:num w:numId="3" w16cid:durableId="169219774">
+    <w:abstractNumId w:val="5"/>
+  </w:num>
+  <w:num w:numId="4" w16cid:durableId="1633756039">
+    <w:abstractNumId w:val="2"/>
+  </w:num>
+  <w:num w:numId="5" w16cid:durableId="318919809">
+    <w:abstractNumId w:val="1"/>
+  </w:num>
+  <w:num w:numId="6" w16cid:durableId="1598055768">
+    <w:abstractNumId w:val="4"/>
+  </w:num>
+</w:numbering>
 </file>
 
 <file path=word/styles.xml><?xml version="1.0" encoding="utf-8"?>
@@ -1273,7 +5711,7 @@
   <w:style w:type="paragraph" w:default="1" w:styleId="Normal">
     <w:name w:val="Normal"/>
     <w:qFormat/>
-    <w:rsid w:val="00A74506"/>
+    <w:rsid w:val="001D41C6"/>
     <w:pPr>
       <w:spacing w:after="140" w:line="271" w:lineRule="auto"/>
       <w:ind w:left="370" w:hanging="10"/>
@@ -1349,6 +5787,17 @@
       <w:sz w:val="56"/>
       <w:szCs w:val="56"/>
     </w:rPr>
+  </w:style>
+  <w:style w:type="paragraph" w:styleId="ListParagraph">
+    <w:name w:val="List Paragraph"/>
+    <w:basedOn w:val="Normal"/>
+    <w:uiPriority w:val="34"/>
+    <w:qFormat/>
+    <w:rsid w:val="00C95373"/>
+    <w:pPr>
+      <w:ind w:left="720"/>
+      <w:contextualSpacing/>
+    </w:pPr>
   </w:style>
 </w:styles>
 </file>

</xml_diff>